<commit_message>
PR04 should be completed.
</commit_message>
<xml_diff>
--- a/__Progress+Report+04.docx
+++ b/__Progress+Report+04.docx
@@ -4017,8 +4017,6 @@
       <w:r>
         <w:t>Major Component Descriptions</w:t>
       </w:r>
-      <w:bookmarkStart w:id="0" w:name="_GoBack"/>
-      <w:bookmarkEnd w:id="0"/>
     </w:p>
     <w:p>
       <w:pPr>
@@ -20501,6 +20499,28 @@
         <w:t>Testing Code</w:t>
       </w:r>
     </w:p>
+    <w:p/>
+    <w:p>
+      <w:r>
+        <w:t xml:space="preserve">The test code was run twice – once with </w:t>
+      </w:r>
+      <w:proofErr w:type="spellStart"/>
+      <w:r>
+        <w:t>nops</w:t>
+      </w:r>
+      <w:proofErr w:type="spellEnd"/>
+      <w:r>
+        <w:t xml:space="preserve"> and once without. Here, the hex file with </w:t>
+      </w:r>
+      <w:proofErr w:type="spellStart"/>
+      <w:r>
+        <w:t>nops</w:t>
+      </w:r>
+      <w:proofErr w:type="spellEnd"/>
+      <w:r>
+        <w:t xml:space="preserve"> is included. However, the screenshot and plaintext output of both runs are below. </w:t>
+      </w:r>
+    </w:p>
     <w:p>
       <w:pPr>
         <w:pStyle w:val="Heading3"/>
@@ -22602,7 +22622,6 @@
         <w:pStyle w:val="Heading2"/>
       </w:pPr>
       <w:r>
-        <w:lastRenderedPageBreak/>
         <w:t>Testing Results</w:t>
       </w:r>
     </w:p>
@@ -22612,6 +22631,9 @@
       </w:pPr>
       <w:r>
         <w:t>Screenshot</w:t>
+      </w:r>
+      <w:r>
+        <w:t xml:space="preserve"> (with NOP)</w:t>
       </w:r>
     </w:p>
     <w:p>
@@ -22622,9 +22644,9 @@
         </w:rPr>
         <w:drawing>
           <wp:inline distT="0" distB="0" distL="0" distR="0">
-            <wp:extent cx="5943600" cy="6364014"/>
+            <wp:extent cx="5943600" cy="6419850"/>
             <wp:effectExtent l="0" t="0" r="0" b="0"/>
-            <wp:docPr id="1" name="Picture 1" descr="C:\Users\reishka\Downloads\Screenshot from 2013-05-04 09-23-12.png"/>
+            <wp:docPr id="4" name="Picture 4"/>
             <wp:cNvGraphicFramePr>
               <a:graphicFrameLocks xmlns:a="http://schemas.openxmlformats.org/drawingml/2006/main" noChangeAspect="1"/>
             </wp:cNvGraphicFramePr>
@@ -22632,7 +22654,7 @@
               <a:graphicData uri="http://schemas.openxmlformats.org/drawingml/2006/picture">
                 <pic:pic xmlns:pic="http://schemas.openxmlformats.org/drawingml/2006/picture">
                   <pic:nvPicPr>
-                    <pic:cNvPr id="0" name="Picture 1" descr="C:\Users\reishka\Downloads\Screenshot from 2013-05-04 09-23-12.png"/>
+                    <pic:cNvPr id="0" name="Picture 2"/>
                     <pic:cNvPicPr>
                       <a:picLocks noChangeAspect="1" noChangeArrowheads="1"/>
                     </pic:cNvPicPr>
@@ -22653,7 +22675,7 @@
                   <pic:spPr bwMode="auto">
                     <a:xfrm>
                       <a:off x="0" y="0"/>
-                      <a:ext cx="5943600" cy="6364014"/>
+                      <a:ext cx="5943600" cy="6419850"/>
                     </a:xfrm>
                     <a:prstGeom prst="rect">
                       <a:avLst/>
@@ -22670,7 +22692,63 @@
         </w:drawing>
       </w:r>
     </w:p>
-    <w:p/>
+    <w:p>
+      <w:r>
+        <w:rPr>
+          <w:noProof/>
+          <w:lang w:eastAsia="en-US"/>
+        </w:rPr>
+        <w:lastRenderedPageBreak/>
+        <w:drawing>
+          <wp:inline distT="0" distB="0" distL="0" distR="0">
+            <wp:extent cx="5943600" cy="4352925"/>
+            <wp:effectExtent l="0" t="0" r="0" b="9525"/>
+            <wp:docPr id="5" name="Picture 5"/>
+            <wp:cNvGraphicFramePr>
+              <a:graphicFrameLocks xmlns:a="http://schemas.openxmlformats.org/drawingml/2006/main" noChangeAspect="1"/>
+            </wp:cNvGraphicFramePr>
+            <a:graphic xmlns:a="http://schemas.openxmlformats.org/drawingml/2006/main">
+              <a:graphicData uri="http://schemas.openxmlformats.org/drawingml/2006/picture">
+                <pic:pic xmlns:pic="http://schemas.openxmlformats.org/drawingml/2006/picture">
+                  <pic:nvPicPr>
+                    <pic:cNvPr id="0" name="Picture 3"/>
+                    <pic:cNvPicPr>
+                      <a:picLocks noChangeAspect="1" noChangeArrowheads="1"/>
+                    </pic:cNvPicPr>
+                  </pic:nvPicPr>
+                  <pic:blipFill>
+                    <a:blip r:embed="rId8">
+                      <a:extLst>
+                        <a:ext uri="{28A0092B-C50C-407E-A947-70E740481C1C}">
+                          <a14:useLocalDpi xmlns:a14="http://schemas.microsoft.com/office/drawing/2010/main" val="0"/>
+                        </a:ext>
+                      </a:extLst>
+                    </a:blip>
+                    <a:srcRect/>
+                    <a:stretch>
+                      <a:fillRect/>
+                    </a:stretch>
+                  </pic:blipFill>
+                  <pic:spPr bwMode="auto">
+                    <a:xfrm>
+                      <a:off x="0" y="0"/>
+                      <a:ext cx="5943600" cy="4352925"/>
+                    </a:xfrm>
+                    <a:prstGeom prst="rect">
+                      <a:avLst/>
+                    </a:prstGeom>
+                    <a:noFill/>
+                    <a:ln>
+                      <a:noFill/>
+                    </a:ln>
+                  </pic:spPr>
+                </pic:pic>
+              </a:graphicData>
+            </a:graphic>
+          </wp:inline>
+        </w:drawing>
+      </w:r>
+    </w:p>
     <w:p>
       <w:pPr>
         <w:pStyle w:val="Heading3"/>
@@ -22678,6 +22756,9 @@
       <w:r>
         <w:t>Plaintext</w:t>
       </w:r>
+      <w:r>
+        <w:t xml:space="preserve"> (with NOP)</w:t>
+      </w:r>
     </w:p>
     <w:p>
       <w:pPr>
@@ -22799,7 +22880,2697 @@
         <w:rPr>
           <w:rFonts w:ascii="Courier New" w:hAnsi="Courier New" w:cs="Courier New"/>
         </w:rPr>
+        <w:t>time</w:t>
+      </w:r>
+      <w:proofErr w:type="gramEnd"/>
+      <w:r>
+        <w:rPr>
+          <w:rFonts w:ascii="Courier New" w:hAnsi="Courier New" w:cs="Courier New"/>
+        </w:rPr>
+        <w:t xml:space="preserve"> PC  IFID_IR  IDEX_IR  EXMEM_IR  MEMWB_IR  WD</w:t>
+      </w:r>
+    </w:p>
+    <w:p>
+      <w:pPr>
+        <w:spacing w:after="0"/>
+        <w:rPr>
+          <w:rFonts w:ascii="Courier New" w:hAnsi="Courier New" w:cs="Courier New"/>
+        </w:rPr>
+      </w:pPr>
+      <w:r>
+        <w:rPr>
+          <w:rFonts w:ascii="Courier New" w:hAnsi="Courier New" w:cs="Courier New"/>
+        </w:rPr>
+        <w:t xml:space="preserve"> 0    </w:t>
+      </w:r>
+      <w:proofErr w:type="gramStart"/>
+      <w:r>
+        <w:rPr>
+          <w:rFonts w:ascii="Courier New" w:hAnsi="Courier New" w:cs="Courier New"/>
+        </w:rPr>
+        <w:t>0  0000</w:t>
+      </w:r>
+      <w:proofErr w:type="gramEnd"/>
+      <w:r>
+        <w:rPr>
+          <w:rFonts w:ascii="Courier New" w:hAnsi="Courier New" w:cs="Courier New"/>
+        </w:rPr>
+        <w:t xml:space="preserve">     0000     0000      0000      0000</w:t>
+      </w:r>
+    </w:p>
+    <w:p>
+      <w:pPr>
+        <w:spacing w:after="0"/>
+        <w:rPr>
+          <w:rFonts w:ascii="Courier New" w:hAnsi="Courier New" w:cs="Courier New"/>
+        </w:rPr>
+      </w:pPr>
+      <w:r>
+        <w:rPr>
+          <w:rFonts w:ascii="Courier New" w:hAnsi="Courier New" w:cs="Courier New"/>
+        </w:rPr>
+        <w:t xml:space="preserve"> 1    </w:t>
+      </w:r>
+      <w:proofErr w:type="gramStart"/>
+      <w:r>
+        <w:rPr>
+          <w:rFonts w:ascii="Courier New" w:hAnsi="Courier New" w:cs="Courier New"/>
+        </w:rPr>
+        <w:t>1  5100</w:t>
+      </w:r>
+      <w:proofErr w:type="gramEnd"/>
+      <w:r>
+        <w:rPr>
+          <w:rFonts w:ascii="Courier New" w:hAnsi="Courier New" w:cs="Courier New"/>
+        </w:rPr>
+        <w:t xml:space="preserve">     0000     0000      0000      0000</w:t>
+      </w:r>
+    </w:p>
+    <w:p>
+      <w:pPr>
+        <w:spacing w:after="0"/>
+        <w:rPr>
+          <w:rFonts w:ascii="Courier New" w:hAnsi="Courier New" w:cs="Courier New"/>
+        </w:rPr>
+      </w:pPr>
+      <w:r>
+        <w:rPr>
+          <w:rFonts w:ascii="Courier New" w:hAnsi="Courier New" w:cs="Courier New"/>
+        </w:rPr>
+        <w:t xml:space="preserve"> 3    </w:t>
+      </w:r>
+      <w:proofErr w:type="gramStart"/>
+      <w:r>
+        <w:rPr>
+          <w:rFonts w:ascii="Courier New" w:hAnsi="Courier New" w:cs="Courier New"/>
+        </w:rPr>
+        <w:t>2  5201</w:t>
+      </w:r>
+      <w:proofErr w:type="gramEnd"/>
+      <w:r>
+        <w:rPr>
+          <w:rFonts w:ascii="Courier New" w:hAnsi="Courier New" w:cs="Courier New"/>
+        </w:rPr>
+        <w:t xml:space="preserve">     5100     0000      0000      0000</w:t>
+      </w:r>
+    </w:p>
+    <w:p>
+      <w:pPr>
+        <w:spacing w:after="0"/>
+        <w:rPr>
+          <w:rFonts w:ascii="Courier New" w:hAnsi="Courier New" w:cs="Courier New"/>
+        </w:rPr>
+      </w:pPr>
+      <w:r>
+        <w:rPr>
+          <w:rFonts w:ascii="Courier New" w:hAnsi="Courier New" w:cs="Courier New"/>
+        </w:rPr>
+        <w:t xml:space="preserve"> 5    </w:t>
+      </w:r>
+      <w:proofErr w:type="gramStart"/>
+      <w:r>
+        <w:rPr>
+          <w:rFonts w:ascii="Courier New" w:hAnsi="Courier New" w:cs="Courier New"/>
+        </w:rPr>
+        <w:t>3  4300</w:t>
+      </w:r>
+      <w:proofErr w:type="gramEnd"/>
+      <w:r>
+        <w:rPr>
+          <w:rFonts w:ascii="Courier New" w:hAnsi="Courier New" w:cs="Courier New"/>
+        </w:rPr>
+        <w:t xml:space="preserve">     5201     5100      0000      0000</w:t>
+      </w:r>
+    </w:p>
+    <w:p>
+      <w:pPr>
+        <w:spacing w:after="0"/>
+        <w:rPr>
+          <w:rFonts w:ascii="Courier New" w:hAnsi="Courier New" w:cs="Courier New"/>
+        </w:rPr>
+      </w:pPr>
+      <w:r>
+        <w:rPr>
+          <w:rFonts w:ascii="Courier New" w:hAnsi="Courier New" w:cs="Courier New"/>
+        </w:rPr>
+        <w:t xml:space="preserve"> 7    </w:t>
+      </w:r>
+      <w:proofErr w:type="gramStart"/>
+      <w:r>
+        <w:rPr>
+          <w:rFonts w:ascii="Courier New" w:hAnsi="Courier New" w:cs="Courier New"/>
+        </w:rPr>
+        <w:t>4  0000</w:t>
+      </w:r>
+      <w:proofErr w:type="gramEnd"/>
+      <w:r>
+        <w:rPr>
+          <w:rFonts w:ascii="Courier New" w:hAnsi="Courier New" w:cs="Courier New"/>
+        </w:rPr>
+        <w:t xml:space="preserve">     4300     5201      5100      1ea3</w:t>
+      </w:r>
+    </w:p>
+    <w:p>
+      <w:pPr>
+        <w:spacing w:after="0"/>
+        <w:rPr>
+          <w:rFonts w:ascii="Courier New" w:hAnsi="Courier New" w:cs="Courier New"/>
+        </w:rPr>
+      </w:pPr>
+      <w:r>
+        <w:rPr>
+          <w:rFonts w:ascii="Courier New" w:hAnsi="Courier New" w:cs="Courier New"/>
+        </w:rPr>
+        <w:t xml:space="preserve"> 9    </w:t>
+      </w:r>
+      <w:proofErr w:type="gramStart"/>
+      <w:r>
+        <w:rPr>
+          <w:rFonts w:ascii="Courier New" w:hAnsi="Courier New" w:cs="Courier New"/>
+        </w:rPr>
+        <w:t>5  0000</w:t>
+      </w:r>
+      <w:proofErr w:type="gramEnd"/>
+      <w:r>
+        <w:rPr>
+          <w:rFonts w:ascii="Courier New" w:hAnsi="Courier New" w:cs="Courier New"/>
+        </w:rPr>
+        <w:t xml:space="preserve">     0000     4300      5201      0003</w:t>
+      </w:r>
+    </w:p>
+    <w:p>
+      <w:pPr>
+        <w:spacing w:after="0"/>
+        <w:rPr>
+          <w:rFonts w:ascii="Courier New" w:hAnsi="Courier New" w:cs="Courier New"/>
+        </w:rPr>
+      </w:pPr>
+      <w:r>
+        <w:rPr>
+          <w:rFonts w:ascii="Courier New" w:hAnsi="Courier New" w:cs="Courier New"/>
+        </w:rPr>
+        <w:t xml:space="preserve">11    </w:t>
+      </w:r>
+      <w:proofErr w:type="gramStart"/>
+      <w:r>
+        <w:rPr>
+          <w:rFonts w:ascii="Courier New" w:hAnsi="Courier New" w:cs="Courier New"/>
+        </w:rPr>
+        <w:t>6  8827</w:t>
+      </w:r>
+      <w:proofErr w:type="gramEnd"/>
+      <w:r>
+        <w:rPr>
+          <w:rFonts w:ascii="Courier New" w:hAnsi="Courier New" w:cs="Courier New"/>
+        </w:rPr>
+        <w:t xml:space="preserve">     0000     0000      4300      0000</w:t>
+      </w:r>
+    </w:p>
+    <w:p>
+      <w:pPr>
+        <w:spacing w:after="0"/>
+        <w:rPr>
+          <w:rFonts w:ascii="Courier New" w:hAnsi="Courier New" w:cs="Courier New"/>
+        </w:rPr>
+      </w:pPr>
+      <w:r>
+        <w:rPr>
+          <w:rFonts w:ascii="Courier New" w:hAnsi="Courier New" w:cs="Courier New"/>
+        </w:rPr>
+        <w:t xml:space="preserve">13    </w:t>
+      </w:r>
+      <w:proofErr w:type="gramStart"/>
+      <w:r>
+        <w:rPr>
+          <w:rFonts w:ascii="Courier New" w:hAnsi="Courier New" w:cs="Courier New"/>
+        </w:rPr>
+        <w:t>7  0000</w:t>
+      </w:r>
+      <w:proofErr w:type="gramEnd"/>
+      <w:r>
+        <w:rPr>
+          <w:rFonts w:ascii="Courier New" w:hAnsi="Courier New" w:cs="Courier New"/>
+        </w:rPr>
+        <w:t xml:space="preserve">     8827     0000      0000      0000</w:t>
+      </w:r>
+    </w:p>
+    <w:p>
+      <w:pPr>
+        <w:spacing w:after="0"/>
+        <w:rPr>
+          <w:rFonts w:ascii="Courier New" w:hAnsi="Courier New" w:cs="Courier New"/>
+        </w:rPr>
+      </w:pPr>
+      <w:r>
+        <w:rPr>
+          <w:rFonts w:ascii="Courier New" w:hAnsi="Courier New" w:cs="Courier New"/>
+        </w:rPr>
+        <w:t xml:space="preserve">15    </w:t>
+      </w:r>
+      <w:proofErr w:type="gramStart"/>
+      <w:r>
+        <w:rPr>
+          <w:rFonts w:ascii="Courier New" w:hAnsi="Courier New" w:cs="Courier New"/>
+        </w:rPr>
+        <w:t>8  0000</w:t>
+      </w:r>
+      <w:proofErr w:type="gramEnd"/>
+      <w:r>
+        <w:rPr>
+          <w:rFonts w:ascii="Courier New" w:hAnsi="Courier New" w:cs="Courier New"/>
+        </w:rPr>
+        <w:t xml:space="preserve">     0000     8827      0000      0000</w:t>
+      </w:r>
+    </w:p>
+    <w:p>
+      <w:pPr>
+        <w:spacing w:after="0"/>
+        <w:rPr>
+          <w:rFonts w:ascii="Courier New" w:hAnsi="Courier New" w:cs="Courier New"/>
+        </w:rPr>
+      </w:pPr>
+      <w:r>
+        <w:rPr>
+          <w:rFonts w:ascii="Courier New" w:hAnsi="Courier New" w:cs="Courier New"/>
+        </w:rPr>
+        <w:t xml:space="preserve">17    </w:t>
+      </w:r>
+      <w:proofErr w:type="gramStart"/>
+      <w:r>
+        <w:rPr>
+          <w:rFonts w:ascii="Courier New" w:hAnsi="Courier New" w:cs="Courier New"/>
+        </w:rPr>
+        <w:t>9  0000</w:t>
+      </w:r>
+      <w:proofErr w:type="gramEnd"/>
+      <w:r>
+        <w:rPr>
+          <w:rFonts w:ascii="Courier New" w:hAnsi="Courier New" w:cs="Courier New"/>
+        </w:rPr>
+        <w:t xml:space="preserve">     0000     0000      8827      0003</w:t>
+      </w:r>
+    </w:p>
+    <w:p>
+      <w:pPr>
+        <w:spacing w:after="0"/>
+        <w:rPr>
+          <w:rFonts w:ascii="Courier New" w:hAnsi="Courier New" w:cs="Courier New"/>
+        </w:rPr>
+      </w:pPr>
+      <w:r>
+        <w:rPr>
+          <w:rFonts w:ascii="Courier New" w:hAnsi="Courier New" w:cs="Courier New"/>
+        </w:rPr>
+        <w:t xml:space="preserve">19   </w:t>
+      </w:r>
+      <w:proofErr w:type="gramStart"/>
+      <w:r>
+        <w:rPr>
+          <w:rFonts w:ascii="Courier New" w:hAnsi="Courier New" w:cs="Courier New"/>
+        </w:rPr>
+        <w:t>10  6302</w:t>
+      </w:r>
+      <w:proofErr w:type="gramEnd"/>
+      <w:r>
+        <w:rPr>
+          <w:rFonts w:ascii="Courier New" w:hAnsi="Courier New" w:cs="Courier New"/>
+        </w:rPr>
+        <w:t xml:space="preserve">     0000     0000      0000      0000</w:t>
+      </w:r>
+    </w:p>
+    <w:p>
+      <w:pPr>
+        <w:spacing w:after="0"/>
+        <w:rPr>
+          <w:rFonts w:ascii="Courier New" w:hAnsi="Courier New" w:cs="Courier New"/>
+        </w:rPr>
+      </w:pPr>
+      <w:r>
+        <w:rPr>
+          <w:rFonts w:ascii="Courier New" w:hAnsi="Courier New" w:cs="Courier New"/>
+        </w:rPr>
+        <w:t xml:space="preserve">21   </w:t>
+      </w:r>
+      <w:proofErr w:type="gramStart"/>
+      <w:r>
+        <w:rPr>
+          <w:rFonts w:ascii="Courier New" w:hAnsi="Courier New" w:cs="Courier New"/>
+        </w:rPr>
+        <w:t>11  0000</w:t>
+      </w:r>
+      <w:proofErr w:type="gramEnd"/>
+      <w:r>
+        <w:rPr>
+          <w:rFonts w:ascii="Courier New" w:hAnsi="Courier New" w:cs="Courier New"/>
+        </w:rPr>
+        <w:t xml:space="preserve">     6302     0000      0000      0000</w:t>
+      </w:r>
+    </w:p>
+    <w:p>
+      <w:pPr>
+        <w:spacing w:after="0"/>
+        <w:rPr>
+          <w:rFonts w:ascii="Courier New" w:hAnsi="Courier New" w:cs="Courier New"/>
+        </w:rPr>
+      </w:pPr>
+      <w:r>
+        <w:rPr>
+          <w:rFonts w:ascii="Courier New" w:hAnsi="Courier New" w:cs="Courier New"/>
+        </w:rPr>
+        <w:t xml:space="preserve">23   </w:t>
+      </w:r>
+      <w:proofErr w:type="gramStart"/>
+      <w:r>
+        <w:rPr>
+          <w:rFonts w:ascii="Courier New" w:hAnsi="Courier New" w:cs="Courier New"/>
+        </w:rPr>
+        <w:t>12  0000</w:t>
+      </w:r>
+      <w:proofErr w:type="gramEnd"/>
+      <w:r>
+        <w:rPr>
+          <w:rFonts w:ascii="Courier New" w:hAnsi="Courier New" w:cs="Courier New"/>
+        </w:rPr>
+        <w:t xml:space="preserve">     0000     6302      0000      0000</w:t>
+      </w:r>
+    </w:p>
+    <w:p>
+      <w:pPr>
+        <w:spacing w:after="0"/>
+        <w:rPr>
+          <w:rFonts w:ascii="Courier New" w:hAnsi="Courier New" w:cs="Courier New"/>
+        </w:rPr>
+      </w:pPr>
+      <w:r>
+        <w:rPr>
+          <w:rFonts w:ascii="Courier New" w:hAnsi="Courier New" w:cs="Courier New"/>
+        </w:rPr>
+        <w:t xml:space="preserve">25   </w:t>
+      </w:r>
+      <w:proofErr w:type="gramStart"/>
+      <w:r>
+        <w:rPr>
+          <w:rFonts w:ascii="Courier New" w:hAnsi="Courier New" w:cs="Courier New"/>
+        </w:rPr>
+        <w:t>13  0000</w:t>
+      </w:r>
+      <w:proofErr w:type="gramEnd"/>
+      <w:r>
+        <w:rPr>
+          <w:rFonts w:ascii="Courier New" w:hAnsi="Courier New" w:cs="Courier New"/>
+        </w:rPr>
+        <w:t xml:space="preserve">     0000     0000      6302      0002</w:t>
+      </w:r>
+    </w:p>
+    <w:p>
+      <w:pPr>
+        <w:spacing w:after="0"/>
+        <w:rPr>
+          <w:rFonts w:ascii="Courier New" w:hAnsi="Courier New" w:cs="Courier New"/>
+        </w:rPr>
+      </w:pPr>
+      <w:r>
+        <w:rPr>
+          <w:rFonts w:ascii="Courier New" w:hAnsi="Courier New" w:cs="Courier New"/>
+        </w:rPr>
+        <w:t xml:space="preserve">27   </w:t>
+      </w:r>
+      <w:proofErr w:type="gramStart"/>
+      <w:r>
+        <w:rPr>
+          <w:rFonts w:ascii="Courier New" w:hAnsi="Courier New" w:cs="Courier New"/>
+        </w:rPr>
+        <w:t>14  4301</w:t>
+      </w:r>
+      <w:proofErr w:type="gramEnd"/>
+      <w:r>
+        <w:rPr>
+          <w:rFonts w:ascii="Courier New" w:hAnsi="Courier New" w:cs="Courier New"/>
+        </w:rPr>
+        <w:t xml:space="preserve">     0000     0000      0000      0000</w:t>
+      </w:r>
+    </w:p>
+    <w:p>
+      <w:pPr>
+        <w:spacing w:after="0"/>
+        <w:rPr>
+          <w:rFonts w:ascii="Courier New" w:hAnsi="Courier New" w:cs="Courier New"/>
+        </w:rPr>
+      </w:pPr>
+      <w:r>
+        <w:rPr>
+          <w:rFonts w:ascii="Courier New" w:hAnsi="Courier New" w:cs="Courier New"/>
+        </w:rPr>
         <w:lastRenderedPageBreak/>
+        <w:t xml:space="preserve">29   </w:t>
+      </w:r>
+      <w:proofErr w:type="gramStart"/>
+      <w:r>
+        <w:rPr>
+          <w:rFonts w:ascii="Courier New" w:hAnsi="Courier New" w:cs="Courier New"/>
+        </w:rPr>
+        <w:t>15  0000</w:t>
+      </w:r>
+      <w:proofErr w:type="gramEnd"/>
+      <w:r>
+        <w:rPr>
+          <w:rFonts w:ascii="Courier New" w:hAnsi="Courier New" w:cs="Courier New"/>
+        </w:rPr>
+        <w:t xml:space="preserve">     4301     0000      0000      0000</w:t>
+      </w:r>
+    </w:p>
+    <w:p>
+      <w:pPr>
+        <w:spacing w:after="0"/>
+        <w:rPr>
+          <w:rFonts w:ascii="Courier New" w:hAnsi="Courier New" w:cs="Courier New"/>
+        </w:rPr>
+      </w:pPr>
+      <w:r>
+        <w:rPr>
+          <w:rFonts w:ascii="Courier New" w:hAnsi="Courier New" w:cs="Courier New"/>
+        </w:rPr>
+        <w:t xml:space="preserve">31   </w:t>
+      </w:r>
+      <w:proofErr w:type="gramStart"/>
+      <w:r>
+        <w:rPr>
+          <w:rFonts w:ascii="Courier New" w:hAnsi="Courier New" w:cs="Courier New"/>
+        </w:rPr>
+        <w:t>16  0000</w:t>
+      </w:r>
+      <w:proofErr w:type="gramEnd"/>
+      <w:r>
+        <w:rPr>
+          <w:rFonts w:ascii="Courier New" w:hAnsi="Courier New" w:cs="Courier New"/>
+        </w:rPr>
+        <w:t xml:space="preserve">     0000     4301      0000      0000</w:t>
+      </w:r>
+    </w:p>
+    <w:p>
+      <w:pPr>
+        <w:spacing w:after="0"/>
+        <w:rPr>
+          <w:rFonts w:ascii="Courier New" w:hAnsi="Courier New" w:cs="Courier New"/>
+        </w:rPr>
+      </w:pPr>
+      <w:r>
+        <w:rPr>
+          <w:rFonts w:ascii="Courier New" w:hAnsi="Courier New" w:cs="Courier New"/>
+        </w:rPr>
+        <w:t xml:space="preserve">33   </w:t>
+      </w:r>
+      <w:proofErr w:type="gramStart"/>
+      <w:r>
+        <w:rPr>
+          <w:rFonts w:ascii="Courier New" w:hAnsi="Courier New" w:cs="Courier New"/>
+        </w:rPr>
+        <w:t>17  0000</w:t>
+      </w:r>
+      <w:proofErr w:type="gramEnd"/>
+      <w:r>
+        <w:rPr>
+          <w:rFonts w:ascii="Courier New" w:hAnsi="Courier New" w:cs="Courier New"/>
+        </w:rPr>
+        <w:t xml:space="preserve">     0000     0000      4301      0001</w:t>
+      </w:r>
+    </w:p>
+    <w:p>
+      <w:pPr>
+        <w:spacing w:after="0"/>
+        <w:rPr>
+          <w:rFonts w:ascii="Courier New" w:hAnsi="Courier New" w:cs="Courier New"/>
+        </w:rPr>
+      </w:pPr>
+      <w:r>
+        <w:rPr>
+          <w:rFonts w:ascii="Courier New" w:hAnsi="Courier New" w:cs="Courier New"/>
+        </w:rPr>
+        <w:t xml:space="preserve">35   </w:t>
+      </w:r>
+      <w:proofErr w:type="gramStart"/>
+      <w:r>
+        <w:rPr>
+          <w:rFonts w:ascii="Courier New" w:hAnsi="Courier New" w:cs="Courier New"/>
+        </w:rPr>
+        <w:t>18  2bc0</w:t>
+      </w:r>
+      <w:proofErr w:type="gramEnd"/>
+      <w:r>
+        <w:rPr>
+          <w:rFonts w:ascii="Courier New" w:hAnsi="Courier New" w:cs="Courier New"/>
+        </w:rPr>
+        <w:t xml:space="preserve">     0000     0000      0000      0000</w:t>
+      </w:r>
+    </w:p>
+    <w:p>
+      <w:pPr>
+        <w:spacing w:after="0"/>
+        <w:rPr>
+          <w:rFonts w:ascii="Courier New" w:hAnsi="Courier New" w:cs="Courier New"/>
+        </w:rPr>
+      </w:pPr>
+      <w:r>
+        <w:rPr>
+          <w:rFonts w:ascii="Courier New" w:hAnsi="Courier New" w:cs="Courier New"/>
+        </w:rPr>
+        <w:t xml:space="preserve">37   </w:t>
+      </w:r>
+      <w:proofErr w:type="gramStart"/>
+      <w:r>
+        <w:rPr>
+          <w:rFonts w:ascii="Courier New" w:hAnsi="Courier New" w:cs="Courier New"/>
+        </w:rPr>
+        <w:t>19  0000</w:t>
+      </w:r>
+      <w:proofErr w:type="gramEnd"/>
+      <w:r>
+        <w:rPr>
+          <w:rFonts w:ascii="Courier New" w:hAnsi="Courier New" w:cs="Courier New"/>
+        </w:rPr>
+        <w:t xml:space="preserve">     2bc0     0000      0000      0000</w:t>
+      </w:r>
+    </w:p>
+    <w:p>
+      <w:pPr>
+        <w:spacing w:after="0"/>
+        <w:rPr>
+          <w:rFonts w:ascii="Courier New" w:hAnsi="Courier New" w:cs="Courier New"/>
+        </w:rPr>
+      </w:pPr>
+      <w:r>
+        <w:rPr>
+          <w:rFonts w:ascii="Courier New" w:hAnsi="Courier New" w:cs="Courier New"/>
+        </w:rPr>
+        <w:t xml:space="preserve">39   </w:t>
+      </w:r>
+      <w:proofErr w:type="gramStart"/>
+      <w:r>
+        <w:rPr>
+          <w:rFonts w:ascii="Courier New" w:hAnsi="Courier New" w:cs="Courier New"/>
+        </w:rPr>
+        <w:t>20  0000</w:t>
+      </w:r>
+      <w:proofErr w:type="gramEnd"/>
+      <w:r>
+        <w:rPr>
+          <w:rFonts w:ascii="Courier New" w:hAnsi="Courier New" w:cs="Courier New"/>
+        </w:rPr>
+        <w:t xml:space="preserve">     0000     2bc0      0000      0000</w:t>
+      </w:r>
+    </w:p>
+    <w:p>
+      <w:pPr>
+        <w:spacing w:after="0"/>
+        <w:rPr>
+          <w:rFonts w:ascii="Courier New" w:hAnsi="Courier New" w:cs="Courier New"/>
+        </w:rPr>
+      </w:pPr>
+      <w:r>
+        <w:rPr>
+          <w:rFonts w:ascii="Courier New" w:hAnsi="Courier New" w:cs="Courier New"/>
+        </w:rPr>
+        <w:t xml:space="preserve">41   </w:t>
+      </w:r>
+      <w:proofErr w:type="gramStart"/>
+      <w:r>
+        <w:rPr>
+          <w:rFonts w:ascii="Courier New" w:hAnsi="Courier New" w:cs="Courier New"/>
+        </w:rPr>
+        <w:t>21  0000</w:t>
+      </w:r>
+      <w:proofErr w:type="gramEnd"/>
+      <w:r>
+        <w:rPr>
+          <w:rFonts w:ascii="Courier New" w:hAnsi="Courier New" w:cs="Courier New"/>
+        </w:rPr>
+        <w:t xml:space="preserve">     0000     0000      2bc0      0001</w:t>
+      </w:r>
+    </w:p>
+    <w:p>
+      <w:pPr>
+        <w:spacing w:after="0"/>
+        <w:rPr>
+          <w:rFonts w:ascii="Courier New" w:hAnsi="Courier New" w:cs="Courier New"/>
+        </w:rPr>
+      </w:pPr>
+      <w:r>
+        <w:rPr>
+          <w:rFonts w:ascii="Courier New" w:hAnsi="Courier New" w:cs="Courier New"/>
+        </w:rPr>
+        <w:t xml:space="preserve">43   </w:t>
+      </w:r>
+      <w:proofErr w:type="gramStart"/>
+      <w:r>
+        <w:rPr>
+          <w:rFonts w:ascii="Courier New" w:hAnsi="Courier New" w:cs="Courier New"/>
+        </w:rPr>
+        <w:t>22  8c1e</w:t>
+      </w:r>
+      <w:proofErr w:type="gramEnd"/>
+      <w:r>
+        <w:rPr>
+          <w:rFonts w:ascii="Courier New" w:hAnsi="Courier New" w:cs="Courier New"/>
+        </w:rPr>
+        <w:t xml:space="preserve">     0000     0000      0000      0000</w:t>
+      </w:r>
+    </w:p>
+    <w:p>
+      <w:pPr>
+        <w:spacing w:after="0"/>
+        <w:rPr>
+          <w:rFonts w:ascii="Courier New" w:hAnsi="Courier New" w:cs="Courier New"/>
+        </w:rPr>
+      </w:pPr>
+      <w:r>
+        <w:rPr>
+          <w:rFonts w:ascii="Courier New" w:hAnsi="Courier New" w:cs="Courier New"/>
+        </w:rPr>
+        <w:t xml:space="preserve">45   </w:t>
+      </w:r>
+      <w:proofErr w:type="gramStart"/>
+      <w:r>
+        <w:rPr>
+          <w:rFonts w:ascii="Courier New" w:hAnsi="Courier New" w:cs="Courier New"/>
+        </w:rPr>
+        <w:t>23  0000</w:t>
+      </w:r>
+      <w:proofErr w:type="gramEnd"/>
+      <w:r>
+        <w:rPr>
+          <w:rFonts w:ascii="Courier New" w:hAnsi="Courier New" w:cs="Courier New"/>
+        </w:rPr>
+        <w:t xml:space="preserve">     8c1e     0000      0000      0000</w:t>
+      </w:r>
+    </w:p>
+    <w:p>
+      <w:pPr>
+        <w:spacing w:after="0"/>
+        <w:rPr>
+          <w:rFonts w:ascii="Courier New" w:hAnsi="Courier New" w:cs="Courier New"/>
+        </w:rPr>
+      </w:pPr>
+      <w:r>
+        <w:rPr>
+          <w:rFonts w:ascii="Courier New" w:hAnsi="Courier New" w:cs="Courier New"/>
+        </w:rPr>
+        <w:t xml:space="preserve">47   </w:t>
+      </w:r>
+      <w:proofErr w:type="gramStart"/>
+      <w:r>
+        <w:rPr>
+          <w:rFonts w:ascii="Courier New" w:hAnsi="Courier New" w:cs="Courier New"/>
+        </w:rPr>
+        <w:t>24  0000</w:t>
+      </w:r>
+      <w:proofErr w:type="gramEnd"/>
+      <w:r>
+        <w:rPr>
+          <w:rFonts w:ascii="Courier New" w:hAnsi="Courier New" w:cs="Courier New"/>
+        </w:rPr>
+        <w:t xml:space="preserve">     0000     8c1e      0000      0000</w:t>
+      </w:r>
+    </w:p>
+    <w:p>
+      <w:pPr>
+        <w:spacing w:after="0"/>
+        <w:rPr>
+          <w:rFonts w:ascii="Courier New" w:hAnsi="Courier New" w:cs="Courier New"/>
+        </w:rPr>
+      </w:pPr>
+      <w:r>
+        <w:rPr>
+          <w:rFonts w:ascii="Courier New" w:hAnsi="Courier New" w:cs="Courier New"/>
+        </w:rPr>
+        <w:t xml:space="preserve">49   </w:t>
+      </w:r>
+      <w:proofErr w:type="gramStart"/>
+      <w:r>
+        <w:rPr>
+          <w:rFonts w:ascii="Courier New" w:hAnsi="Courier New" w:cs="Courier New"/>
+        </w:rPr>
+        <w:t>25  0000</w:t>
+      </w:r>
+      <w:proofErr w:type="gramEnd"/>
+      <w:r>
+        <w:rPr>
+          <w:rFonts w:ascii="Courier New" w:hAnsi="Courier New" w:cs="Courier New"/>
+        </w:rPr>
+        <w:t xml:space="preserve">     0000     0000      8c1e      0001</w:t>
+      </w:r>
+    </w:p>
+    <w:p>
+      <w:pPr>
+        <w:spacing w:after="0"/>
+        <w:rPr>
+          <w:rFonts w:ascii="Courier New" w:hAnsi="Courier New" w:cs="Courier New"/>
+        </w:rPr>
+      </w:pPr>
+      <w:r>
+        <w:rPr>
+          <w:rFonts w:ascii="Courier New" w:hAnsi="Courier New" w:cs="Courier New"/>
+        </w:rPr>
+        <w:t xml:space="preserve">51   </w:t>
+      </w:r>
+      <w:proofErr w:type="gramStart"/>
+      <w:r>
+        <w:rPr>
+          <w:rFonts w:ascii="Courier New" w:hAnsi="Courier New" w:cs="Courier New"/>
+        </w:rPr>
+        <w:t>26  5302</w:t>
+      </w:r>
+      <w:proofErr w:type="gramEnd"/>
+      <w:r>
+        <w:rPr>
+          <w:rFonts w:ascii="Courier New" w:hAnsi="Courier New" w:cs="Courier New"/>
+        </w:rPr>
+        <w:t xml:space="preserve">     0000     0000      0000      0000</w:t>
+      </w:r>
+    </w:p>
+    <w:p>
+      <w:pPr>
+        <w:spacing w:after="0"/>
+        <w:rPr>
+          <w:rFonts w:ascii="Courier New" w:hAnsi="Courier New" w:cs="Courier New"/>
+        </w:rPr>
+      </w:pPr>
+      <w:r>
+        <w:rPr>
+          <w:rFonts w:ascii="Courier New" w:hAnsi="Courier New" w:cs="Courier New"/>
+        </w:rPr>
+        <w:t xml:space="preserve">53   </w:t>
+      </w:r>
+      <w:proofErr w:type="gramStart"/>
+      <w:r>
+        <w:rPr>
+          <w:rFonts w:ascii="Courier New" w:hAnsi="Courier New" w:cs="Courier New"/>
+        </w:rPr>
+        <w:t>27  0000</w:t>
+      </w:r>
+      <w:proofErr w:type="gramEnd"/>
+      <w:r>
+        <w:rPr>
+          <w:rFonts w:ascii="Courier New" w:hAnsi="Courier New" w:cs="Courier New"/>
+        </w:rPr>
+        <w:t xml:space="preserve">     5302     0000      0000      0000</w:t>
+      </w:r>
+    </w:p>
+    <w:p>
+      <w:pPr>
+        <w:spacing w:after="0"/>
+        <w:rPr>
+          <w:rFonts w:ascii="Courier New" w:hAnsi="Courier New" w:cs="Courier New"/>
+        </w:rPr>
+      </w:pPr>
+      <w:r>
+        <w:rPr>
+          <w:rFonts w:ascii="Courier New" w:hAnsi="Courier New" w:cs="Courier New"/>
+        </w:rPr>
+        <w:t xml:space="preserve">55   </w:t>
+      </w:r>
+      <w:proofErr w:type="gramStart"/>
+      <w:r>
+        <w:rPr>
+          <w:rFonts w:ascii="Courier New" w:hAnsi="Courier New" w:cs="Courier New"/>
+        </w:rPr>
+        <w:t>28  0000</w:t>
+      </w:r>
+      <w:proofErr w:type="gramEnd"/>
+      <w:r>
+        <w:rPr>
+          <w:rFonts w:ascii="Courier New" w:hAnsi="Courier New" w:cs="Courier New"/>
+        </w:rPr>
+        <w:t xml:space="preserve">     0000     5302      0000      0000</w:t>
+      </w:r>
+    </w:p>
+    <w:p>
+      <w:pPr>
+        <w:spacing w:after="0"/>
+        <w:rPr>
+          <w:rFonts w:ascii="Courier New" w:hAnsi="Courier New" w:cs="Courier New"/>
+        </w:rPr>
+      </w:pPr>
+      <w:r>
+        <w:rPr>
+          <w:rFonts w:ascii="Courier New" w:hAnsi="Courier New" w:cs="Courier New"/>
+        </w:rPr>
+        <w:t xml:space="preserve">57   </w:t>
+      </w:r>
+      <w:proofErr w:type="gramStart"/>
+      <w:r>
+        <w:rPr>
+          <w:rFonts w:ascii="Courier New" w:hAnsi="Courier New" w:cs="Courier New"/>
+        </w:rPr>
+        <w:t>29  0000</w:t>
+      </w:r>
+      <w:proofErr w:type="gramEnd"/>
+      <w:r>
+        <w:rPr>
+          <w:rFonts w:ascii="Courier New" w:hAnsi="Courier New" w:cs="Courier New"/>
+        </w:rPr>
+        <w:t xml:space="preserve">     0000     0000      5302      0000</w:t>
+      </w:r>
+    </w:p>
+    <w:p>
+      <w:pPr>
+        <w:spacing w:after="0"/>
+        <w:rPr>
+          <w:rFonts w:ascii="Courier New" w:hAnsi="Courier New" w:cs="Courier New"/>
+        </w:rPr>
+      </w:pPr>
+      <w:r>
+        <w:rPr>
+          <w:rFonts w:ascii="Courier New" w:hAnsi="Courier New" w:cs="Courier New"/>
+        </w:rPr>
+        <w:t xml:space="preserve">59   </w:t>
+      </w:r>
+      <w:proofErr w:type="gramStart"/>
+      <w:r>
+        <w:rPr>
+          <w:rFonts w:ascii="Courier New" w:hAnsi="Courier New" w:cs="Courier New"/>
+        </w:rPr>
+        <w:t>30  0dc0</w:t>
+      </w:r>
+      <w:proofErr w:type="gramEnd"/>
+      <w:r>
+        <w:rPr>
+          <w:rFonts w:ascii="Courier New" w:hAnsi="Courier New" w:cs="Courier New"/>
+        </w:rPr>
+        <w:t xml:space="preserve">     0000     0000      0000      0000</w:t>
+      </w:r>
+    </w:p>
+    <w:p>
+      <w:pPr>
+        <w:spacing w:after="0"/>
+        <w:rPr>
+          <w:rFonts w:ascii="Courier New" w:hAnsi="Courier New" w:cs="Courier New"/>
+        </w:rPr>
+      </w:pPr>
+      <w:r>
+        <w:rPr>
+          <w:rFonts w:ascii="Courier New" w:hAnsi="Courier New" w:cs="Courier New"/>
+        </w:rPr>
+        <w:t xml:space="preserve">61   </w:t>
+      </w:r>
+      <w:proofErr w:type="gramStart"/>
+      <w:r>
+        <w:rPr>
+          <w:rFonts w:ascii="Courier New" w:hAnsi="Courier New" w:cs="Courier New"/>
+        </w:rPr>
+        <w:t>31  a144</w:t>
+      </w:r>
+      <w:proofErr w:type="gramEnd"/>
+      <w:r>
+        <w:rPr>
+          <w:rFonts w:ascii="Courier New" w:hAnsi="Courier New" w:cs="Courier New"/>
+        </w:rPr>
+        <w:t xml:space="preserve">     0dc0     0000      0000      0000</w:t>
+      </w:r>
+    </w:p>
+    <w:p>
+      <w:pPr>
+        <w:spacing w:after="0"/>
+        <w:rPr>
+          <w:rFonts w:ascii="Courier New" w:hAnsi="Courier New" w:cs="Courier New"/>
+        </w:rPr>
+      </w:pPr>
+      <w:r>
+        <w:rPr>
+          <w:rFonts w:ascii="Courier New" w:hAnsi="Courier New" w:cs="Courier New"/>
+        </w:rPr>
+        <w:t xml:space="preserve">63   </w:t>
+      </w:r>
+      <w:proofErr w:type="gramStart"/>
+      <w:r>
+        <w:rPr>
+          <w:rFonts w:ascii="Courier New" w:hAnsi="Courier New" w:cs="Courier New"/>
+        </w:rPr>
+        <w:t>32  b286</w:t>
+      </w:r>
+      <w:proofErr w:type="gramEnd"/>
+      <w:r>
+        <w:rPr>
+          <w:rFonts w:ascii="Courier New" w:hAnsi="Courier New" w:cs="Courier New"/>
+        </w:rPr>
+        <w:t xml:space="preserve">     a144     0dc0      0000      0000</w:t>
+      </w:r>
+    </w:p>
+    <w:p>
+      <w:pPr>
+        <w:spacing w:after="0"/>
+        <w:rPr>
+          <w:rFonts w:ascii="Courier New" w:hAnsi="Courier New" w:cs="Courier New"/>
+        </w:rPr>
+      </w:pPr>
+      <w:r>
+        <w:rPr>
+          <w:rFonts w:ascii="Courier New" w:hAnsi="Courier New" w:cs="Courier New"/>
+        </w:rPr>
+        <w:t xml:space="preserve">65   </w:t>
+      </w:r>
+      <w:proofErr w:type="gramStart"/>
+      <w:r>
+        <w:rPr>
+          <w:rFonts w:ascii="Courier New" w:hAnsi="Courier New" w:cs="Courier New"/>
+        </w:rPr>
+        <w:t>33  0000</w:t>
+      </w:r>
+      <w:proofErr w:type="gramEnd"/>
+      <w:r>
+        <w:rPr>
+          <w:rFonts w:ascii="Courier New" w:hAnsi="Courier New" w:cs="Courier New"/>
+        </w:rPr>
+        <w:t xml:space="preserve">     b286     a144      0dc0      1ea3</w:t>
+      </w:r>
+    </w:p>
+    <w:p>
+      <w:pPr>
+        <w:spacing w:after="0"/>
+        <w:rPr>
+          <w:rFonts w:ascii="Courier New" w:hAnsi="Courier New" w:cs="Courier New"/>
+        </w:rPr>
+      </w:pPr>
+      <w:r>
+        <w:rPr>
+          <w:rFonts w:ascii="Courier New" w:hAnsi="Courier New" w:cs="Courier New"/>
+        </w:rPr>
+        <w:t xml:space="preserve">67   </w:t>
+      </w:r>
+      <w:proofErr w:type="gramStart"/>
+      <w:r>
+        <w:rPr>
+          <w:rFonts w:ascii="Courier New" w:hAnsi="Courier New" w:cs="Courier New"/>
+        </w:rPr>
+        <w:t>34  0000</w:t>
+      </w:r>
+      <w:proofErr w:type="gramEnd"/>
+      <w:r>
+        <w:rPr>
+          <w:rFonts w:ascii="Courier New" w:hAnsi="Courier New" w:cs="Courier New"/>
+        </w:rPr>
+        <w:t xml:space="preserve">     0000     b286      a144      3d46</w:t>
+      </w:r>
+    </w:p>
+    <w:p>
+      <w:pPr>
+        <w:spacing w:after="0"/>
+        <w:rPr>
+          <w:rFonts w:ascii="Courier New" w:hAnsi="Courier New" w:cs="Courier New"/>
+        </w:rPr>
+      </w:pPr>
+      <w:r>
+        <w:rPr>
+          <w:rFonts w:ascii="Courier New" w:hAnsi="Courier New" w:cs="Courier New"/>
+        </w:rPr>
+        <w:t xml:space="preserve">69   </w:t>
+      </w:r>
+      <w:proofErr w:type="gramStart"/>
+      <w:r>
+        <w:rPr>
+          <w:rFonts w:ascii="Courier New" w:hAnsi="Courier New" w:cs="Courier New"/>
+        </w:rPr>
+        <w:t>35  0000</w:t>
+      </w:r>
+      <w:proofErr w:type="gramEnd"/>
+      <w:r>
+        <w:rPr>
+          <w:rFonts w:ascii="Courier New" w:hAnsi="Courier New" w:cs="Courier New"/>
+        </w:rPr>
+        <w:t xml:space="preserve">     0000     0000      b286      0001</w:t>
+      </w:r>
+    </w:p>
+    <w:p>
+      <w:pPr>
+        <w:spacing w:after="0"/>
+        <w:rPr>
+          <w:rFonts w:ascii="Courier New" w:hAnsi="Courier New" w:cs="Courier New"/>
+        </w:rPr>
+      </w:pPr>
+      <w:r>
+        <w:rPr>
+          <w:rFonts w:ascii="Courier New" w:hAnsi="Courier New" w:cs="Courier New"/>
+        </w:rPr>
+        <w:t xml:space="preserve">71   </w:t>
+      </w:r>
+      <w:proofErr w:type="gramStart"/>
+      <w:r>
+        <w:rPr>
+          <w:rFonts w:ascii="Courier New" w:hAnsi="Courier New" w:cs="Courier New"/>
+        </w:rPr>
+        <w:t>36  c005</w:t>
+      </w:r>
+      <w:proofErr w:type="gramEnd"/>
+      <w:r>
+        <w:rPr>
+          <w:rFonts w:ascii="Courier New" w:hAnsi="Courier New" w:cs="Courier New"/>
+        </w:rPr>
+        <w:t xml:space="preserve">     0000     0000      0000      0000</w:t>
+      </w:r>
+    </w:p>
+    <w:p>
+      <w:pPr>
+        <w:spacing w:after="0"/>
+        <w:rPr>
+          <w:rFonts w:ascii="Courier New" w:hAnsi="Courier New" w:cs="Courier New"/>
+        </w:rPr>
+      </w:pPr>
+      <w:r>
+        <w:rPr>
+          <w:rFonts w:ascii="Courier New" w:hAnsi="Courier New" w:cs="Courier New"/>
+        </w:rPr>
+        <w:t xml:space="preserve">73   </w:t>
+      </w:r>
+      <w:proofErr w:type="gramStart"/>
+      <w:r>
+        <w:rPr>
+          <w:rFonts w:ascii="Courier New" w:hAnsi="Courier New" w:cs="Courier New"/>
+        </w:rPr>
+        <w:t>37  0000</w:t>
+      </w:r>
+      <w:proofErr w:type="gramEnd"/>
+      <w:r>
+        <w:rPr>
+          <w:rFonts w:ascii="Courier New" w:hAnsi="Courier New" w:cs="Courier New"/>
+        </w:rPr>
+        <w:t xml:space="preserve">     c005     0000      0000      0000</w:t>
+      </w:r>
+    </w:p>
+    <w:p>
+      <w:pPr>
+        <w:spacing w:after="0"/>
+        <w:rPr>
+          <w:rFonts w:ascii="Courier New" w:hAnsi="Courier New" w:cs="Courier New"/>
+        </w:rPr>
+      </w:pPr>
+      <w:r>
+        <w:rPr>
+          <w:rFonts w:ascii="Courier New" w:hAnsi="Courier New" w:cs="Courier New"/>
+        </w:rPr>
+        <w:t xml:space="preserve">75   </w:t>
+      </w:r>
+      <w:proofErr w:type="gramStart"/>
+      <w:r>
+        <w:rPr>
+          <w:rFonts w:ascii="Courier New" w:hAnsi="Courier New" w:cs="Courier New"/>
+        </w:rPr>
+        <w:t>38  0000</w:t>
+      </w:r>
+      <w:proofErr w:type="gramEnd"/>
+      <w:r>
+        <w:rPr>
+          <w:rFonts w:ascii="Courier New" w:hAnsi="Courier New" w:cs="Courier New"/>
+        </w:rPr>
+        <w:t xml:space="preserve">     0000     c005      0000      0000</w:t>
+      </w:r>
+    </w:p>
+    <w:p>
+      <w:pPr>
+        <w:spacing w:after="0"/>
+        <w:rPr>
+          <w:rFonts w:ascii="Courier New" w:hAnsi="Courier New" w:cs="Courier New"/>
+        </w:rPr>
+      </w:pPr>
+      <w:r>
+        <w:rPr>
+          <w:rFonts w:ascii="Courier New" w:hAnsi="Courier New" w:cs="Courier New"/>
+        </w:rPr>
+        <w:t xml:space="preserve">77    </w:t>
+      </w:r>
+      <w:proofErr w:type="gramStart"/>
+      <w:r>
+        <w:rPr>
+          <w:rFonts w:ascii="Courier New" w:hAnsi="Courier New" w:cs="Courier New"/>
+        </w:rPr>
+        <w:t>5  0000</w:t>
+      </w:r>
+      <w:proofErr w:type="gramEnd"/>
+      <w:r>
+        <w:rPr>
+          <w:rFonts w:ascii="Courier New" w:hAnsi="Courier New" w:cs="Courier New"/>
+        </w:rPr>
+        <w:t xml:space="preserve">     0000     0000      c005      0000</w:t>
+      </w:r>
+    </w:p>
+    <w:p>
+      <w:pPr>
+        <w:spacing w:after="0"/>
+        <w:rPr>
+          <w:rFonts w:ascii="Courier New" w:hAnsi="Courier New" w:cs="Courier New"/>
+        </w:rPr>
+      </w:pPr>
+      <w:r>
+        <w:rPr>
+          <w:rFonts w:ascii="Courier New" w:hAnsi="Courier New" w:cs="Courier New"/>
+        </w:rPr>
+        <w:t xml:space="preserve">79    </w:t>
+      </w:r>
+      <w:proofErr w:type="gramStart"/>
+      <w:r>
+        <w:rPr>
+          <w:rFonts w:ascii="Courier New" w:hAnsi="Courier New" w:cs="Courier New"/>
+        </w:rPr>
+        <w:t>6  8827</w:t>
+      </w:r>
+      <w:proofErr w:type="gramEnd"/>
+      <w:r>
+        <w:rPr>
+          <w:rFonts w:ascii="Courier New" w:hAnsi="Courier New" w:cs="Courier New"/>
+        </w:rPr>
+        <w:t xml:space="preserve">     0000     0000      0000      0000</w:t>
+      </w:r>
+    </w:p>
+    <w:p>
+      <w:pPr>
+        <w:spacing w:after="0"/>
+        <w:rPr>
+          <w:rFonts w:ascii="Courier New" w:hAnsi="Courier New" w:cs="Courier New"/>
+        </w:rPr>
+      </w:pPr>
+      <w:r>
+        <w:rPr>
+          <w:rFonts w:ascii="Courier New" w:hAnsi="Courier New" w:cs="Courier New"/>
+        </w:rPr>
+        <w:t xml:space="preserve">81    </w:t>
+      </w:r>
+      <w:proofErr w:type="gramStart"/>
+      <w:r>
+        <w:rPr>
+          <w:rFonts w:ascii="Courier New" w:hAnsi="Courier New" w:cs="Courier New"/>
+        </w:rPr>
+        <w:t>7  0000</w:t>
+      </w:r>
+      <w:proofErr w:type="gramEnd"/>
+      <w:r>
+        <w:rPr>
+          <w:rFonts w:ascii="Courier New" w:hAnsi="Courier New" w:cs="Courier New"/>
+        </w:rPr>
+        <w:t xml:space="preserve">     8827     0000      0000      0000</w:t>
+      </w:r>
+    </w:p>
+    <w:p>
+      <w:pPr>
+        <w:spacing w:after="0"/>
+        <w:rPr>
+          <w:rFonts w:ascii="Courier New" w:hAnsi="Courier New" w:cs="Courier New"/>
+        </w:rPr>
+      </w:pPr>
+      <w:r>
+        <w:rPr>
+          <w:rFonts w:ascii="Courier New" w:hAnsi="Courier New" w:cs="Courier New"/>
+        </w:rPr>
+        <w:t xml:space="preserve">83    </w:t>
+      </w:r>
+      <w:proofErr w:type="gramStart"/>
+      <w:r>
+        <w:rPr>
+          <w:rFonts w:ascii="Courier New" w:hAnsi="Courier New" w:cs="Courier New"/>
+        </w:rPr>
+        <w:t>8  0000</w:t>
+      </w:r>
+      <w:proofErr w:type="gramEnd"/>
+      <w:r>
+        <w:rPr>
+          <w:rFonts w:ascii="Courier New" w:hAnsi="Courier New" w:cs="Courier New"/>
+        </w:rPr>
+        <w:t xml:space="preserve">     0000     8827      0000      0000</w:t>
+      </w:r>
+    </w:p>
+    <w:p>
+      <w:pPr>
+        <w:spacing w:after="0"/>
+        <w:rPr>
+          <w:rFonts w:ascii="Courier New" w:hAnsi="Courier New" w:cs="Courier New"/>
+        </w:rPr>
+      </w:pPr>
+      <w:r>
+        <w:rPr>
+          <w:rFonts w:ascii="Courier New" w:hAnsi="Courier New" w:cs="Courier New"/>
+        </w:rPr>
+        <w:t xml:space="preserve">85    </w:t>
+      </w:r>
+      <w:proofErr w:type="gramStart"/>
+      <w:r>
+        <w:rPr>
+          <w:rFonts w:ascii="Courier New" w:hAnsi="Courier New" w:cs="Courier New"/>
+        </w:rPr>
+        <w:t>9  0000</w:t>
+      </w:r>
+      <w:proofErr w:type="gramEnd"/>
+      <w:r>
+        <w:rPr>
+          <w:rFonts w:ascii="Courier New" w:hAnsi="Courier New" w:cs="Courier New"/>
+        </w:rPr>
+        <w:t xml:space="preserve">     0000     0000      8827      0001</w:t>
+      </w:r>
+    </w:p>
+    <w:p>
+      <w:pPr>
+        <w:spacing w:after="0"/>
+        <w:rPr>
+          <w:rFonts w:ascii="Courier New" w:hAnsi="Courier New" w:cs="Courier New"/>
+        </w:rPr>
+      </w:pPr>
+      <w:r>
+        <w:rPr>
+          <w:rFonts w:ascii="Courier New" w:hAnsi="Courier New" w:cs="Courier New"/>
+        </w:rPr>
+        <w:t xml:space="preserve">87   </w:t>
+      </w:r>
+      <w:proofErr w:type="gramStart"/>
+      <w:r>
+        <w:rPr>
+          <w:rFonts w:ascii="Courier New" w:hAnsi="Courier New" w:cs="Courier New"/>
+        </w:rPr>
+        <w:t>10  6302</w:t>
+      </w:r>
+      <w:proofErr w:type="gramEnd"/>
+      <w:r>
+        <w:rPr>
+          <w:rFonts w:ascii="Courier New" w:hAnsi="Courier New" w:cs="Courier New"/>
+        </w:rPr>
+        <w:t xml:space="preserve">     0000     0000      0000      0000</w:t>
+      </w:r>
+    </w:p>
+    <w:p>
+      <w:pPr>
+        <w:spacing w:after="0"/>
+        <w:rPr>
+          <w:rFonts w:ascii="Courier New" w:hAnsi="Courier New" w:cs="Courier New"/>
+        </w:rPr>
+      </w:pPr>
+      <w:r>
+        <w:rPr>
+          <w:rFonts w:ascii="Courier New" w:hAnsi="Courier New" w:cs="Courier New"/>
+        </w:rPr>
+        <w:t xml:space="preserve">89   </w:t>
+      </w:r>
+      <w:proofErr w:type="gramStart"/>
+      <w:r>
+        <w:rPr>
+          <w:rFonts w:ascii="Courier New" w:hAnsi="Courier New" w:cs="Courier New"/>
+        </w:rPr>
+        <w:t>11  0000</w:t>
+      </w:r>
+      <w:proofErr w:type="gramEnd"/>
+      <w:r>
+        <w:rPr>
+          <w:rFonts w:ascii="Courier New" w:hAnsi="Courier New" w:cs="Courier New"/>
+        </w:rPr>
+        <w:t xml:space="preserve">     6302     0000      0000      0000</w:t>
+      </w:r>
+    </w:p>
+    <w:p>
+      <w:pPr>
+        <w:spacing w:after="0"/>
+        <w:rPr>
+          <w:rFonts w:ascii="Courier New" w:hAnsi="Courier New" w:cs="Courier New"/>
+        </w:rPr>
+      </w:pPr>
+      <w:r>
+        <w:rPr>
+          <w:rFonts w:ascii="Courier New" w:hAnsi="Courier New" w:cs="Courier New"/>
+        </w:rPr>
+        <w:t xml:space="preserve">91   </w:t>
+      </w:r>
+      <w:proofErr w:type="gramStart"/>
+      <w:r>
+        <w:rPr>
+          <w:rFonts w:ascii="Courier New" w:hAnsi="Courier New" w:cs="Courier New"/>
+        </w:rPr>
+        <w:t>12  0000</w:t>
+      </w:r>
+      <w:proofErr w:type="gramEnd"/>
+      <w:r>
+        <w:rPr>
+          <w:rFonts w:ascii="Courier New" w:hAnsi="Courier New" w:cs="Courier New"/>
+        </w:rPr>
+        <w:t xml:space="preserve">     0000     6302      0000      0000</w:t>
+      </w:r>
+    </w:p>
+    <w:p>
+      <w:pPr>
+        <w:spacing w:after="0"/>
+        <w:rPr>
+          <w:rFonts w:ascii="Courier New" w:hAnsi="Courier New" w:cs="Courier New"/>
+        </w:rPr>
+      </w:pPr>
+      <w:r>
+        <w:rPr>
+          <w:rFonts w:ascii="Courier New" w:hAnsi="Courier New" w:cs="Courier New"/>
+        </w:rPr>
+        <w:t xml:space="preserve">93   </w:t>
+      </w:r>
+      <w:proofErr w:type="gramStart"/>
+      <w:r>
+        <w:rPr>
+          <w:rFonts w:ascii="Courier New" w:hAnsi="Courier New" w:cs="Courier New"/>
+        </w:rPr>
+        <w:t>13  0000</w:t>
+      </w:r>
+      <w:proofErr w:type="gramEnd"/>
+      <w:r>
+        <w:rPr>
+          <w:rFonts w:ascii="Courier New" w:hAnsi="Courier New" w:cs="Courier New"/>
+        </w:rPr>
+        <w:t xml:space="preserve">     0000     0000      6302      0002</w:t>
+      </w:r>
+    </w:p>
+    <w:p>
+      <w:pPr>
+        <w:spacing w:after="0"/>
+        <w:rPr>
+          <w:rFonts w:ascii="Courier New" w:hAnsi="Courier New" w:cs="Courier New"/>
+        </w:rPr>
+      </w:pPr>
+      <w:r>
+        <w:rPr>
+          <w:rFonts w:ascii="Courier New" w:hAnsi="Courier New" w:cs="Courier New"/>
+        </w:rPr>
+        <w:t xml:space="preserve">95   </w:t>
+      </w:r>
+      <w:proofErr w:type="gramStart"/>
+      <w:r>
+        <w:rPr>
+          <w:rFonts w:ascii="Courier New" w:hAnsi="Courier New" w:cs="Courier New"/>
+        </w:rPr>
+        <w:t>14  4301</w:t>
+      </w:r>
+      <w:proofErr w:type="gramEnd"/>
+      <w:r>
+        <w:rPr>
+          <w:rFonts w:ascii="Courier New" w:hAnsi="Courier New" w:cs="Courier New"/>
+        </w:rPr>
+        <w:t xml:space="preserve">     0000     0000      0000      0000</w:t>
+      </w:r>
+    </w:p>
+    <w:p>
+      <w:pPr>
+        <w:spacing w:after="0"/>
+        <w:rPr>
+          <w:rFonts w:ascii="Courier New" w:hAnsi="Courier New" w:cs="Courier New"/>
+        </w:rPr>
+      </w:pPr>
+      <w:r>
+        <w:rPr>
+          <w:rFonts w:ascii="Courier New" w:hAnsi="Courier New" w:cs="Courier New"/>
+        </w:rPr>
+        <w:t xml:space="preserve">97   </w:t>
+      </w:r>
+      <w:proofErr w:type="gramStart"/>
+      <w:r>
+        <w:rPr>
+          <w:rFonts w:ascii="Courier New" w:hAnsi="Courier New" w:cs="Courier New"/>
+        </w:rPr>
+        <w:t>15  0000</w:t>
+      </w:r>
+      <w:proofErr w:type="gramEnd"/>
+      <w:r>
+        <w:rPr>
+          <w:rFonts w:ascii="Courier New" w:hAnsi="Courier New" w:cs="Courier New"/>
+        </w:rPr>
+        <w:t xml:space="preserve">     4301     0000      0000      0000</w:t>
+      </w:r>
+    </w:p>
+    <w:p>
+      <w:pPr>
+        <w:spacing w:after="0"/>
+        <w:rPr>
+          <w:rFonts w:ascii="Courier New" w:hAnsi="Courier New" w:cs="Courier New"/>
+        </w:rPr>
+      </w:pPr>
+      <w:r>
+        <w:rPr>
+          <w:rFonts w:ascii="Courier New" w:hAnsi="Courier New" w:cs="Courier New"/>
+        </w:rPr>
+        <w:t xml:space="preserve">99   </w:t>
+      </w:r>
+      <w:proofErr w:type="gramStart"/>
+      <w:r>
+        <w:rPr>
+          <w:rFonts w:ascii="Courier New" w:hAnsi="Courier New" w:cs="Courier New"/>
+        </w:rPr>
+        <w:t>16  0000</w:t>
+      </w:r>
+      <w:proofErr w:type="gramEnd"/>
+      <w:r>
+        <w:rPr>
+          <w:rFonts w:ascii="Courier New" w:hAnsi="Courier New" w:cs="Courier New"/>
+        </w:rPr>
+        <w:t xml:space="preserve">     0000     4301      0000      0000</w:t>
+      </w:r>
+    </w:p>
+    <w:p>
+      <w:pPr>
+        <w:spacing w:after="0"/>
+        <w:rPr>
+          <w:rFonts w:ascii="Courier New" w:hAnsi="Courier New" w:cs="Courier New"/>
+        </w:rPr>
+      </w:pPr>
+      <w:r>
+        <w:rPr>
+          <w:rFonts w:ascii="Courier New" w:hAnsi="Courier New" w:cs="Courier New"/>
+        </w:rPr>
+        <w:t xml:space="preserve">101   </w:t>
+      </w:r>
+      <w:proofErr w:type="gramStart"/>
+      <w:r>
+        <w:rPr>
+          <w:rFonts w:ascii="Courier New" w:hAnsi="Courier New" w:cs="Courier New"/>
+        </w:rPr>
+        <w:t>17  0000</w:t>
+      </w:r>
+      <w:proofErr w:type="gramEnd"/>
+      <w:r>
+        <w:rPr>
+          <w:rFonts w:ascii="Courier New" w:hAnsi="Courier New" w:cs="Courier New"/>
+        </w:rPr>
+        <w:t xml:space="preserve">     0000     0000      4301      0001</w:t>
+      </w:r>
+    </w:p>
+    <w:p>
+      <w:pPr>
+        <w:spacing w:after="0"/>
+        <w:rPr>
+          <w:rFonts w:ascii="Courier New" w:hAnsi="Courier New" w:cs="Courier New"/>
+        </w:rPr>
+      </w:pPr>
+      <w:r>
+        <w:rPr>
+          <w:rFonts w:ascii="Courier New" w:hAnsi="Courier New" w:cs="Courier New"/>
+        </w:rPr>
+        <w:t xml:space="preserve">103   </w:t>
+      </w:r>
+      <w:proofErr w:type="gramStart"/>
+      <w:r>
+        <w:rPr>
+          <w:rFonts w:ascii="Courier New" w:hAnsi="Courier New" w:cs="Courier New"/>
+        </w:rPr>
+        <w:t>18  2bc0</w:t>
+      </w:r>
+      <w:proofErr w:type="gramEnd"/>
+      <w:r>
+        <w:rPr>
+          <w:rFonts w:ascii="Courier New" w:hAnsi="Courier New" w:cs="Courier New"/>
+        </w:rPr>
+        <w:t xml:space="preserve">     0000     0000      0000      0000</w:t>
+      </w:r>
+    </w:p>
+    <w:p>
+      <w:pPr>
+        <w:spacing w:after="0"/>
+        <w:rPr>
+          <w:rFonts w:ascii="Courier New" w:hAnsi="Courier New" w:cs="Courier New"/>
+        </w:rPr>
+      </w:pPr>
+      <w:r>
+        <w:rPr>
+          <w:rFonts w:ascii="Courier New" w:hAnsi="Courier New" w:cs="Courier New"/>
+        </w:rPr>
+        <w:t xml:space="preserve">105   </w:t>
+      </w:r>
+      <w:proofErr w:type="gramStart"/>
+      <w:r>
+        <w:rPr>
+          <w:rFonts w:ascii="Courier New" w:hAnsi="Courier New" w:cs="Courier New"/>
+        </w:rPr>
+        <w:t>19  0000</w:t>
+      </w:r>
+      <w:proofErr w:type="gramEnd"/>
+      <w:r>
+        <w:rPr>
+          <w:rFonts w:ascii="Courier New" w:hAnsi="Courier New" w:cs="Courier New"/>
+        </w:rPr>
+        <w:t xml:space="preserve">     2bc0     0000      0000      0000</w:t>
+      </w:r>
+    </w:p>
+    <w:p>
+      <w:pPr>
+        <w:spacing w:after="0"/>
+        <w:rPr>
+          <w:rFonts w:ascii="Courier New" w:hAnsi="Courier New" w:cs="Courier New"/>
+        </w:rPr>
+      </w:pPr>
+      <w:r>
+        <w:rPr>
+          <w:rFonts w:ascii="Courier New" w:hAnsi="Courier New" w:cs="Courier New"/>
+        </w:rPr>
+        <w:t xml:space="preserve">107   </w:t>
+      </w:r>
+      <w:proofErr w:type="gramStart"/>
+      <w:r>
+        <w:rPr>
+          <w:rFonts w:ascii="Courier New" w:hAnsi="Courier New" w:cs="Courier New"/>
+        </w:rPr>
+        <w:t>20  0000</w:t>
+      </w:r>
+      <w:proofErr w:type="gramEnd"/>
+      <w:r>
+        <w:rPr>
+          <w:rFonts w:ascii="Courier New" w:hAnsi="Courier New" w:cs="Courier New"/>
+        </w:rPr>
+        <w:t xml:space="preserve">     0000     2bc0      0000      0000</w:t>
+      </w:r>
+    </w:p>
+    <w:p>
+      <w:pPr>
+        <w:spacing w:after="0"/>
+        <w:rPr>
+          <w:rFonts w:ascii="Courier New" w:hAnsi="Courier New" w:cs="Courier New"/>
+        </w:rPr>
+      </w:pPr>
+      <w:r>
+        <w:rPr>
+          <w:rFonts w:ascii="Courier New" w:hAnsi="Courier New" w:cs="Courier New"/>
+        </w:rPr>
+        <w:t xml:space="preserve">109   </w:t>
+      </w:r>
+      <w:proofErr w:type="gramStart"/>
+      <w:r>
+        <w:rPr>
+          <w:rFonts w:ascii="Courier New" w:hAnsi="Courier New" w:cs="Courier New"/>
+        </w:rPr>
+        <w:t>21  0000</w:t>
+      </w:r>
+      <w:proofErr w:type="gramEnd"/>
+      <w:r>
+        <w:rPr>
+          <w:rFonts w:ascii="Courier New" w:hAnsi="Courier New" w:cs="Courier New"/>
+        </w:rPr>
+        <w:t xml:space="preserve">     0000     0000      2bc0      0001</w:t>
+      </w:r>
+    </w:p>
+    <w:p>
+      <w:pPr>
+        <w:spacing w:after="0"/>
+        <w:rPr>
+          <w:rFonts w:ascii="Courier New" w:hAnsi="Courier New" w:cs="Courier New"/>
+        </w:rPr>
+      </w:pPr>
+      <w:r>
+        <w:rPr>
+          <w:rFonts w:ascii="Courier New" w:hAnsi="Courier New" w:cs="Courier New"/>
+        </w:rPr>
+        <w:t xml:space="preserve">111   </w:t>
+      </w:r>
+      <w:proofErr w:type="gramStart"/>
+      <w:r>
+        <w:rPr>
+          <w:rFonts w:ascii="Courier New" w:hAnsi="Courier New" w:cs="Courier New"/>
+        </w:rPr>
+        <w:t>22  8c1e</w:t>
+      </w:r>
+      <w:proofErr w:type="gramEnd"/>
+      <w:r>
+        <w:rPr>
+          <w:rFonts w:ascii="Courier New" w:hAnsi="Courier New" w:cs="Courier New"/>
+        </w:rPr>
+        <w:t xml:space="preserve">     0000     0000      0000      0000</w:t>
+      </w:r>
+    </w:p>
+    <w:p>
+      <w:pPr>
+        <w:spacing w:after="0"/>
+        <w:rPr>
+          <w:rFonts w:ascii="Courier New" w:hAnsi="Courier New" w:cs="Courier New"/>
+        </w:rPr>
+      </w:pPr>
+      <w:r>
+        <w:rPr>
+          <w:rFonts w:ascii="Courier New" w:hAnsi="Courier New" w:cs="Courier New"/>
+        </w:rPr>
+        <w:t xml:space="preserve">113   </w:t>
+      </w:r>
+      <w:proofErr w:type="gramStart"/>
+      <w:r>
+        <w:rPr>
+          <w:rFonts w:ascii="Courier New" w:hAnsi="Courier New" w:cs="Courier New"/>
+        </w:rPr>
+        <w:t>23  0000</w:t>
+      </w:r>
+      <w:proofErr w:type="gramEnd"/>
+      <w:r>
+        <w:rPr>
+          <w:rFonts w:ascii="Courier New" w:hAnsi="Courier New" w:cs="Courier New"/>
+        </w:rPr>
+        <w:t xml:space="preserve">     8c1e     0000      0000      0000</w:t>
+      </w:r>
+    </w:p>
+    <w:p>
+      <w:pPr>
+        <w:spacing w:after="0"/>
+        <w:rPr>
+          <w:rFonts w:ascii="Courier New" w:hAnsi="Courier New" w:cs="Courier New"/>
+        </w:rPr>
+      </w:pPr>
+      <w:r>
+        <w:rPr>
+          <w:rFonts w:ascii="Courier New" w:hAnsi="Courier New" w:cs="Courier New"/>
+        </w:rPr>
+        <w:t xml:space="preserve">115   </w:t>
+      </w:r>
+      <w:proofErr w:type="gramStart"/>
+      <w:r>
+        <w:rPr>
+          <w:rFonts w:ascii="Courier New" w:hAnsi="Courier New" w:cs="Courier New"/>
+        </w:rPr>
+        <w:t>24  0000</w:t>
+      </w:r>
+      <w:proofErr w:type="gramEnd"/>
+      <w:r>
+        <w:rPr>
+          <w:rFonts w:ascii="Courier New" w:hAnsi="Courier New" w:cs="Courier New"/>
+        </w:rPr>
+        <w:t xml:space="preserve">     0000     8c1e      0000      0000</w:t>
+      </w:r>
+    </w:p>
+    <w:p>
+      <w:pPr>
+        <w:spacing w:after="0"/>
+        <w:rPr>
+          <w:rFonts w:ascii="Courier New" w:hAnsi="Courier New" w:cs="Courier New"/>
+        </w:rPr>
+      </w:pPr>
+      <w:r>
+        <w:rPr>
+          <w:rFonts w:ascii="Courier New" w:hAnsi="Courier New" w:cs="Courier New"/>
+        </w:rPr>
+        <w:t xml:space="preserve">117   </w:t>
+      </w:r>
+      <w:proofErr w:type="gramStart"/>
+      <w:r>
+        <w:rPr>
+          <w:rFonts w:ascii="Courier New" w:hAnsi="Courier New" w:cs="Courier New"/>
+        </w:rPr>
+        <w:t>25  0000</w:t>
+      </w:r>
+      <w:proofErr w:type="gramEnd"/>
+      <w:r>
+        <w:rPr>
+          <w:rFonts w:ascii="Courier New" w:hAnsi="Courier New" w:cs="Courier New"/>
+        </w:rPr>
+        <w:t xml:space="preserve">     0000     0000      8c1e      0001</w:t>
+      </w:r>
+    </w:p>
+    <w:p>
+      <w:pPr>
+        <w:spacing w:after="0"/>
+        <w:rPr>
+          <w:rFonts w:ascii="Courier New" w:hAnsi="Courier New" w:cs="Courier New"/>
+        </w:rPr>
+      </w:pPr>
+      <w:r>
+        <w:rPr>
+          <w:rFonts w:ascii="Courier New" w:hAnsi="Courier New" w:cs="Courier New"/>
+        </w:rPr>
+        <w:t xml:space="preserve">119   </w:t>
+      </w:r>
+      <w:proofErr w:type="gramStart"/>
+      <w:r>
+        <w:rPr>
+          <w:rFonts w:ascii="Courier New" w:hAnsi="Courier New" w:cs="Courier New"/>
+        </w:rPr>
+        <w:t>26  5302</w:t>
+      </w:r>
+      <w:proofErr w:type="gramEnd"/>
+      <w:r>
+        <w:rPr>
+          <w:rFonts w:ascii="Courier New" w:hAnsi="Courier New" w:cs="Courier New"/>
+        </w:rPr>
+        <w:t xml:space="preserve">     0000     0000      0000      0000</w:t>
+      </w:r>
+    </w:p>
+    <w:p>
+      <w:pPr>
+        <w:spacing w:after="0"/>
+        <w:rPr>
+          <w:rFonts w:ascii="Courier New" w:hAnsi="Courier New" w:cs="Courier New"/>
+        </w:rPr>
+      </w:pPr>
+      <w:r>
+        <w:rPr>
+          <w:rFonts w:ascii="Courier New" w:hAnsi="Courier New" w:cs="Courier New"/>
+        </w:rPr>
+        <w:t xml:space="preserve">121   </w:t>
+      </w:r>
+      <w:proofErr w:type="gramStart"/>
+      <w:r>
+        <w:rPr>
+          <w:rFonts w:ascii="Courier New" w:hAnsi="Courier New" w:cs="Courier New"/>
+        </w:rPr>
+        <w:t>27  0000</w:t>
+      </w:r>
+      <w:proofErr w:type="gramEnd"/>
+      <w:r>
+        <w:rPr>
+          <w:rFonts w:ascii="Courier New" w:hAnsi="Courier New" w:cs="Courier New"/>
+        </w:rPr>
+        <w:t xml:space="preserve">     5302     0000      0000      0000</w:t>
+      </w:r>
+    </w:p>
+    <w:p>
+      <w:pPr>
+        <w:spacing w:after="0"/>
+        <w:rPr>
+          <w:rFonts w:ascii="Courier New" w:hAnsi="Courier New" w:cs="Courier New"/>
+        </w:rPr>
+      </w:pPr>
+      <w:r>
+        <w:rPr>
+          <w:rFonts w:ascii="Courier New" w:hAnsi="Courier New" w:cs="Courier New"/>
+        </w:rPr>
+        <w:t xml:space="preserve">123   </w:t>
+      </w:r>
+      <w:proofErr w:type="gramStart"/>
+      <w:r>
+        <w:rPr>
+          <w:rFonts w:ascii="Courier New" w:hAnsi="Courier New" w:cs="Courier New"/>
+        </w:rPr>
+        <w:t>28  0000</w:t>
+      </w:r>
+      <w:proofErr w:type="gramEnd"/>
+      <w:r>
+        <w:rPr>
+          <w:rFonts w:ascii="Courier New" w:hAnsi="Courier New" w:cs="Courier New"/>
+        </w:rPr>
+        <w:t xml:space="preserve">     0000     5302      0000      0000</w:t>
+      </w:r>
+    </w:p>
+    <w:p>
+      <w:pPr>
+        <w:spacing w:after="0"/>
+        <w:rPr>
+          <w:rFonts w:ascii="Courier New" w:hAnsi="Courier New" w:cs="Courier New"/>
+        </w:rPr>
+      </w:pPr>
+      <w:r>
+        <w:rPr>
+          <w:rFonts w:ascii="Courier New" w:hAnsi="Courier New" w:cs="Courier New"/>
+        </w:rPr>
+        <w:t xml:space="preserve">125   </w:t>
+      </w:r>
+      <w:proofErr w:type="gramStart"/>
+      <w:r>
+        <w:rPr>
+          <w:rFonts w:ascii="Courier New" w:hAnsi="Courier New" w:cs="Courier New"/>
+        </w:rPr>
+        <w:t>29  0000</w:t>
+      </w:r>
+      <w:proofErr w:type="gramEnd"/>
+      <w:r>
+        <w:rPr>
+          <w:rFonts w:ascii="Courier New" w:hAnsi="Courier New" w:cs="Courier New"/>
+        </w:rPr>
+        <w:t xml:space="preserve">     0000     0000      5302      1ea3</w:t>
+      </w:r>
+    </w:p>
+    <w:p>
+      <w:pPr>
+        <w:spacing w:after="0"/>
+        <w:rPr>
+          <w:rFonts w:ascii="Courier New" w:hAnsi="Courier New" w:cs="Courier New"/>
+        </w:rPr>
+      </w:pPr>
+      <w:r>
+        <w:rPr>
+          <w:rFonts w:ascii="Courier New" w:hAnsi="Courier New" w:cs="Courier New"/>
+        </w:rPr>
+        <w:lastRenderedPageBreak/>
+        <w:t xml:space="preserve">127   </w:t>
+      </w:r>
+      <w:proofErr w:type="gramStart"/>
+      <w:r>
+        <w:rPr>
+          <w:rFonts w:ascii="Courier New" w:hAnsi="Courier New" w:cs="Courier New"/>
+        </w:rPr>
+        <w:t>30  0dc0</w:t>
+      </w:r>
+      <w:proofErr w:type="gramEnd"/>
+      <w:r>
+        <w:rPr>
+          <w:rFonts w:ascii="Courier New" w:hAnsi="Courier New" w:cs="Courier New"/>
+        </w:rPr>
+        <w:t xml:space="preserve">     0000     0000      0000      0000</w:t>
+      </w:r>
+    </w:p>
+    <w:p>
+      <w:pPr>
+        <w:spacing w:after="0"/>
+        <w:rPr>
+          <w:rFonts w:ascii="Courier New" w:hAnsi="Courier New" w:cs="Courier New"/>
+        </w:rPr>
+      </w:pPr>
+      <w:r>
+        <w:rPr>
+          <w:rFonts w:ascii="Courier New" w:hAnsi="Courier New" w:cs="Courier New"/>
+        </w:rPr>
+        <w:t xml:space="preserve">129   </w:t>
+      </w:r>
+      <w:proofErr w:type="gramStart"/>
+      <w:r>
+        <w:rPr>
+          <w:rFonts w:ascii="Courier New" w:hAnsi="Courier New" w:cs="Courier New"/>
+        </w:rPr>
+        <w:t>31  a144</w:t>
+      </w:r>
+      <w:proofErr w:type="gramEnd"/>
+      <w:r>
+        <w:rPr>
+          <w:rFonts w:ascii="Courier New" w:hAnsi="Courier New" w:cs="Courier New"/>
+        </w:rPr>
+        <w:t xml:space="preserve">     0dc0     0000      0000      0000</w:t>
+      </w:r>
+    </w:p>
+    <w:p>
+      <w:pPr>
+        <w:spacing w:after="0"/>
+        <w:rPr>
+          <w:rFonts w:ascii="Courier New" w:hAnsi="Courier New" w:cs="Courier New"/>
+        </w:rPr>
+      </w:pPr>
+      <w:r>
+        <w:rPr>
+          <w:rFonts w:ascii="Courier New" w:hAnsi="Courier New" w:cs="Courier New"/>
+        </w:rPr>
+        <w:t xml:space="preserve">131   </w:t>
+      </w:r>
+      <w:proofErr w:type="gramStart"/>
+      <w:r>
+        <w:rPr>
+          <w:rFonts w:ascii="Courier New" w:hAnsi="Courier New" w:cs="Courier New"/>
+        </w:rPr>
+        <w:t>32  b286</w:t>
+      </w:r>
+      <w:proofErr w:type="gramEnd"/>
+      <w:r>
+        <w:rPr>
+          <w:rFonts w:ascii="Courier New" w:hAnsi="Courier New" w:cs="Courier New"/>
+        </w:rPr>
+        <w:t xml:space="preserve">     a144     0dc0      0000      0000</w:t>
+      </w:r>
+    </w:p>
+    <w:p>
+      <w:pPr>
+        <w:spacing w:after="0"/>
+        <w:rPr>
+          <w:rFonts w:ascii="Courier New" w:hAnsi="Courier New" w:cs="Courier New"/>
+        </w:rPr>
+      </w:pPr>
+      <w:r>
+        <w:rPr>
+          <w:rFonts w:ascii="Courier New" w:hAnsi="Courier New" w:cs="Courier New"/>
+        </w:rPr>
+        <w:t xml:space="preserve">133   </w:t>
+      </w:r>
+      <w:proofErr w:type="gramStart"/>
+      <w:r>
+        <w:rPr>
+          <w:rFonts w:ascii="Courier New" w:hAnsi="Courier New" w:cs="Courier New"/>
+        </w:rPr>
+        <w:t>33  0000</w:t>
+      </w:r>
+      <w:proofErr w:type="gramEnd"/>
+      <w:r>
+        <w:rPr>
+          <w:rFonts w:ascii="Courier New" w:hAnsi="Courier New" w:cs="Courier New"/>
+        </w:rPr>
+        <w:t xml:space="preserve">     b286     a144      0dc0      5be9</w:t>
+      </w:r>
+    </w:p>
+    <w:p>
+      <w:pPr>
+        <w:spacing w:after="0"/>
+        <w:rPr>
+          <w:rFonts w:ascii="Courier New" w:hAnsi="Courier New" w:cs="Courier New"/>
+        </w:rPr>
+      </w:pPr>
+      <w:r>
+        <w:rPr>
+          <w:rFonts w:ascii="Courier New" w:hAnsi="Courier New" w:cs="Courier New"/>
+        </w:rPr>
+        <w:t xml:space="preserve">135   </w:t>
+      </w:r>
+      <w:proofErr w:type="gramStart"/>
+      <w:r>
+        <w:rPr>
+          <w:rFonts w:ascii="Courier New" w:hAnsi="Courier New" w:cs="Courier New"/>
+        </w:rPr>
+        <w:t>34  0000</w:t>
+      </w:r>
+      <w:proofErr w:type="gramEnd"/>
+      <w:r>
+        <w:rPr>
+          <w:rFonts w:ascii="Courier New" w:hAnsi="Courier New" w:cs="Courier New"/>
+        </w:rPr>
+        <w:t xml:space="preserve">     0000     b286      a144      7a8c</w:t>
+      </w:r>
+    </w:p>
+    <w:p>
+      <w:pPr>
+        <w:spacing w:after="0"/>
+        <w:rPr>
+          <w:rFonts w:ascii="Courier New" w:hAnsi="Courier New" w:cs="Courier New"/>
+        </w:rPr>
+      </w:pPr>
+      <w:r>
+        <w:rPr>
+          <w:rFonts w:ascii="Courier New" w:hAnsi="Courier New" w:cs="Courier New"/>
+        </w:rPr>
+        <w:t xml:space="preserve">137   </w:t>
+      </w:r>
+      <w:proofErr w:type="gramStart"/>
+      <w:r>
+        <w:rPr>
+          <w:rFonts w:ascii="Courier New" w:hAnsi="Courier New" w:cs="Courier New"/>
+        </w:rPr>
+        <w:t>35  0000</w:t>
+      </w:r>
+      <w:proofErr w:type="gramEnd"/>
+      <w:r>
+        <w:rPr>
+          <w:rFonts w:ascii="Courier New" w:hAnsi="Courier New" w:cs="Courier New"/>
+        </w:rPr>
+        <w:t xml:space="preserve">     0000     0000      b286      0000</w:t>
+      </w:r>
+    </w:p>
+    <w:p>
+      <w:pPr>
+        <w:spacing w:after="0"/>
+        <w:rPr>
+          <w:rFonts w:ascii="Courier New" w:hAnsi="Courier New" w:cs="Courier New"/>
+        </w:rPr>
+      </w:pPr>
+      <w:r>
+        <w:rPr>
+          <w:rFonts w:ascii="Courier New" w:hAnsi="Courier New" w:cs="Courier New"/>
+        </w:rPr>
+        <w:t xml:space="preserve">139   </w:t>
+      </w:r>
+      <w:proofErr w:type="gramStart"/>
+      <w:r>
+        <w:rPr>
+          <w:rFonts w:ascii="Courier New" w:hAnsi="Courier New" w:cs="Courier New"/>
+        </w:rPr>
+        <w:t>36  c005</w:t>
+      </w:r>
+      <w:proofErr w:type="gramEnd"/>
+      <w:r>
+        <w:rPr>
+          <w:rFonts w:ascii="Courier New" w:hAnsi="Courier New" w:cs="Courier New"/>
+        </w:rPr>
+        <w:t xml:space="preserve">     0000     0000      0000      0000</w:t>
+      </w:r>
+    </w:p>
+    <w:p>
+      <w:pPr>
+        <w:spacing w:after="0"/>
+        <w:rPr>
+          <w:rFonts w:ascii="Courier New" w:hAnsi="Courier New" w:cs="Courier New"/>
+        </w:rPr>
+      </w:pPr>
+      <w:r>
+        <w:rPr>
+          <w:rFonts w:ascii="Courier New" w:hAnsi="Courier New" w:cs="Courier New"/>
+        </w:rPr>
+        <w:t xml:space="preserve">141   </w:t>
+      </w:r>
+      <w:proofErr w:type="gramStart"/>
+      <w:r>
+        <w:rPr>
+          <w:rFonts w:ascii="Courier New" w:hAnsi="Courier New" w:cs="Courier New"/>
+        </w:rPr>
+        <w:t>37  0000</w:t>
+      </w:r>
+      <w:proofErr w:type="gramEnd"/>
+      <w:r>
+        <w:rPr>
+          <w:rFonts w:ascii="Courier New" w:hAnsi="Courier New" w:cs="Courier New"/>
+        </w:rPr>
+        <w:t xml:space="preserve">     c005     0000      0000      0000</w:t>
+      </w:r>
+    </w:p>
+    <w:p>
+      <w:pPr>
+        <w:spacing w:after="0"/>
+        <w:rPr>
+          <w:rFonts w:ascii="Courier New" w:hAnsi="Courier New" w:cs="Courier New"/>
+        </w:rPr>
+      </w:pPr>
+      <w:r>
+        <w:rPr>
+          <w:rFonts w:ascii="Courier New" w:hAnsi="Courier New" w:cs="Courier New"/>
+        </w:rPr>
+        <w:t xml:space="preserve">143   </w:t>
+      </w:r>
+      <w:proofErr w:type="gramStart"/>
+      <w:r>
+        <w:rPr>
+          <w:rFonts w:ascii="Courier New" w:hAnsi="Courier New" w:cs="Courier New"/>
+        </w:rPr>
+        <w:t>38  0000</w:t>
+      </w:r>
+      <w:proofErr w:type="gramEnd"/>
+      <w:r>
+        <w:rPr>
+          <w:rFonts w:ascii="Courier New" w:hAnsi="Courier New" w:cs="Courier New"/>
+        </w:rPr>
+        <w:t xml:space="preserve">     0000     c005      0000      0000</w:t>
+      </w:r>
+    </w:p>
+    <w:p>
+      <w:pPr>
+        <w:spacing w:after="0"/>
+        <w:rPr>
+          <w:rFonts w:ascii="Courier New" w:hAnsi="Courier New" w:cs="Courier New"/>
+        </w:rPr>
+      </w:pPr>
+      <w:r>
+        <w:rPr>
+          <w:rFonts w:ascii="Courier New" w:hAnsi="Courier New" w:cs="Courier New"/>
+        </w:rPr>
+        <w:t xml:space="preserve">145    </w:t>
+      </w:r>
+      <w:proofErr w:type="gramStart"/>
+      <w:r>
+        <w:rPr>
+          <w:rFonts w:ascii="Courier New" w:hAnsi="Courier New" w:cs="Courier New"/>
+        </w:rPr>
+        <w:t>5  0000</w:t>
+      </w:r>
+      <w:proofErr w:type="gramEnd"/>
+      <w:r>
+        <w:rPr>
+          <w:rFonts w:ascii="Courier New" w:hAnsi="Courier New" w:cs="Courier New"/>
+        </w:rPr>
+        <w:t xml:space="preserve">     0000     0000      c005      0000</w:t>
+      </w:r>
+    </w:p>
+    <w:p>
+      <w:pPr>
+        <w:spacing w:after="0"/>
+        <w:rPr>
+          <w:rFonts w:ascii="Courier New" w:hAnsi="Courier New" w:cs="Courier New"/>
+        </w:rPr>
+      </w:pPr>
+      <w:r>
+        <w:rPr>
+          <w:rFonts w:ascii="Courier New" w:hAnsi="Courier New" w:cs="Courier New"/>
+        </w:rPr>
+        <w:t xml:space="preserve">147    </w:t>
+      </w:r>
+      <w:proofErr w:type="gramStart"/>
+      <w:r>
+        <w:rPr>
+          <w:rFonts w:ascii="Courier New" w:hAnsi="Courier New" w:cs="Courier New"/>
+        </w:rPr>
+        <w:t>6  8827</w:t>
+      </w:r>
+      <w:proofErr w:type="gramEnd"/>
+      <w:r>
+        <w:rPr>
+          <w:rFonts w:ascii="Courier New" w:hAnsi="Courier New" w:cs="Courier New"/>
+        </w:rPr>
+        <w:t xml:space="preserve">     0000     0000      0000      0000</w:t>
+      </w:r>
+    </w:p>
+    <w:p>
+      <w:pPr>
+        <w:spacing w:after="0"/>
+        <w:rPr>
+          <w:rFonts w:ascii="Courier New" w:hAnsi="Courier New" w:cs="Courier New"/>
+        </w:rPr>
+      </w:pPr>
+      <w:r>
+        <w:rPr>
+          <w:rFonts w:ascii="Courier New" w:hAnsi="Courier New" w:cs="Courier New"/>
+        </w:rPr>
+        <w:t xml:space="preserve">149    </w:t>
+      </w:r>
+      <w:proofErr w:type="gramStart"/>
+      <w:r>
+        <w:rPr>
+          <w:rFonts w:ascii="Courier New" w:hAnsi="Courier New" w:cs="Courier New"/>
+        </w:rPr>
+        <w:t>7  0000</w:t>
+      </w:r>
+      <w:proofErr w:type="gramEnd"/>
+      <w:r>
+        <w:rPr>
+          <w:rFonts w:ascii="Courier New" w:hAnsi="Courier New" w:cs="Courier New"/>
+        </w:rPr>
+        <w:t xml:space="preserve">     88</w:t>
+      </w:r>
+      <w:bookmarkStart w:id="0" w:name="_GoBack"/>
+      <w:bookmarkEnd w:id="0"/>
+      <w:r>
+        <w:rPr>
+          <w:rFonts w:ascii="Courier New" w:hAnsi="Courier New" w:cs="Courier New"/>
+        </w:rPr>
+        <w:t>27     0000      0000      0000</w:t>
+      </w:r>
+    </w:p>
+    <w:p>
+      <w:pPr>
+        <w:spacing w:after="0"/>
+        <w:rPr>
+          <w:rFonts w:ascii="Courier New" w:hAnsi="Courier New" w:cs="Courier New"/>
+        </w:rPr>
+      </w:pPr>
+      <w:r>
+        <w:rPr>
+          <w:rFonts w:ascii="Courier New" w:hAnsi="Courier New" w:cs="Courier New"/>
+        </w:rPr>
+        <w:t xml:space="preserve">151    </w:t>
+      </w:r>
+      <w:proofErr w:type="gramStart"/>
+      <w:r>
+        <w:rPr>
+          <w:rFonts w:ascii="Courier New" w:hAnsi="Courier New" w:cs="Courier New"/>
+        </w:rPr>
+        <w:t>8  0000</w:t>
+      </w:r>
+      <w:proofErr w:type="gramEnd"/>
+      <w:r>
+        <w:rPr>
+          <w:rFonts w:ascii="Courier New" w:hAnsi="Courier New" w:cs="Courier New"/>
+        </w:rPr>
+        <w:t xml:space="preserve">     0000     8827      0000      0000</w:t>
+      </w:r>
+    </w:p>
+    <w:p>
+      <w:pPr>
+        <w:spacing w:after="0"/>
+        <w:rPr>
+          <w:rFonts w:ascii="Courier New" w:hAnsi="Courier New" w:cs="Courier New"/>
+        </w:rPr>
+      </w:pPr>
+      <w:r>
+        <w:rPr>
+          <w:rFonts w:ascii="Courier New" w:hAnsi="Courier New" w:cs="Courier New"/>
+        </w:rPr>
+        <w:t xml:space="preserve">153   </w:t>
+      </w:r>
+      <w:proofErr w:type="gramStart"/>
+      <w:r>
+        <w:rPr>
+          <w:rFonts w:ascii="Courier New" w:hAnsi="Courier New" w:cs="Courier New"/>
+        </w:rPr>
+        <w:t>39  0000</w:t>
+      </w:r>
+      <w:proofErr w:type="gramEnd"/>
+      <w:r>
+        <w:rPr>
+          <w:rFonts w:ascii="Courier New" w:hAnsi="Courier New" w:cs="Courier New"/>
+        </w:rPr>
+        <w:t xml:space="preserve">     0000     0000      8827      0000</w:t>
+      </w:r>
+    </w:p>
+    <w:p>
+      <w:pPr>
+        <w:spacing w:after="0"/>
+        <w:rPr>
+          <w:rFonts w:ascii="Courier New" w:hAnsi="Courier New" w:cs="Courier New"/>
+        </w:rPr>
+      </w:pPr>
+      <w:r>
+        <w:rPr>
+          <w:rFonts w:ascii="Courier New" w:hAnsi="Courier New" w:cs="Courier New"/>
+        </w:rPr>
+        <w:t xml:space="preserve">155   </w:t>
+      </w:r>
+      <w:proofErr w:type="gramStart"/>
+      <w:r>
+        <w:rPr>
+          <w:rFonts w:ascii="Courier New" w:hAnsi="Courier New" w:cs="Courier New"/>
+        </w:rPr>
+        <w:t>40  4f00</w:t>
+      </w:r>
+      <w:proofErr w:type="gramEnd"/>
+      <w:r>
+        <w:rPr>
+          <w:rFonts w:ascii="Courier New" w:hAnsi="Courier New" w:cs="Courier New"/>
+        </w:rPr>
+        <w:t xml:space="preserve">     0000     0000      0000      0000</w:t>
+      </w:r>
+    </w:p>
+    <w:p>
+      <w:pPr>
+        <w:spacing w:after="0"/>
+        <w:rPr>
+          <w:rFonts w:ascii="Courier New" w:hAnsi="Courier New" w:cs="Courier New"/>
+        </w:rPr>
+      </w:pPr>
+      <w:r>
+        <w:rPr>
+          <w:rFonts w:ascii="Courier New" w:hAnsi="Courier New" w:cs="Courier New"/>
+        </w:rPr>
+        <w:t xml:space="preserve">157   </w:t>
+      </w:r>
+      <w:proofErr w:type="gramStart"/>
+      <w:r>
+        <w:rPr>
+          <w:rFonts w:ascii="Courier New" w:hAnsi="Courier New" w:cs="Courier New"/>
+        </w:rPr>
+        <w:t xml:space="preserve">41  </w:t>
+      </w:r>
+      <w:proofErr w:type="spellStart"/>
+      <w:r>
+        <w:rPr>
+          <w:rFonts w:ascii="Courier New" w:hAnsi="Courier New" w:cs="Courier New"/>
+        </w:rPr>
+        <w:t>xxxx</w:t>
+      </w:r>
+      <w:proofErr w:type="spellEnd"/>
+      <w:proofErr w:type="gramEnd"/>
+      <w:r>
+        <w:rPr>
+          <w:rFonts w:ascii="Courier New" w:hAnsi="Courier New" w:cs="Courier New"/>
+        </w:rPr>
+        <w:t xml:space="preserve">     4f00     0000      0000      0000</w:t>
+      </w:r>
+    </w:p>
+    <w:p>
+      <w:pPr>
+        <w:spacing w:after="0"/>
+        <w:rPr>
+          <w:rFonts w:ascii="Courier New" w:hAnsi="Courier New" w:cs="Courier New"/>
+        </w:rPr>
+      </w:pPr>
+      <w:r>
+        <w:rPr>
+          <w:rFonts w:ascii="Courier New" w:hAnsi="Courier New" w:cs="Courier New"/>
+        </w:rPr>
+        <w:t xml:space="preserve">159   </w:t>
+      </w:r>
+      <w:proofErr w:type="gramStart"/>
+      <w:r>
+        <w:rPr>
+          <w:rFonts w:ascii="Courier New" w:hAnsi="Courier New" w:cs="Courier New"/>
+        </w:rPr>
+        <w:t xml:space="preserve">42  </w:t>
+      </w:r>
+      <w:proofErr w:type="spellStart"/>
+      <w:r>
+        <w:rPr>
+          <w:rFonts w:ascii="Courier New" w:hAnsi="Courier New" w:cs="Courier New"/>
+        </w:rPr>
+        <w:t>xxxx</w:t>
+      </w:r>
+      <w:proofErr w:type="spellEnd"/>
+      <w:proofErr w:type="gramEnd"/>
+      <w:r>
+        <w:rPr>
+          <w:rFonts w:ascii="Courier New" w:hAnsi="Courier New" w:cs="Courier New"/>
+        </w:rPr>
+        <w:t xml:space="preserve">     </w:t>
+      </w:r>
+      <w:proofErr w:type="spellStart"/>
+      <w:r>
+        <w:rPr>
+          <w:rFonts w:ascii="Courier New" w:hAnsi="Courier New" w:cs="Courier New"/>
+        </w:rPr>
+        <w:t>xxxx</w:t>
+      </w:r>
+      <w:proofErr w:type="spellEnd"/>
+      <w:r>
+        <w:rPr>
+          <w:rFonts w:ascii="Courier New" w:hAnsi="Courier New" w:cs="Courier New"/>
+        </w:rPr>
+        <w:t xml:space="preserve">     4f00      0000      0000</w:t>
+      </w:r>
+    </w:p>
+    <w:p>
+      <w:pPr>
+        <w:spacing w:after="0"/>
+        <w:rPr>
+          <w:rFonts w:ascii="Courier New" w:hAnsi="Courier New" w:cs="Courier New"/>
+        </w:rPr>
+      </w:pPr>
+      <w:r>
+        <w:rPr>
+          <w:rFonts w:ascii="Courier New" w:hAnsi="Courier New" w:cs="Courier New"/>
+        </w:rPr>
+        <w:t xml:space="preserve">161   </w:t>
+      </w:r>
+      <w:proofErr w:type="gramStart"/>
+      <w:r>
+        <w:rPr>
+          <w:rFonts w:ascii="Courier New" w:hAnsi="Courier New" w:cs="Courier New"/>
+        </w:rPr>
+        <w:t xml:space="preserve">43  </w:t>
+      </w:r>
+      <w:proofErr w:type="spellStart"/>
+      <w:r>
+        <w:rPr>
+          <w:rFonts w:ascii="Courier New" w:hAnsi="Courier New" w:cs="Courier New"/>
+        </w:rPr>
+        <w:t>xxxx</w:t>
+      </w:r>
+      <w:proofErr w:type="spellEnd"/>
+      <w:proofErr w:type="gramEnd"/>
+      <w:r>
+        <w:rPr>
+          <w:rFonts w:ascii="Courier New" w:hAnsi="Courier New" w:cs="Courier New"/>
+        </w:rPr>
+        <w:t xml:space="preserve">     </w:t>
+      </w:r>
+      <w:proofErr w:type="spellStart"/>
+      <w:r>
+        <w:rPr>
+          <w:rFonts w:ascii="Courier New" w:hAnsi="Courier New" w:cs="Courier New"/>
+        </w:rPr>
+        <w:t>xxxx</w:t>
+      </w:r>
+      <w:proofErr w:type="spellEnd"/>
+      <w:r>
+        <w:rPr>
+          <w:rFonts w:ascii="Courier New" w:hAnsi="Courier New" w:cs="Courier New"/>
+        </w:rPr>
+        <w:t xml:space="preserve">     </w:t>
+      </w:r>
+      <w:proofErr w:type="spellStart"/>
+      <w:r>
+        <w:rPr>
+          <w:rFonts w:ascii="Courier New" w:hAnsi="Courier New" w:cs="Courier New"/>
+        </w:rPr>
+        <w:t>xxxx</w:t>
+      </w:r>
+      <w:proofErr w:type="spellEnd"/>
+      <w:r>
+        <w:rPr>
+          <w:rFonts w:ascii="Courier New" w:hAnsi="Courier New" w:cs="Courier New"/>
+        </w:rPr>
+        <w:t xml:space="preserve">      4f00      5be9</w:t>
+      </w:r>
+    </w:p>
+    <w:p>
+      <w:pPr>
+        <w:spacing w:after="0"/>
+        <w:rPr>
+          <w:rFonts w:ascii="Courier New" w:hAnsi="Courier New" w:cs="Courier New"/>
+        </w:rPr>
+      </w:pPr>
+      <w:r>
+        <w:rPr>
+          <w:rFonts w:ascii="Courier New" w:hAnsi="Courier New" w:cs="Courier New"/>
+        </w:rPr>
+        <w:t xml:space="preserve">163   </w:t>
+      </w:r>
+      <w:proofErr w:type="gramStart"/>
+      <w:r>
+        <w:rPr>
+          <w:rFonts w:ascii="Courier New" w:hAnsi="Courier New" w:cs="Courier New"/>
+        </w:rPr>
+        <w:t xml:space="preserve">44  </w:t>
+      </w:r>
+      <w:proofErr w:type="spellStart"/>
+      <w:r>
+        <w:rPr>
+          <w:rFonts w:ascii="Courier New" w:hAnsi="Courier New" w:cs="Courier New"/>
+        </w:rPr>
+        <w:t>xxxx</w:t>
+      </w:r>
+      <w:proofErr w:type="spellEnd"/>
+      <w:proofErr w:type="gramEnd"/>
+      <w:r>
+        <w:rPr>
+          <w:rFonts w:ascii="Courier New" w:hAnsi="Courier New" w:cs="Courier New"/>
+        </w:rPr>
+        <w:t xml:space="preserve">     </w:t>
+      </w:r>
+      <w:proofErr w:type="spellStart"/>
+      <w:r>
+        <w:rPr>
+          <w:rFonts w:ascii="Courier New" w:hAnsi="Courier New" w:cs="Courier New"/>
+        </w:rPr>
+        <w:t>xxxx</w:t>
+      </w:r>
+      <w:proofErr w:type="spellEnd"/>
+      <w:r>
+        <w:rPr>
+          <w:rFonts w:ascii="Courier New" w:hAnsi="Courier New" w:cs="Courier New"/>
+        </w:rPr>
+        <w:t xml:space="preserve">     </w:t>
+      </w:r>
+      <w:proofErr w:type="spellStart"/>
+      <w:r>
+        <w:rPr>
+          <w:rFonts w:ascii="Courier New" w:hAnsi="Courier New" w:cs="Courier New"/>
+        </w:rPr>
+        <w:t>xxxx</w:t>
+      </w:r>
+      <w:proofErr w:type="spellEnd"/>
+      <w:r>
+        <w:rPr>
+          <w:rFonts w:ascii="Courier New" w:hAnsi="Courier New" w:cs="Courier New"/>
+        </w:rPr>
+        <w:t xml:space="preserve">      </w:t>
+      </w:r>
+      <w:proofErr w:type="spellStart"/>
+      <w:r>
+        <w:rPr>
+          <w:rFonts w:ascii="Courier New" w:hAnsi="Courier New" w:cs="Courier New"/>
+        </w:rPr>
+        <w:t>xxxx</w:t>
+      </w:r>
+      <w:proofErr w:type="spellEnd"/>
+      <w:r>
+        <w:rPr>
+          <w:rFonts w:ascii="Courier New" w:hAnsi="Courier New" w:cs="Courier New"/>
+        </w:rPr>
+        <w:t xml:space="preserve">      </w:t>
+      </w:r>
+      <w:proofErr w:type="spellStart"/>
+      <w:r>
+        <w:rPr>
+          <w:rFonts w:ascii="Courier New" w:hAnsi="Courier New" w:cs="Courier New"/>
+        </w:rPr>
+        <w:t>xxxx</w:t>
+      </w:r>
+      <w:proofErr w:type="spellEnd"/>
+    </w:p>
+    <w:p>
+      <w:pPr>
+        <w:spacing w:after="0"/>
+        <w:rPr>
+          <w:rFonts w:ascii="Courier New" w:hAnsi="Courier New" w:cs="Courier New"/>
+        </w:rPr>
+      </w:pPr>
+      <w:proofErr w:type="spellStart"/>
+      <w:r>
+        <w:rPr>
+          <w:rFonts w:ascii="Courier New" w:hAnsi="Courier New" w:cs="Courier New"/>
+        </w:rPr>
+        <w:t>reishka@behemoth-ubu</w:t>
+      </w:r>
+      <w:proofErr w:type="spellEnd"/>
+      <w:r>
+        <w:rPr>
+          <w:rFonts w:ascii="Courier New" w:hAnsi="Courier New" w:cs="Courier New"/>
+        </w:rPr>
+        <w:t xml:space="preserve">:~/cs385-finalProject$ </w:t>
+      </w:r>
+    </w:p>
+    <w:p>
+      <w:pPr>
+        <w:spacing w:after="0"/>
+        <w:rPr>
+          <w:rFonts w:ascii="Courier New" w:hAnsi="Courier New" w:cs="Courier New"/>
+        </w:rPr>
+      </w:pPr>
+    </w:p>
+    <w:p>
+      <w:pPr>
+        <w:pStyle w:val="Heading3"/>
+      </w:pPr>
+      <w:r>
+        <w:t>Screenshot (without NOP)</w:t>
+      </w:r>
+    </w:p>
+    <w:p>
+      <w:r>
+        <w:rPr>
+          <w:noProof/>
+          <w:lang w:eastAsia="en-US"/>
+        </w:rPr>
+        <w:drawing>
+          <wp:inline distT="0" distB="0" distL="0" distR="0">
+            <wp:extent cx="5943600" cy="3419475"/>
+            <wp:effectExtent l="0" t="0" r="0" b="9525"/>
+            <wp:docPr id="6" name="Picture 6"/>
+            <wp:cNvGraphicFramePr>
+              <a:graphicFrameLocks xmlns:a="http://schemas.openxmlformats.org/drawingml/2006/main" noChangeAspect="1"/>
+            </wp:cNvGraphicFramePr>
+            <a:graphic xmlns:a="http://schemas.openxmlformats.org/drawingml/2006/main">
+              <a:graphicData uri="http://schemas.openxmlformats.org/drawingml/2006/picture">
+                <pic:pic xmlns:pic="http://schemas.openxmlformats.org/drawingml/2006/picture">
+                  <pic:nvPicPr>
+                    <pic:cNvPr id="0" name="Picture 4"/>
+                    <pic:cNvPicPr>
+                      <a:picLocks noChangeAspect="1" noChangeArrowheads="1"/>
+                    </pic:cNvPicPr>
+                  </pic:nvPicPr>
+                  <pic:blipFill>
+                    <a:blip r:embed="rId9">
+                      <a:extLst>
+                        <a:ext uri="{28A0092B-C50C-407E-A947-70E740481C1C}">
+                          <a14:useLocalDpi xmlns:a14="http://schemas.microsoft.com/office/drawing/2010/main" val="0"/>
+                        </a:ext>
+                      </a:extLst>
+                    </a:blip>
+                    <a:srcRect/>
+                    <a:stretch>
+                      <a:fillRect/>
+                    </a:stretch>
+                  </pic:blipFill>
+                  <pic:spPr bwMode="auto">
+                    <a:xfrm>
+                      <a:off x="0" y="0"/>
+                      <a:ext cx="5943600" cy="3419475"/>
+                    </a:xfrm>
+                    <a:prstGeom prst="rect">
+                      <a:avLst/>
+                    </a:prstGeom>
+                    <a:noFill/>
+                    <a:ln>
+                      <a:noFill/>
+                    </a:ln>
+                  </pic:spPr>
+                </pic:pic>
+              </a:graphicData>
+            </a:graphic>
+          </wp:inline>
+        </w:drawing>
+      </w:r>
+    </w:p>
+    <w:p>
+      <w:pPr>
+        <w:pStyle w:val="Heading3"/>
+      </w:pPr>
+      <w:r>
+        <w:t>Plaintext (without NOP)</w:t>
+      </w:r>
+    </w:p>
+    <w:p>
+      <w:pPr>
+        <w:spacing w:after="0"/>
+        <w:rPr>
+          <w:rFonts w:ascii="Courier New" w:hAnsi="Courier New" w:cs="Courier New"/>
+        </w:rPr>
+      </w:pPr>
+      <w:proofErr w:type="spellStart"/>
+      <w:r>
+        <w:rPr>
+          <w:rFonts w:ascii="Courier New" w:hAnsi="Courier New" w:cs="Courier New"/>
+        </w:rPr>
+        <w:t>reishka@behemoth-ubu</w:t>
+      </w:r>
+      <w:proofErr w:type="spellEnd"/>
+      <w:r>
+        <w:rPr>
+          <w:rFonts w:ascii="Courier New" w:hAnsi="Courier New" w:cs="Courier New"/>
+        </w:rPr>
+        <w:t xml:space="preserve">:~/cs385-finalProject$ </w:t>
+      </w:r>
+      <w:proofErr w:type="spellStart"/>
+      <w:r>
+        <w:rPr>
+          <w:rFonts w:ascii="Courier New" w:hAnsi="Courier New" w:cs="Courier New"/>
+        </w:rPr>
+        <w:t>iverilog</w:t>
+      </w:r>
+      <w:proofErr w:type="spellEnd"/>
+      <w:r>
+        <w:rPr>
+          <w:rFonts w:ascii="Courier New" w:hAnsi="Courier New" w:cs="Courier New"/>
+        </w:rPr>
+        <w:t xml:space="preserve"> -o test_cpu_4a -f modules4a.txt</w:t>
+      </w:r>
+    </w:p>
+    <w:p>
+      <w:pPr>
+        <w:spacing w:after="0"/>
+        <w:rPr>
+          <w:rFonts w:ascii="Courier New" w:hAnsi="Courier New" w:cs="Courier New"/>
+        </w:rPr>
+      </w:pPr>
+      <w:proofErr w:type="spellStart"/>
+      <w:r>
+        <w:rPr>
+          <w:rFonts w:ascii="Courier New" w:hAnsi="Courier New" w:cs="Courier New"/>
+        </w:rPr>
+        <w:t>reishka@behemoth-ubu</w:t>
+      </w:r>
+      <w:proofErr w:type="spellEnd"/>
+      <w:r>
+        <w:rPr>
+          <w:rFonts w:ascii="Courier New" w:hAnsi="Courier New" w:cs="Courier New"/>
+        </w:rPr>
+        <w:t xml:space="preserve">:~/cs385-finalProject$ </w:t>
+      </w:r>
+      <w:proofErr w:type="spellStart"/>
+      <w:r>
+        <w:rPr>
+          <w:rFonts w:ascii="Courier New" w:hAnsi="Courier New" w:cs="Courier New"/>
+        </w:rPr>
+        <w:t>vvp</w:t>
+      </w:r>
+      <w:proofErr w:type="spellEnd"/>
+      <w:r>
+        <w:rPr>
+          <w:rFonts w:ascii="Courier New" w:hAnsi="Courier New" w:cs="Courier New"/>
+        </w:rPr>
+        <w:t xml:space="preserve"> test_cpu_4a</w:t>
+      </w:r>
+    </w:p>
+    <w:p>
+      <w:pPr>
+        <w:spacing w:after="0"/>
+        <w:rPr>
+          <w:rFonts w:ascii="Courier New" w:hAnsi="Courier New" w:cs="Courier New"/>
+        </w:rPr>
+      </w:pPr>
+      <w:r>
+        <w:rPr>
+          <w:rFonts w:ascii="Courier New" w:hAnsi="Courier New" w:cs="Courier New"/>
+        </w:rPr>
+        <w:lastRenderedPageBreak/>
+        <w:t>WARNING: cpu4a.v:21: $</w:t>
+      </w:r>
+      <w:proofErr w:type="spellStart"/>
+      <w:proofErr w:type="gramStart"/>
+      <w:r>
+        <w:rPr>
+          <w:rFonts w:ascii="Courier New" w:hAnsi="Courier New" w:cs="Courier New"/>
+        </w:rPr>
+        <w:t>readmemh</w:t>
+      </w:r>
+      <w:proofErr w:type="spellEnd"/>
+      <w:r>
+        <w:rPr>
+          <w:rFonts w:ascii="Courier New" w:hAnsi="Courier New" w:cs="Courier New"/>
+        </w:rPr>
+        <w:t>(</w:t>
+      </w:r>
+      <w:proofErr w:type="gramEnd"/>
+      <w:r>
+        <w:rPr>
+          <w:rFonts w:ascii="Courier New" w:hAnsi="Courier New" w:cs="Courier New"/>
+        </w:rPr>
+        <w:t>input4.hex): Not enough words in the file for the requested range [0:511].</w:t>
+      </w:r>
+    </w:p>
+    <w:p>
+      <w:pPr>
+        <w:spacing w:after="0"/>
+        <w:rPr>
+          <w:rFonts w:ascii="Courier New" w:hAnsi="Courier New" w:cs="Courier New"/>
+        </w:rPr>
+      </w:pPr>
+      <w:proofErr w:type="gramStart"/>
+      <w:r>
+        <w:rPr>
+          <w:rFonts w:ascii="Courier New" w:hAnsi="Courier New" w:cs="Courier New"/>
+        </w:rPr>
         <w:t>time</w:t>
       </w:r>
       <w:proofErr w:type="gramEnd"/>
@@ -22912,7 +25683,7 @@
         <w:rPr>
           <w:rFonts w:ascii="Courier New" w:hAnsi="Courier New" w:cs="Courier New"/>
         </w:rPr>
-        <w:t>3  0000</w:t>
+        <w:t>3  4300</w:t>
       </w:r>
       <w:proofErr w:type="gramEnd"/>
       <w:r>
@@ -22940,14 +25711,14 @@
         <w:rPr>
           <w:rFonts w:ascii="Courier New" w:hAnsi="Courier New" w:cs="Courier New"/>
         </w:rPr>
-        <w:t>4  0000</w:t>
-      </w:r>
-      <w:proofErr w:type="gramEnd"/>
-      <w:r>
-        <w:rPr>
-          <w:rFonts w:ascii="Courier New" w:hAnsi="Courier New" w:cs="Courier New"/>
-        </w:rPr>
-        <w:t xml:space="preserve">     0000     5201      5100      0400</w:t>
+        <w:t>4  8827</w:t>
+      </w:r>
+      <w:proofErr w:type="gramEnd"/>
+      <w:r>
+        <w:rPr>
+          <w:rFonts w:ascii="Courier New" w:hAnsi="Courier New" w:cs="Courier New"/>
+        </w:rPr>
+        <w:t xml:space="preserve">     4300     5201      5100      1ea3</w:t>
       </w:r>
     </w:p>
     <w:p>
@@ -22968,14 +25739,14 @@
         <w:rPr>
           <w:rFonts w:ascii="Courier New" w:hAnsi="Courier New" w:cs="Courier New"/>
         </w:rPr>
-        <w:t>5  0000</w:t>
-      </w:r>
-      <w:proofErr w:type="gramEnd"/>
-      <w:r>
-        <w:rPr>
-          <w:rFonts w:ascii="Courier New" w:hAnsi="Courier New" w:cs="Courier New"/>
-        </w:rPr>
-        <w:t xml:space="preserve">     0000     0000      5201      0fad</w:t>
+        <w:t>5  6302</w:t>
+      </w:r>
+      <w:proofErr w:type="gramEnd"/>
+      <w:r>
+        <w:rPr>
+          <w:rFonts w:ascii="Courier New" w:hAnsi="Courier New" w:cs="Courier New"/>
+        </w:rPr>
+        <w:t xml:space="preserve">     8827     4300      5201      0003</w:t>
       </w:r>
     </w:p>
     <w:p>
@@ -22996,14 +25767,14 @@
         <w:rPr>
           <w:rFonts w:ascii="Courier New" w:hAnsi="Courier New" w:cs="Courier New"/>
         </w:rPr>
-        <w:t>6  76c0</w:t>
-      </w:r>
-      <w:proofErr w:type="gramEnd"/>
-      <w:r>
-        <w:rPr>
-          <w:rFonts w:ascii="Courier New" w:hAnsi="Courier New" w:cs="Courier New"/>
-        </w:rPr>
-        <w:t xml:space="preserve">     0000     0000      0000      0000</w:t>
+        <w:t>6  4301</w:t>
+      </w:r>
+      <w:proofErr w:type="gramEnd"/>
+      <w:r>
+        <w:rPr>
+          <w:rFonts w:ascii="Courier New" w:hAnsi="Courier New" w:cs="Courier New"/>
+        </w:rPr>
+        <w:t xml:space="preserve">     6302     8827      4300      0000</w:t>
       </w:r>
     </w:p>
     <w:p>
@@ -23024,15 +25795,23 @@
         <w:rPr>
           <w:rFonts w:ascii="Courier New" w:hAnsi="Courier New" w:cs="Courier New"/>
         </w:rPr>
-        <w:t>7  0000</w:t>
-      </w:r>
-      <w:proofErr w:type="gramEnd"/>
-      <w:r>
-        <w:rPr>
-          <w:rFonts w:ascii="Courier New" w:hAnsi="Courier New" w:cs="Courier New"/>
-        </w:rPr>
-        <w:t xml:space="preserve">     76c0     0000      0000      0000</w:t>
-      </w:r>
+        <w:t>X  2bc0</w:t>
+      </w:r>
+      <w:proofErr w:type="gramEnd"/>
+      <w:r>
+        <w:rPr>
+          <w:rFonts w:ascii="Courier New" w:hAnsi="Courier New" w:cs="Courier New"/>
+        </w:rPr>
+        <w:t xml:space="preserve">     4301     6302      8827      </w:t>
+      </w:r>
+      <w:proofErr w:type="spellStart"/>
+      <w:r>
+        <w:rPr>
+          <w:rFonts w:ascii="Courier New" w:hAnsi="Courier New" w:cs="Courier New"/>
+        </w:rPr>
+        <w:t>xxxx</w:t>
+      </w:r>
+      <w:proofErr w:type="spellEnd"/>
     </w:p>
     <w:p>
       <w:pPr>
@@ -23052,14 +25831,22 @@
         <w:rPr>
           <w:rFonts w:ascii="Courier New" w:hAnsi="Courier New" w:cs="Courier New"/>
         </w:rPr>
-        <w:t>8  0000</w:t>
-      </w:r>
-      <w:proofErr w:type="gramEnd"/>
-      <w:r>
-        <w:rPr>
-          <w:rFonts w:ascii="Courier New" w:hAnsi="Courier New" w:cs="Courier New"/>
-        </w:rPr>
-        <w:t xml:space="preserve">     0000     76c0      0000      0000</w:t>
+        <w:t xml:space="preserve">X  </w:t>
+      </w:r>
+      <w:proofErr w:type="spellStart"/>
+      <w:r>
+        <w:rPr>
+          <w:rFonts w:ascii="Courier New" w:hAnsi="Courier New" w:cs="Courier New"/>
+        </w:rPr>
+        <w:t>xxxx</w:t>
+      </w:r>
+      <w:proofErr w:type="spellEnd"/>
+      <w:proofErr w:type="gramEnd"/>
+      <w:r>
+        <w:rPr>
+          <w:rFonts w:ascii="Courier New" w:hAnsi="Courier New" w:cs="Courier New"/>
+        </w:rPr>
+        <w:t xml:space="preserve">     2bc0     4301      6302      0002</w:t>
       </w:r>
     </w:p>
     <w:p>
@@ -23080,14 +25867,36 @@
         <w:rPr>
           <w:rFonts w:ascii="Courier New" w:hAnsi="Courier New" w:cs="Courier New"/>
         </w:rPr>
-        <w:t>9  0000</w:t>
-      </w:r>
-      <w:proofErr w:type="gramEnd"/>
-      <w:r>
-        <w:rPr>
-          <w:rFonts w:ascii="Courier New" w:hAnsi="Courier New" w:cs="Courier New"/>
-        </w:rPr>
-        <w:t xml:space="preserve">     0000     0000      76c0      0001</w:t>
+        <w:t xml:space="preserve">X  </w:t>
+      </w:r>
+      <w:proofErr w:type="spellStart"/>
+      <w:r>
+        <w:rPr>
+          <w:rFonts w:ascii="Courier New" w:hAnsi="Courier New" w:cs="Courier New"/>
+        </w:rPr>
+        <w:t>xxxx</w:t>
+      </w:r>
+      <w:proofErr w:type="spellEnd"/>
+      <w:proofErr w:type="gramEnd"/>
+      <w:r>
+        <w:rPr>
+          <w:rFonts w:ascii="Courier New" w:hAnsi="Courier New" w:cs="Courier New"/>
+        </w:rPr>
+        <w:t xml:space="preserve">     </w:t>
+      </w:r>
+      <w:proofErr w:type="spellStart"/>
+      <w:r>
+        <w:rPr>
+          <w:rFonts w:ascii="Courier New" w:hAnsi="Courier New" w:cs="Courier New"/>
+        </w:rPr>
+        <w:t>xxxx</w:t>
+      </w:r>
+      <w:proofErr w:type="spellEnd"/>
+      <w:r>
+        <w:rPr>
+          <w:rFonts w:ascii="Courier New" w:hAnsi="Courier New" w:cs="Courier New"/>
+        </w:rPr>
+        <w:t xml:space="preserve">     2bc0      4301      0001</w:t>
       </w:r>
     </w:p>
     <w:p>
@@ -23101,21 +25910,57 @@
         <w:rPr>
           <w:rFonts w:ascii="Courier New" w:hAnsi="Courier New" w:cs="Courier New"/>
         </w:rPr>
-        <w:t xml:space="preserve">19   </w:t>
-      </w:r>
-      <w:proofErr w:type="gramStart"/>
-      <w:r>
-        <w:rPr>
-          <w:rFonts w:ascii="Courier New" w:hAnsi="Courier New" w:cs="Courier New"/>
-        </w:rPr>
-        <w:t>10  8c17</w:t>
-      </w:r>
-      <w:proofErr w:type="gramEnd"/>
-      <w:r>
-        <w:rPr>
-          <w:rFonts w:ascii="Courier New" w:hAnsi="Courier New" w:cs="Courier New"/>
-        </w:rPr>
-        <w:t xml:space="preserve">     0000     0000      0000      0000</w:t>
+        <w:t xml:space="preserve">19    </w:t>
+      </w:r>
+      <w:proofErr w:type="gramStart"/>
+      <w:r>
+        <w:rPr>
+          <w:rFonts w:ascii="Courier New" w:hAnsi="Courier New" w:cs="Courier New"/>
+        </w:rPr>
+        <w:t xml:space="preserve">X  </w:t>
+      </w:r>
+      <w:proofErr w:type="spellStart"/>
+      <w:r>
+        <w:rPr>
+          <w:rFonts w:ascii="Courier New" w:hAnsi="Courier New" w:cs="Courier New"/>
+        </w:rPr>
+        <w:t>xxxx</w:t>
+      </w:r>
+      <w:proofErr w:type="spellEnd"/>
+      <w:proofErr w:type="gramEnd"/>
+      <w:r>
+        <w:rPr>
+          <w:rFonts w:ascii="Courier New" w:hAnsi="Courier New" w:cs="Courier New"/>
+        </w:rPr>
+        <w:t xml:space="preserve">     </w:t>
+      </w:r>
+      <w:proofErr w:type="spellStart"/>
+      <w:r>
+        <w:rPr>
+          <w:rFonts w:ascii="Courier New" w:hAnsi="Courier New" w:cs="Courier New"/>
+        </w:rPr>
+        <w:t>xxxx</w:t>
+      </w:r>
+      <w:proofErr w:type="spellEnd"/>
+      <w:r>
+        <w:rPr>
+          <w:rFonts w:ascii="Courier New" w:hAnsi="Courier New" w:cs="Courier New"/>
+        </w:rPr>
+        <w:t xml:space="preserve">     </w:t>
+      </w:r>
+      <w:proofErr w:type="spellStart"/>
+      <w:r>
+        <w:rPr>
+          <w:rFonts w:ascii="Courier New" w:hAnsi="Courier New" w:cs="Courier New"/>
+        </w:rPr>
+        <w:t>xxxx</w:t>
+      </w:r>
+      <w:proofErr w:type="spellEnd"/>
+      <w:r>
+        <w:rPr>
+          <w:rFonts w:ascii="Courier New" w:hAnsi="Courier New" w:cs="Courier New"/>
+        </w:rPr>
+        <w:t xml:space="preserve">      2bc0      0000</w:t>
       </w:r>
     </w:p>
     <w:p>
@@ -23129,21 +25974,71 @@
         <w:rPr>
           <w:rFonts w:ascii="Courier New" w:hAnsi="Courier New" w:cs="Courier New"/>
         </w:rPr>
-        <w:t xml:space="preserve">21   </w:t>
-      </w:r>
-      <w:proofErr w:type="gramStart"/>
-      <w:r>
-        <w:rPr>
-          <w:rFonts w:ascii="Courier New" w:hAnsi="Courier New" w:cs="Courier New"/>
-        </w:rPr>
-        <w:t>11  0000</w:t>
-      </w:r>
-      <w:proofErr w:type="gramEnd"/>
-      <w:r>
-        <w:rPr>
-          <w:rFonts w:ascii="Courier New" w:hAnsi="Courier New" w:cs="Courier New"/>
-        </w:rPr>
-        <w:t xml:space="preserve">     8c17     0000      0000      0000</w:t>
+        <w:t xml:space="preserve">21    </w:t>
+      </w:r>
+      <w:proofErr w:type="gramStart"/>
+      <w:r>
+        <w:rPr>
+          <w:rFonts w:ascii="Courier New" w:hAnsi="Courier New" w:cs="Courier New"/>
+        </w:rPr>
+        <w:t xml:space="preserve">X  </w:t>
+      </w:r>
+      <w:proofErr w:type="spellStart"/>
+      <w:r>
+        <w:rPr>
+          <w:rFonts w:ascii="Courier New" w:hAnsi="Courier New" w:cs="Courier New"/>
+        </w:rPr>
+        <w:t>xxxx</w:t>
+      </w:r>
+      <w:proofErr w:type="spellEnd"/>
+      <w:proofErr w:type="gramEnd"/>
+      <w:r>
+        <w:rPr>
+          <w:rFonts w:ascii="Courier New" w:hAnsi="Courier New" w:cs="Courier New"/>
+        </w:rPr>
+        <w:t xml:space="preserve">     </w:t>
+      </w:r>
+      <w:proofErr w:type="spellStart"/>
+      <w:r>
+        <w:rPr>
+          <w:rFonts w:ascii="Courier New" w:hAnsi="Courier New" w:cs="Courier New"/>
+        </w:rPr>
+        <w:t>xxxx</w:t>
+      </w:r>
+      <w:proofErr w:type="spellEnd"/>
+      <w:r>
+        <w:rPr>
+          <w:rFonts w:ascii="Courier New" w:hAnsi="Courier New" w:cs="Courier New"/>
+        </w:rPr>
+        <w:t xml:space="preserve">     </w:t>
+      </w:r>
+      <w:proofErr w:type="spellStart"/>
+      <w:r>
+        <w:rPr>
+          <w:rFonts w:ascii="Courier New" w:hAnsi="Courier New" w:cs="Courier New"/>
+        </w:rPr>
+        <w:t>xxxx</w:t>
+      </w:r>
+      <w:proofErr w:type="spellEnd"/>
+      <w:r>
+        <w:rPr>
+          <w:rFonts w:ascii="Courier New" w:hAnsi="Courier New" w:cs="Courier New"/>
+        </w:rPr>
+        <w:t xml:space="preserve">      </w:t>
+      </w:r>
+      <w:proofErr w:type="spellStart"/>
+      <w:r>
+        <w:rPr>
+          <w:rFonts w:ascii="Courier New" w:hAnsi="Courier New" w:cs="Courier New"/>
+        </w:rPr>
+        <w:t>xxxx</w:t>
+      </w:r>
+      <w:proofErr w:type="spellEnd"/>
+      <w:r>
+        <w:rPr>
+          <w:rFonts w:ascii="Courier New" w:hAnsi="Courier New" w:cs="Courier New"/>
+        </w:rPr>
+        <w:t xml:space="preserve">      XXXX</w:t>
       </w:r>
     </w:p>
     <w:p>
@@ -23157,21 +26052,71 @@
         <w:rPr>
           <w:rFonts w:ascii="Courier New" w:hAnsi="Courier New" w:cs="Courier New"/>
         </w:rPr>
-        <w:t xml:space="preserve">23   </w:t>
-      </w:r>
-      <w:proofErr w:type="gramStart"/>
-      <w:r>
-        <w:rPr>
-          <w:rFonts w:ascii="Courier New" w:hAnsi="Courier New" w:cs="Courier New"/>
-        </w:rPr>
-        <w:t>12  0000</w:t>
-      </w:r>
-      <w:proofErr w:type="gramEnd"/>
-      <w:r>
-        <w:rPr>
-          <w:rFonts w:ascii="Courier New" w:hAnsi="Courier New" w:cs="Courier New"/>
-        </w:rPr>
-        <w:t xml:space="preserve">     0000     8c17      0000      0000</w:t>
+        <w:t xml:space="preserve">23    </w:t>
+      </w:r>
+      <w:proofErr w:type="gramStart"/>
+      <w:r>
+        <w:rPr>
+          <w:rFonts w:ascii="Courier New" w:hAnsi="Courier New" w:cs="Courier New"/>
+        </w:rPr>
+        <w:t xml:space="preserve">X  </w:t>
+      </w:r>
+      <w:proofErr w:type="spellStart"/>
+      <w:r>
+        <w:rPr>
+          <w:rFonts w:ascii="Courier New" w:hAnsi="Courier New" w:cs="Courier New"/>
+        </w:rPr>
+        <w:t>xxxx</w:t>
+      </w:r>
+      <w:proofErr w:type="spellEnd"/>
+      <w:proofErr w:type="gramEnd"/>
+      <w:r>
+        <w:rPr>
+          <w:rFonts w:ascii="Courier New" w:hAnsi="Courier New" w:cs="Courier New"/>
+        </w:rPr>
+        <w:t xml:space="preserve">     </w:t>
+      </w:r>
+      <w:proofErr w:type="spellStart"/>
+      <w:r>
+        <w:rPr>
+          <w:rFonts w:ascii="Courier New" w:hAnsi="Courier New" w:cs="Courier New"/>
+        </w:rPr>
+        <w:t>xxxx</w:t>
+      </w:r>
+      <w:proofErr w:type="spellEnd"/>
+      <w:r>
+        <w:rPr>
+          <w:rFonts w:ascii="Courier New" w:hAnsi="Courier New" w:cs="Courier New"/>
+        </w:rPr>
+        <w:t xml:space="preserve">     </w:t>
+      </w:r>
+      <w:proofErr w:type="spellStart"/>
+      <w:r>
+        <w:rPr>
+          <w:rFonts w:ascii="Courier New" w:hAnsi="Courier New" w:cs="Courier New"/>
+        </w:rPr>
+        <w:t>xxxx</w:t>
+      </w:r>
+      <w:proofErr w:type="spellEnd"/>
+      <w:r>
+        <w:rPr>
+          <w:rFonts w:ascii="Courier New" w:hAnsi="Courier New" w:cs="Courier New"/>
+        </w:rPr>
+        <w:t xml:space="preserve">      </w:t>
+      </w:r>
+      <w:proofErr w:type="spellStart"/>
+      <w:r>
+        <w:rPr>
+          <w:rFonts w:ascii="Courier New" w:hAnsi="Courier New" w:cs="Courier New"/>
+        </w:rPr>
+        <w:t>xxxx</w:t>
+      </w:r>
+      <w:proofErr w:type="spellEnd"/>
+      <w:r>
+        <w:rPr>
+          <w:rFonts w:ascii="Courier New" w:hAnsi="Courier New" w:cs="Courier New"/>
+        </w:rPr>
+        <w:t xml:space="preserve">      XXXX</w:t>
       </w:r>
     </w:p>
     <w:p>
@@ -23185,21 +26130,71 @@
         <w:rPr>
           <w:rFonts w:ascii="Courier New" w:hAnsi="Courier New" w:cs="Courier New"/>
         </w:rPr>
-        <w:t xml:space="preserve">25   </w:t>
-      </w:r>
-      <w:proofErr w:type="gramStart"/>
-      <w:r>
-        <w:rPr>
-          <w:rFonts w:ascii="Courier New" w:hAnsi="Courier New" w:cs="Courier New"/>
-        </w:rPr>
-        <w:t>13  0000</w:t>
-      </w:r>
-      <w:proofErr w:type="gramEnd"/>
-      <w:r>
-        <w:rPr>
-          <w:rFonts w:ascii="Courier New" w:hAnsi="Courier New" w:cs="Courier New"/>
-        </w:rPr>
-        <w:t xml:space="preserve">     0000     0000      8c17      0001</w:t>
+        <w:t xml:space="preserve">25    </w:t>
+      </w:r>
+      <w:proofErr w:type="gramStart"/>
+      <w:r>
+        <w:rPr>
+          <w:rFonts w:ascii="Courier New" w:hAnsi="Courier New" w:cs="Courier New"/>
+        </w:rPr>
+        <w:t xml:space="preserve">X  </w:t>
+      </w:r>
+      <w:proofErr w:type="spellStart"/>
+      <w:r>
+        <w:rPr>
+          <w:rFonts w:ascii="Courier New" w:hAnsi="Courier New" w:cs="Courier New"/>
+        </w:rPr>
+        <w:t>xxxx</w:t>
+      </w:r>
+      <w:proofErr w:type="spellEnd"/>
+      <w:proofErr w:type="gramEnd"/>
+      <w:r>
+        <w:rPr>
+          <w:rFonts w:ascii="Courier New" w:hAnsi="Courier New" w:cs="Courier New"/>
+        </w:rPr>
+        <w:t xml:space="preserve">     </w:t>
+      </w:r>
+      <w:proofErr w:type="spellStart"/>
+      <w:r>
+        <w:rPr>
+          <w:rFonts w:ascii="Courier New" w:hAnsi="Courier New" w:cs="Courier New"/>
+        </w:rPr>
+        <w:t>xxxx</w:t>
+      </w:r>
+      <w:proofErr w:type="spellEnd"/>
+      <w:r>
+        <w:rPr>
+          <w:rFonts w:ascii="Courier New" w:hAnsi="Courier New" w:cs="Courier New"/>
+        </w:rPr>
+        <w:t xml:space="preserve">     </w:t>
+      </w:r>
+      <w:proofErr w:type="spellStart"/>
+      <w:r>
+        <w:rPr>
+          <w:rFonts w:ascii="Courier New" w:hAnsi="Courier New" w:cs="Courier New"/>
+        </w:rPr>
+        <w:t>xxxx</w:t>
+      </w:r>
+      <w:proofErr w:type="spellEnd"/>
+      <w:r>
+        <w:rPr>
+          <w:rFonts w:ascii="Courier New" w:hAnsi="Courier New" w:cs="Courier New"/>
+        </w:rPr>
+        <w:t xml:space="preserve">      </w:t>
+      </w:r>
+      <w:proofErr w:type="spellStart"/>
+      <w:r>
+        <w:rPr>
+          <w:rFonts w:ascii="Courier New" w:hAnsi="Courier New" w:cs="Courier New"/>
+        </w:rPr>
+        <w:t>xxxx</w:t>
+      </w:r>
+      <w:proofErr w:type="spellEnd"/>
+      <w:r>
+        <w:rPr>
+          <w:rFonts w:ascii="Courier New" w:hAnsi="Courier New" w:cs="Courier New"/>
+        </w:rPr>
+        <w:t xml:space="preserve">      XXXX</w:t>
       </w:r>
     </w:p>
     <w:p>
@@ -23213,21 +26208,71 @@
         <w:rPr>
           <w:rFonts w:ascii="Courier New" w:hAnsi="Courier New" w:cs="Courier New"/>
         </w:rPr>
-        <w:t xml:space="preserve">27   </w:t>
-      </w:r>
-      <w:proofErr w:type="gramStart"/>
-      <w:r>
-        <w:rPr>
-          <w:rFonts w:ascii="Courier New" w:hAnsi="Courier New" w:cs="Courier New"/>
-        </w:rPr>
-        <w:t>14  6101</w:t>
-      </w:r>
-      <w:proofErr w:type="gramEnd"/>
-      <w:r>
-        <w:rPr>
-          <w:rFonts w:ascii="Courier New" w:hAnsi="Courier New" w:cs="Courier New"/>
-        </w:rPr>
-        <w:t xml:space="preserve">     0000     0000      0000      0000</w:t>
+        <w:t xml:space="preserve">27    </w:t>
+      </w:r>
+      <w:proofErr w:type="gramStart"/>
+      <w:r>
+        <w:rPr>
+          <w:rFonts w:ascii="Courier New" w:hAnsi="Courier New" w:cs="Courier New"/>
+        </w:rPr>
+        <w:t xml:space="preserve">X  </w:t>
+      </w:r>
+      <w:proofErr w:type="spellStart"/>
+      <w:r>
+        <w:rPr>
+          <w:rFonts w:ascii="Courier New" w:hAnsi="Courier New" w:cs="Courier New"/>
+        </w:rPr>
+        <w:t>xxxx</w:t>
+      </w:r>
+      <w:proofErr w:type="spellEnd"/>
+      <w:proofErr w:type="gramEnd"/>
+      <w:r>
+        <w:rPr>
+          <w:rFonts w:ascii="Courier New" w:hAnsi="Courier New" w:cs="Courier New"/>
+        </w:rPr>
+        <w:t xml:space="preserve">     </w:t>
+      </w:r>
+      <w:proofErr w:type="spellStart"/>
+      <w:r>
+        <w:rPr>
+          <w:rFonts w:ascii="Courier New" w:hAnsi="Courier New" w:cs="Courier New"/>
+        </w:rPr>
+        <w:t>xxxx</w:t>
+      </w:r>
+      <w:proofErr w:type="spellEnd"/>
+      <w:r>
+        <w:rPr>
+          <w:rFonts w:ascii="Courier New" w:hAnsi="Courier New" w:cs="Courier New"/>
+        </w:rPr>
+        <w:t xml:space="preserve">     </w:t>
+      </w:r>
+      <w:proofErr w:type="spellStart"/>
+      <w:r>
+        <w:rPr>
+          <w:rFonts w:ascii="Courier New" w:hAnsi="Courier New" w:cs="Courier New"/>
+        </w:rPr>
+        <w:t>xxxx</w:t>
+      </w:r>
+      <w:proofErr w:type="spellEnd"/>
+      <w:r>
+        <w:rPr>
+          <w:rFonts w:ascii="Courier New" w:hAnsi="Courier New" w:cs="Courier New"/>
+        </w:rPr>
+        <w:t xml:space="preserve">      </w:t>
+      </w:r>
+      <w:proofErr w:type="spellStart"/>
+      <w:r>
+        <w:rPr>
+          <w:rFonts w:ascii="Courier New" w:hAnsi="Courier New" w:cs="Courier New"/>
+        </w:rPr>
+        <w:t>xxxx</w:t>
+      </w:r>
+      <w:proofErr w:type="spellEnd"/>
+      <w:r>
+        <w:rPr>
+          <w:rFonts w:ascii="Courier New" w:hAnsi="Courier New" w:cs="Courier New"/>
+        </w:rPr>
+        <w:t xml:space="preserve">      XXXX</w:t>
       </w:r>
     </w:p>
     <w:p>
@@ -23241,21 +26286,71 @@
         <w:rPr>
           <w:rFonts w:ascii="Courier New" w:hAnsi="Courier New" w:cs="Courier New"/>
         </w:rPr>
-        <w:t xml:space="preserve">29   </w:t>
-      </w:r>
-      <w:proofErr w:type="gramStart"/>
-      <w:r>
-        <w:rPr>
-          <w:rFonts w:ascii="Courier New" w:hAnsi="Courier New" w:cs="Courier New"/>
-        </w:rPr>
-        <w:t>15  6200</w:t>
-      </w:r>
-      <w:proofErr w:type="gramEnd"/>
-      <w:r>
-        <w:rPr>
-          <w:rFonts w:ascii="Courier New" w:hAnsi="Courier New" w:cs="Courier New"/>
-        </w:rPr>
-        <w:t xml:space="preserve">     6101     0000      0000      0000</w:t>
+        <w:t xml:space="preserve">29    </w:t>
+      </w:r>
+      <w:proofErr w:type="gramStart"/>
+      <w:r>
+        <w:rPr>
+          <w:rFonts w:ascii="Courier New" w:hAnsi="Courier New" w:cs="Courier New"/>
+        </w:rPr>
+        <w:t xml:space="preserve">X  </w:t>
+      </w:r>
+      <w:proofErr w:type="spellStart"/>
+      <w:r>
+        <w:rPr>
+          <w:rFonts w:ascii="Courier New" w:hAnsi="Courier New" w:cs="Courier New"/>
+        </w:rPr>
+        <w:t>xxxx</w:t>
+      </w:r>
+      <w:proofErr w:type="spellEnd"/>
+      <w:proofErr w:type="gramEnd"/>
+      <w:r>
+        <w:rPr>
+          <w:rFonts w:ascii="Courier New" w:hAnsi="Courier New" w:cs="Courier New"/>
+        </w:rPr>
+        <w:t xml:space="preserve">     </w:t>
+      </w:r>
+      <w:proofErr w:type="spellStart"/>
+      <w:r>
+        <w:rPr>
+          <w:rFonts w:ascii="Courier New" w:hAnsi="Courier New" w:cs="Courier New"/>
+        </w:rPr>
+        <w:t>xxxx</w:t>
+      </w:r>
+      <w:proofErr w:type="spellEnd"/>
+      <w:r>
+        <w:rPr>
+          <w:rFonts w:ascii="Courier New" w:hAnsi="Courier New" w:cs="Courier New"/>
+        </w:rPr>
+        <w:t xml:space="preserve">     </w:t>
+      </w:r>
+      <w:proofErr w:type="spellStart"/>
+      <w:r>
+        <w:rPr>
+          <w:rFonts w:ascii="Courier New" w:hAnsi="Courier New" w:cs="Courier New"/>
+        </w:rPr>
+        <w:t>xxxx</w:t>
+      </w:r>
+      <w:proofErr w:type="spellEnd"/>
+      <w:r>
+        <w:rPr>
+          <w:rFonts w:ascii="Courier New" w:hAnsi="Courier New" w:cs="Courier New"/>
+        </w:rPr>
+        <w:t xml:space="preserve">      </w:t>
+      </w:r>
+      <w:proofErr w:type="spellStart"/>
+      <w:r>
+        <w:rPr>
+          <w:rFonts w:ascii="Courier New" w:hAnsi="Courier New" w:cs="Courier New"/>
+        </w:rPr>
+        <w:t>xxxx</w:t>
+      </w:r>
+      <w:proofErr w:type="spellEnd"/>
+      <w:r>
+        <w:rPr>
+          <w:rFonts w:ascii="Courier New" w:hAnsi="Courier New" w:cs="Courier New"/>
+        </w:rPr>
+        <w:t xml:space="preserve">      XXXX</w:t>
       </w:r>
     </w:p>
     <w:p>
@@ -23269,21 +26364,71 @@
         <w:rPr>
           <w:rFonts w:ascii="Courier New" w:hAnsi="Courier New" w:cs="Courier New"/>
         </w:rPr>
-        <w:t xml:space="preserve">31   </w:t>
-      </w:r>
-      <w:proofErr w:type="gramStart"/>
-      <w:r>
-        <w:rPr>
-          <w:rFonts w:ascii="Courier New" w:hAnsi="Courier New" w:cs="Courier New"/>
-        </w:rPr>
-        <w:t>16  0000</w:t>
-      </w:r>
-      <w:proofErr w:type="gramEnd"/>
-      <w:r>
-        <w:rPr>
-          <w:rFonts w:ascii="Courier New" w:hAnsi="Courier New" w:cs="Courier New"/>
-        </w:rPr>
-        <w:t xml:space="preserve">     6200     6101      0000      0000</w:t>
+        <w:t xml:space="preserve">31    </w:t>
+      </w:r>
+      <w:proofErr w:type="gramStart"/>
+      <w:r>
+        <w:rPr>
+          <w:rFonts w:ascii="Courier New" w:hAnsi="Courier New" w:cs="Courier New"/>
+        </w:rPr>
+        <w:t xml:space="preserve">X  </w:t>
+      </w:r>
+      <w:proofErr w:type="spellStart"/>
+      <w:r>
+        <w:rPr>
+          <w:rFonts w:ascii="Courier New" w:hAnsi="Courier New" w:cs="Courier New"/>
+        </w:rPr>
+        <w:t>xxxx</w:t>
+      </w:r>
+      <w:proofErr w:type="spellEnd"/>
+      <w:proofErr w:type="gramEnd"/>
+      <w:r>
+        <w:rPr>
+          <w:rFonts w:ascii="Courier New" w:hAnsi="Courier New" w:cs="Courier New"/>
+        </w:rPr>
+        <w:t xml:space="preserve">     </w:t>
+      </w:r>
+      <w:proofErr w:type="spellStart"/>
+      <w:r>
+        <w:rPr>
+          <w:rFonts w:ascii="Courier New" w:hAnsi="Courier New" w:cs="Courier New"/>
+        </w:rPr>
+        <w:t>xxxx</w:t>
+      </w:r>
+      <w:proofErr w:type="spellEnd"/>
+      <w:r>
+        <w:rPr>
+          <w:rFonts w:ascii="Courier New" w:hAnsi="Courier New" w:cs="Courier New"/>
+        </w:rPr>
+        <w:t xml:space="preserve">     </w:t>
+      </w:r>
+      <w:proofErr w:type="spellStart"/>
+      <w:r>
+        <w:rPr>
+          <w:rFonts w:ascii="Courier New" w:hAnsi="Courier New" w:cs="Courier New"/>
+        </w:rPr>
+        <w:t>xxxx</w:t>
+      </w:r>
+      <w:proofErr w:type="spellEnd"/>
+      <w:r>
+        <w:rPr>
+          <w:rFonts w:ascii="Courier New" w:hAnsi="Courier New" w:cs="Courier New"/>
+        </w:rPr>
+        <w:t xml:space="preserve">      </w:t>
+      </w:r>
+      <w:proofErr w:type="spellStart"/>
+      <w:r>
+        <w:rPr>
+          <w:rFonts w:ascii="Courier New" w:hAnsi="Courier New" w:cs="Courier New"/>
+        </w:rPr>
+        <w:t>xxxx</w:t>
+      </w:r>
+      <w:proofErr w:type="spellEnd"/>
+      <w:r>
+        <w:rPr>
+          <w:rFonts w:ascii="Courier New" w:hAnsi="Courier New" w:cs="Courier New"/>
+        </w:rPr>
+        <w:t xml:space="preserve">      XXXX</w:t>
       </w:r>
     </w:p>
     <w:p>
@@ -23297,21 +26442,71 @@
         <w:rPr>
           <w:rFonts w:ascii="Courier New" w:hAnsi="Courier New" w:cs="Courier New"/>
         </w:rPr>
-        <w:t xml:space="preserve">33   </w:t>
-      </w:r>
-      <w:proofErr w:type="gramStart"/>
-      <w:r>
-        <w:rPr>
-          <w:rFonts w:ascii="Courier New" w:hAnsi="Courier New" w:cs="Courier New"/>
-        </w:rPr>
-        <w:t>17  0000</w:t>
-      </w:r>
-      <w:proofErr w:type="gramEnd"/>
-      <w:r>
-        <w:rPr>
-          <w:rFonts w:ascii="Courier New" w:hAnsi="Courier New" w:cs="Courier New"/>
-        </w:rPr>
-        <w:t xml:space="preserve">     0000     6200      6101      0001</w:t>
+        <w:t xml:space="preserve">33    </w:t>
+      </w:r>
+      <w:proofErr w:type="gramStart"/>
+      <w:r>
+        <w:rPr>
+          <w:rFonts w:ascii="Courier New" w:hAnsi="Courier New" w:cs="Courier New"/>
+        </w:rPr>
+        <w:t xml:space="preserve">X  </w:t>
+      </w:r>
+      <w:proofErr w:type="spellStart"/>
+      <w:r>
+        <w:rPr>
+          <w:rFonts w:ascii="Courier New" w:hAnsi="Courier New" w:cs="Courier New"/>
+        </w:rPr>
+        <w:t>xxxx</w:t>
+      </w:r>
+      <w:proofErr w:type="spellEnd"/>
+      <w:proofErr w:type="gramEnd"/>
+      <w:r>
+        <w:rPr>
+          <w:rFonts w:ascii="Courier New" w:hAnsi="Courier New" w:cs="Courier New"/>
+        </w:rPr>
+        <w:t xml:space="preserve">     </w:t>
+      </w:r>
+      <w:proofErr w:type="spellStart"/>
+      <w:r>
+        <w:rPr>
+          <w:rFonts w:ascii="Courier New" w:hAnsi="Courier New" w:cs="Courier New"/>
+        </w:rPr>
+        <w:t>xxxx</w:t>
+      </w:r>
+      <w:proofErr w:type="spellEnd"/>
+      <w:r>
+        <w:rPr>
+          <w:rFonts w:ascii="Courier New" w:hAnsi="Courier New" w:cs="Courier New"/>
+        </w:rPr>
+        <w:t xml:space="preserve">     </w:t>
+      </w:r>
+      <w:proofErr w:type="spellStart"/>
+      <w:r>
+        <w:rPr>
+          <w:rFonts w:ascii="Courier New" w:hAnsi="Courier New" w:cs="Courier New"/>
+        </w:rPr>
+        <w:t>xxxx</w:t>
+      </w:r>
+      <w:proofErr w:type="spellEnd"/>
+      <w:r>
+        <w:rPr>
+          <w:rFonts w:ascii="Courier New" w:hAnsi="Courier New" w:cs="Courier New"/>
+        </w:rPr>
+        <w:t xml:space="preserve">      </w:t>
+      </w:r>
+      <w:proofErr w:type="spellStart"/>
+      <w:r>
+        <w:rPr>
+          <w:rFonts w:ascii="Courier New" w:hAnsi="Courier New" w:cs="Courier New"/>
+        </w:rPr>
+        <w:t>xxxx</w:t>
+      </w:r>
+      <w:proofErr w:type="spellEnd"/>
+      <w:r>
+        <w:rPr>
+          <w:rFonts w:ascii="Courier New" w:hAnsi="Courier New" w:cs="Courier New"/>
+        </w:rPr>
+        <w:t xml:space="preserve">      XXXX</w:t>
       </w:r>
     </w:p>
     <w:p>
@@ -23325,21 +26520,71 @@
         <w:rPr>
           <w:rFonts w:ascii="Courier New" w:hAnsi="Courier New" w:cs="Courier New"/>
         </w:rPr>
-        <w:t xml:space="preserve">35   </w:t>
-      </w:r>
-      <w:proofErr w:type="gramStart"/>
-      <w:r>
-        <w:rPr>
-          <w:rFonts w:ascii="Courier New" w:hAnsi="Courier New" w:cs="Courier New"/>
-        </w:rPr>
-        <w:t>18  0000</w:t>
-      </w:r>
-      <w:proofErr w:type="gramEnd"/>
-      <w:r>
-        <w:rPr>
-          <w:rFonts w:ascii="Courier New" w:hAnsi="Courier New" w:cs="Courier New"/>
-        </w:rPr>
-        <w:t xml:space="preserve">     0000     0000      6200      0000</w:t>
+        <w:t xml:space="preserve">35    </w:t>
+      </w:r>
+      <w:proofErr w:type="gramStart"/>
+      <w:r>
+        <w:rPr>
+          <w:rFonts w:ascii="Courier New" w:hAnsi="Courier New" w:cs="Courier New"/>
+        </w:rPr>
+        <w:t xml:space="preserve">X  </w:t>
+      </w:r>
+      <w:proofErr w:type="spellStart"/>
+      <w:r>
+        <w:rPr>
+          <w:rFonts w:ascii="Courier New" w:hAnsi="Courier New" w:cs="Courier New"/>
+        </w:rPr>
+        <w:t>xxxx</w:t>
+      </w:r>
+      <w:proofErr w:type="spellEnd"/>
+      <w:proofErr w:type="gramEnd"/>
+      <w:r>
+        <w:rPr>
+          <w:rFonts w:ascii="Courier New" w:hAnsi="Courier New" w:cs="Courier New"/>
+        </w:rPr>
+        <w:t xml:space="preserve">     </w:t>
+      </w:r>
+      <w:proofErr w:type="spellStart"/>
+      <w:r>
+        <w:rPr>
+          <w:rFonts w:ascii="Courier New" w:hAnsi="Courier New" w:cs="Courier New"/>
+        </w:rPr>
+        <w:t>xxxx</w:t>
+      </w:r>
+      <w:proofErr w:type="spellEnd"/>
+      <w:r>
+        <w:rPr>
+          <w:rFonts w:ascii="Courier New" w:hAnsi="Courier New" w:cs="Courier New"/>
+        </w:rPr>
+        <w:t xml:space="preserve">     </w:t>
+      </w:r>
+      <w:proofErr w:type="spellStart"/>
+      <w:r>
+        <w:rPr>
+          <w:rFonts w:ascii="Courier New" w:hAnsi="Courier New" w:cs="Courier New"/>
+        </w:rPr>
+        <w:t>xxxx</w:t>
+      </w:r>
+      <w:proofErr w:type="spellEnd"/>
+      <w:r>
+        <w:rPr>
+          <w:rFonts w:ascii="Courier New" w:hAnsi="Courier New" w:cs="Courier New"/>
+        </w:rPr>
+        <w:t xml:space="preserve">      </w:t>
+      </w:r>
+      <w:proofErr w:type="spellStart"/>
+      <w:r>
+        <w:rPr>
+          <w:rFonts w:ascii="Courier New" w:hAnsi="Courier New" w:cs="Courier New"/>
+        </w:rPr>
+        <w:t>xxxx</w:t>
+      </w:r>
+      <w:proofErr w:type="spellEnd"/>
+      <w:r>
+        <w:rPr>
+          <w:rFonts w:ascii="Courier New" w:hAnsi="Courier New" w:cs="Courier New"/>
+        </w:rPr>
+        <w:t xml:space="preserve">      XXXX</w:t>
       </w:r>
     </w:p>
     <w:p>
@@ -23353,21 +26598,71 @@
         <w:rPr>
           <w:rFonts w:ascii="Courier New" w:hAnsi="Courier New" w:cs="Courier New"/>
         </w:rPr>
-        <w:t xml:space="preserve">37   </w:t>
-      </w:r>
-      <w:proofErr w:type="gramStart"/>
-      <w:r>
-        <w:rPr>
-          <w:rFonts w:ascii="Courier New" w:hAnsi="Courier New" w:cs="Courier New"/>
-        </w:rPr>
-        <w:t>19  5100</w:t>
-      </w:r>
-      <w:proofErr w:type="gramEnd"/>
-      <w:r>
-        <w:rPr>
-          <w:rFonts w:ascii="Courier New" w:hAnsi="Courier New" w:cs="Courier New"/>
-        </w:rPr>
-        <w:t xml:space="preserve">     0000     0000      0000      0000</w:t>
+        <w:t xml:space="preserve">37    </w:t>
+      </w:r>
+      <w:proofErr w:type="gramStart"/>
+      <w:r>
+        <w:rPr>
+          <w:rFonts w:ascii="Courier New" w:hAnsi="Courier New" w:cs="Courier New"/>
+        </w:rPr>
+        <w:t xml:space="preserve">x  </w:t>
+      </w:r>
+      <w:proofErr w:type="spellStart"/>
+      <w:r>
+        <w:rPr>
+          <w:rFonts w:ascii="Courier New" w:hAnsi="Courier New" w:cs="Courier New"/>
+        </w:rPr>
+        <w:t>xxxx</w:t>
+      </w:r>
+      <w:proofErr w:type="spellEnd"/>
+      <w:proofErr w:type="gramEnd"/>
+      <w:r>
+        <w:rPr>
+          <w:rFonts w:ascii="Courier New" w:hAnsi="Courier New" w:cs="Courier New"/>
+        </w:rPr>
+        <w:t xml:space="preserve">     </w:t>
+      </w:r>
+      <w:proofErr w:type="spellStart"/>
+      <w:r>
+        <w:rPr>
+          <w:rFonts w:ascii="Courier New" w:hAnsi="Courier New" w:cs="Courier New"/>
+        </w:rPr>
+        <w:t>xxxx</w:t>
+      </w:r>
+      <w:proofErr w:type="spellEnd"/>
+      <w:r>
+        <w:rPr>
+          <w:rFonts w:ascii="Courier New" w:hAnsi="Courier New" w:cs="Courier New"/>
+        </w:rPr>
+        <w:t xml:space="preserve">     </w:t>
+      </w:r>
+      <w:proofErr w:type="spellStart"/>
+      <w:r>
+        <w:rPr>
+          <w:rFonts w:ascii="Courier New" w:hAnsi="Courier New" w:cs="Courier New"/>
+        </w:rPr>
+        <w:t>xxxx</w:t>
+      </w:r>
+      <w:proofErr w:type="spellEnd"/>
+      <w:r>
+        <w:rPr>
+          <w:rFonts w:ascii="Courier New" w:hAnsi="Courier New" w:cs="Courier New"/>
+        </w:rPr>
+        <w:t xml:space="preserve">      </w:t>
+      </w:r>
+      <w:proofErr w:type="spellStart"/>
+      <w:r>
+        <w:rPr>
+          <w:rFonts w:ascii="Courier New" w:hAnsi="Courier New" w:cs="Courier New"/>
+        </w:rPr>
+        <w:t>xxxx</w:t>
+      </w:r>
+      <w:proofErr w:type="spellEnd"/>
+      <w:r>
+        <w:rPr>
+          <w:rFonts w:ascii="Courier New" w:hAnsi="Courier New" w:cs="Courier New"/>
+        </w:rPr>
+        <w:t xml:space="preserve">      XXXX</w:t>
       </w:r>
     </w:p>
     <w:p>
@@ -23377,969 +26672,19 @@
           <w:rFonts w:ascii="Courier New" w:hAnsi="Courier New" w:cs="Courier New"/>
         </w:rPr>
       </w:pPr>
-      <w:r>
-        <w:rPr>
-          <w:rFonts w:ascii="Courier New" w:hAnsi="Courier New" w:cs="Courier New"/>
-        </w:rPr>
-        <w:t xml:space="preserve">39   </w:t>
-      </w:r>
-      <w:proofErr w:type="gramStart"/>
-      <w:r>
-        <w:rPr>
-          <w:rFonts w:ascii="Courier New" w:hAnsi="Courier New" w:cs="Courier New"/>
-        </w:rPr>
-        <w:t>20  5201</w:t>
-      </w:r>
-      <w:proofErr w:type="gramEnd"/>
-      <w:r>
-        <w:rPr>
-          <w:rFonts w:ascii="Courier New" w:hAnsi="Courier New" w:cs="Courier New"/>
-        </w:rPr>
-        <w:t xml:space="preserve">     5100     0000      0000      0000</w:t>
-      </w:r>
-    </w:p>
-    <w:p>
-      <w:pPr>
-        <w:spacing w:after="0"/>
-        <w:rPr>
-          <w:rFonts w:ascii="Courier New" w:hAnsi="Courier New" w:cs="Courier New"/>
-        </w:rPr>
-      </w:pPr>
-      <w:r>
-        <w:rPr>
-          <w:rFonts w:ascii="Courier New" w:hAnsi="Courier New" w:cs="Courier New"/>
-        </w:rPr>
-        <w:t xml:space="preserve">41   </w:t>
-      </w:r>
-      <w:proofErr w:type="gramStart"/>
-      <w:r>
-        <w:rPr>
-          <w:rFonts w:ascii="Courier New" w:hAnsi="Courier New" w:cs="Courier New"/>
-        </w:rPr>
-        <w:t>21  0000</w:t>
-      </w:r>
-      <w:proofErr w:type="gramEnd"/>
-      <w:r>
-        <w:rPr>
-          <w:rFonts w:ascii="Courier New" w:hAnsi="Courier New" w:cs="Courier New"/>
-        </w:rPr>
-        <w:t xml:space="preserve">     5201     5100      0000      0000</w:t>
-      </w:r>
-    </w:p>
-    <w:p>
-      <w:pPr>
-        <w:spacing w:after="0"/>
-        <w:rPr>
-          <w:rFonts w:ascii="Courier New" w:hAnsi="Courier New" w:cs="Courier New"/>
-        </w:rPr>
-      </w:pPr>
-      <w:r>
-        <w:rPr>
-          <w:rFonts w:ascii="Courier New" w:hAnsi="Courier New" w:cs="Courier New"/>
-        </w:rPr>
-        <w:t xml:space="preserve">43   </w:t>
-      </w:r>
-      <w:proofErr w:type="gramStart"/>
-      <w:r>
-        <w:rPr>
-          <w:rFonts w:ascii="Courier New" w:hAnsi="Courier New" w:cs="Courier New"/>
-        </w:rPr>
-        <w:t>22  0000</w:t>
-      </w:r>
-      <w:proofErr w:type="gramEnd"/>
-      <w:r>
-        <w:rPr>
-          <w:rFonts w:ascii="Courier New" w:hAnsi="Courier New" w:cs="Courier New"/>
-        </w:rPr>
-        <w:t xml:space="preserve">     0000     5201      5100      0fad</w:t>
-      </w:r>
-    </w:p>
-    <w:p>
-      <w:pPr>
-        <w:spacing w:after="0"/>
-        <w:rPr>
-          <w:rFonts w:ascii="Courier New" w:hAnsi="Courier New" w:cs="Courier New"/>
-        </w:rPr>
-      </w:pPr>
-      <w:r>
-        <w:rPr>
-          <w:rFonts w:ascii="Courier New" w:hAnsi="Courier New" w:cs="Courier New"/>
-        </w:rPr>
-        <w:t xml:space="preserve">45   </w:t>
-      </w:r>
-      <w:proofErr w:type="gramStart"/>
-      <w:r>
-        <w:rPr>
-          <w:rFonts w:ascii="Courier New" w:hAnsi="Courier New" w:cs="Courier New"/>
-        </w:rPr>
-        <w:t>23  0000</w:t>
-      </w:r>
-      <w:proofErr w:type="gramEnd"/>
-      <w:r>
-        <w:rPr>
-          <w:rFonts w:ascii="Courier New" w:hAnsi="Courier New" w:cs="Courier New"/>
-        </w:rPr>
-        <w:t xml:space="preserve">     0000     0000      5201      0400</w:t>
-      </w:r>
-    </w:p>
-    <w:p>
-      <w:pPr>
-        <w:spacing w:after="0"/>
-        <w:rPr>
-          <w:rFonts w:ascii="Courier New" w:hAnsi="Courier New" w:cs="Courier New"/>
-        </w:rPr>
-      </w:pPr>
-      <w:r>
-        <w:rPr>
-          <w:rFonts w:ascii="Courier New" w:hAnsi="Courier New" w:cs="Courier New"/>
-        </w:rPr>
-        <w:t xml:space="preserve">47   </w:t>
-      </w:r>
-      <w:proofErr w:type="gramStart"/>
-      <w:r>
-        <w:rPr>
-          <w:rFonts w:ascii="Courier New" w:hAnsi="Courier New" w:cs="Courier New"/>
-        </w:rPr>
-        <w:t>24  1640</w:t>
-      </w:r>
-      <w:proofErr w:type="gramEnd"/>
-      <w:r>
-        <w:rPr>
-          <w:rFonts w:ascii="Courier New" w:hAnsi="Courier New" w:cs="Courier New"/>
-        </w:rPr>
-        <w:t xml:space="preserve">     0000     0000      0000      0000</w:t>
-      </w:r>
-    </w:p>
-    <w:p>
-      <w:pPr>
-        <w:spacing w:after="0"/>
-        <w:rPr>
-          <w:rFonts w:ascii="Courier New" w:hAnsi="Courier New" w:cs="Courier New"/>
-        </w:rPr>
-      </w:pPr>
-      <w:r>
-        <w:rPr>
-          <w:rFonts w:ascii="Courier New" w:hAnsi="Courier New" w:cs="Courier New"/>
-        </w:rPr>
-        <w:t xml:space="preserve">49   </w:t>
-      </w:r>
-      <w:proofErr w:type="gramStart"/>
-      <w:r>
-        <w:rPr>
-          <w:rFonts w:ascii="Courier New" w:hAnsi="Courier New" w:cs="Courier New"/>
-        </w:rPr>
-        <w:t>25  0000</w:t>
-      </w:r>
-      <w:proofErr w:type="gramEnd"/>
-      <w:r>
-        <w:rPr>
-          <w:rFonts w:ascii="Courier New" w:hAnsi="Courier New" w:cs="Courier New"/>
-        </w:rPr>
-        <w:t xml:space="preserve">     1640     0000      0000      0000</w:t>
-      </w:r>
-    </w:p>
-    <w:p>
-      <w:pPr>
-        <w:spacing w:after="0"/>
-        <w:rPr>
-          <w:rFonts w:ascii="Courier New" w:hAnsi="Courier New" w:cs="Courier New"/>
-        </w:rPr>
-      </w:pPr>
-      <w:r>
-        <w:rPr>
-          <w:rFonts w:ascii="Courier New" w:hAnsi="Courier New" w:cs="Courier New"/>
-        </w:rPr>
-        <w:t xml:space="preserve">51   </w:t>
-      </w:r>
-      <w:proofErr w:type="gramStart"/>
-      <w:r>
-        <w:rPr>
-          <w:rFonts w:ascii="Courier New" w:hAnsi="Courier New" w:cs="Courier New"/>
-        </w:rPr>
-        <w:t>26  0000</w:t>
-      </w:r>
-      <w:proofErr w:type="gramEnd"/>
-      <w:r>
-        <w:rPr>
-          <w:rFonts w:ascii="Courier New" w:hAnsi="Courier New" w:cs="Courier New"/>
-        </w:rPr>
-        <w:t xml:space="preserve">     0000     1640      0000      0000</w:t>
-      </w:r>
-    </w:p>
-    <w:p>
-      <w:pPr>
-        <w:spacing w:after="0"/>
-        <w:rPr>
-          <w:rFonts w:ascii="Courier New" w:hAnsi="Courier New" w:cs="Courier New"/>
-        </w:rPr>
-      </w:pPr>
-      <w:r>
-        <w:rPr>
-          <w:rFonts w:ascii="Courier New" w:hAnsi="Courier New" w:cs="Courier New"/>
-        </w:rPr>
-        <w:t xml:space="preserve">53   </w:t>
-      </w:r>
-      <w:proofErr w:type="gramStart"/>
-      <w:r>
-        <w:rPr>
-          <w:rFonts w:ascii="Courier New" w:hAnsi="Courier New" w:cs="Courier New"/>
-        </w:rPr>
-        <w:t>27  0000</w:t>
-      </w:r>
-      <w:proofErr w:type="gramEnd"/>
-      <w:r>
-        <w:rPr>
-          <w:rFonts w:ascii="Courier New" w:hAnsi="Courier New" w:cs="Courier New"/>
-        </w:rPr>
-        <w:t xml:space="preserve">     0000     0000      1640      0bad</w:t>
-      </w:r>
-    </w:p>
-    <w:p>
-      <w:pPr>
-        <w:spacing w:after="0"/>
-        <w:rPr>
-          <w:rFonts w:ascii="Courier New" w:hAnsi="Courier New" w:cs="Courier New"/>
-        </w:rPr>
-      </w:pPr>
-      <w:r>
-        <w:rPr>
-          <w:rFonts w:ascii="Courier New" w:hAnsi="Courier New" w:cs="Courier New"/>
-        </w:rPr>
-        <w:t xml:space="preserve">55   </w:t>
-      </w:r>
-      <w:proofErr w:type="gramStart"/>
-      <w:r>
-        <w:rPr>
-          <w:rFonts w:ascii="Courier New" w:hAnsi="Courier New" w:cs="Courier New"/>
-        </w:rPr>
-        <w:t>28  a1a0</w:t>
-      </w:r>
-      <w:proofErr w:type="gramEnd"/>
-      <w:r>
-        <w:rPr>
-          <w:rFonts w:ascii="Courier New" w:hAnsi="Courier New" w:cs="Courier New"/>
-        </w:rPr>
-        <w:t xml:space="preserve">     0000     0000      0000      0000</w:t>
-      </w:r>
-    </w:p>
-    <w:p>
-      <w:pPr>
-        <w:spacing w:after="0"/>
-        <w:rPr>
-          <w:rFonts w:ascii="Courier New" w:hAnsi="Courier New" w:cs="Courier New"/>
-        </w:rPr>
-      </w:pPr>
-      <w:r>
-        <w:rPr>
-          <w:rFonts w:ascii="Courier New" w:hAnsi="Courier New" w:cs="Courier New"/>
-        </w:rPr>
-        <w:t xml:space="preserve">57   </w:t>
-      </w:r>
-      <w:proofErr w:type="gramStart"/>
-      <w:r>
-        <w:rPr>
-          <w:rFonts w:ascii="Courier New" w:hAnsi="Courier New" w:cs="Courier New"/>
-        </w:rPr>
-        <w:t>29  0000</w:t>
-      </w:r>
-      <w:proofErr w:type="gramEnd"/>
-      <w:r>
-        <w:rPr>
-          <w:rFonts w:ascii="Courier New" w:hAnsi="Courier New" w:cs="Courier New"/>
-        </w:rPr>
-        <w:t xml:space="preserve">     a1a0     0000      0000      0000</w:t>
-      </w:r>
-    </w:p>
-    <w:p>
-      <w:pPr>
-        <w:spacing w:after="0"/>
-        <w:rPr>
-          <w:rFonts w:ascii="Courier New" w:hAnsi="Courier New" w:cs="Courier New"/>
-        </w:rPr>
-      </w:pPr>
-      <w:r>
-        <w:rPr>
-          <w:rFonts w:ascii="Courier New" w:hAnsi="Courier New" w:cs="Courier New"/>
-        </w:rPr>
-        <w:t xml:space="preserve">59   </w:t>
-      </w:r>
-      <w:proofErr w:type="gramStart"/>
-      <w:r>
-        <w:rPr>
-          <w:rFonts w:ascii="Courier New" w:hAnsi="Courier New" w:cs="Courier New"/>
-        </w:rPr>
-        <w:t>30  0000</w:t>
-      </w:r>
-      <w:proofErr w:type="gramEnd"/>
-      <w:r>
-        <w:rPr>
-          <w:rFonts w:ascii="Courier New" w:hAnsi="Courier New" w:cs="Courier New"/>
-        </w:rPr>
-        <w:t xml:space="preserve">     0000     a1a0      0000      0000</w:t>
-      </w:r>
-    </w:p>
-    <w:p>
-      <w:pPr>
-        <w:spacing w:after="0"/>
-        <w:rPr>
-          <w:rFonts w:ascii="Courier New" w:hAnsi="Courier New" w:cs="Courier New"/>
-        </w:rPr>
-      </w:pPr>
-      <w:r>
-        <w:rPr>
-          <w:rFonts w:ascii="Courier New" w:hAnsi="Courier New" w:cs="Courier New"/>
-        </w:rPr>
-        <w:t xml:space="preserve">61   </w:t>
-      </w:r>
-      <w:proofErr w:type="gramStart"/>
-      <w:r>
-        <w:rPr>
-          <w:rFonts w:ascii="Courier New" w:hAnsi="Courier New" w:cs="Courier New"/>
-        </w:rPr>
-        <w:t>31  0000</w:t>
-      </w:r>
-      <w:proofErr w:type="gramEnd"/>
-      <w:r>
-        <w:rPr>
-          <w:rFonts w:ascii="Courier New" w:hAnsi="Courier New" w:cs="Courier New"/>
-        </w:rPr>
-        <w:t xml:space="preserve">     0000     0000      a1a0      ad00</w:t>
-      </w:r>
-    </w:p>
-    <w:p>
-      <w:pPr>
-        <w:spacing w:after="0"/>
-        <w:rPr>
-          <w:rFonts w:ascii="Courier New" w:hAnsi="Courier New" w:cs="Courier New"/>
-        </w:rPr>
-      </w:pPr>
-      <w:r>
-        <w:rPr>
-          <w:rFonts w:ascii="Courier New" w:hAnsi="Courier New" w:cs="Courier New"/>
-        </w:rPr>
-        <w:t xml:space="preserve">63   </w:t>
-      </w:r>
-      <w:proofErr w:type="gramStart"/>
-      <w:r>
-        <w:rPr>
-          <w:rFonts w:ascii="Courier New" w:hAnsi="Courier New" w:cs="Courier New"/>
-        </w:rPr>
-        <w:t>32  b2a0</w:t>
-      </w:r>
-      <w:proofErr w:type="gramEnd"/>
-      <w:r>
-        <w:rPr>
-          <w:rFonts w:ascii="Courier New" w:hAnsi="Courier New" w:cs="Courier New"/>
-        </w:rPr>
-        <w:t xml:space="preserve">     0000     0000      0000      0000</w:t>
-      </w:r>
-    </w:p>
-    <w:p>
-      <w:pPr>
-        <w:spacing w:after="0"/>
-        <w:rPr>
-          <w:rFonts w:ascii="Courier New" w:hAnsi="Courier New" w:cs="Courier New"/>
-        </w:rPr>
-      </w:pPr>
-      <w:r>
-        <w:rPr>
-          <w:rFonts w:ascii="Courier New" w:hAnsi="Courier New" w:cs="Courier New"/>
-        </w:rPr>
-        <w:t xml:space="preserve">65   </w:t>
-      </w:r>
-      <w:proofErr w:type="gramStart"/>
-      <w:r>
-        <w:rPr>
-          <w:rFonts w:ascii="Courier New" w:hAnsi="Courier New" w:cs="Courier New"/>
-        </w:rPr>
-        <w:t xml:space="preserve">33  </w:t>
-      </w:r>
-      <w:proofErr w:type="spellStart"/>
-      <w:r>
-        <w:rPr>
-          <w:rFonts w:ascii="Courier New" w:hAnsi="Courier New" w:cs="Courier New"/>
-        </w:rPr>
-        <w:t>xxxx</w:t>
-      </w:r>
-      <w:proofErr w:type="spellEnd"/>
-      <w:proofErr w:type="gramEnd"/>
-      <w:r>
-        <w:rPr>
-          <w:rFonts w:ascii="Courier New" w:hAnsi="Courier New" w:cs="Courier New"/>
-        </w:rPr>
-        <w:t xml:space="preserve">     b2a0     0000      0000      0000</w:t>
-      </w:r>
-    </w:p>
-    <w:p>
-      <w:pPr>
-        <w:spacing w:after="0"/>
-        <w:rPr>
-          <w:rFonts w:ascii="Courier New" w:hAnsi="Courier New" w:cs="Courier New"/>
-        </w:rPr>
-      </w:pPr>
-      <w:r>
-        <w:rPr>
-          <w:rFonts w:ascii="Courier New" w:hAnsi="Courier New" w:cs="Courier New"/>
-        </w:rPr>
-        <w:t xml:space="preserve">67   </w:t>
-      </w:r>
-      <w:proofErr w:type="gramStart"/>
-      <w:r>
-        <w:rPr>
-          <w:rFonts w:ascii="Courier New" w:hAnsi="Courier New" w:cs="Courier New"/>
-        </w:rPr>
-        <w:t xml:space="preserve">34  </w:t>
-      </w:r>
-      <w:proofErr w:type="spellStart"/>
-      <w:r>
-        <w:rPr>
-          <w:rFonts w:ascii="Courier New" w:hAnsi="Courier New" w:cs="Courier New"/>
-        </w:rPr>
-        <w:t>xxxx</w:t>
-      </w:r>
-      <w:proofErr w:type="spellEnd"/>
-      <w:proofErr w:type="gramEnd"/>
-      <w:r>
-        <w:rPr>
-          <w:rFonts w:ascii="Courier New" w:hAnsi="Courier New" w:cs="Courier New"/>
-        </w:rPr>
-        <w:t xml:space="preserve">     </w:t>
-      </w:r>
-      <w:proofErr w:type="spellStart"/>
-      <w:r>
-        <w:rPr>
-          <w:rFonts w:ascii="Courier New" w:hAnsi="Courier New" w:cs="Courier New"/>
-        </w:rPr>
-        <w:t>xxxx</w:t>
-      </w:r>
-      <w:proofErr w:type="spellEnd"/>
-      <w:r>
-        <w:rPr>
-          <w:rFonts w:ascii="Courier New" w:hAnsi="Courier New" w:cs="Courier New"/>
-        </w:rPr>
-        <w:t xml:space="preserve">     b2a0      0000      0000</w:t>
-      </w:r>
-    </w:p>
-    <w:p>
-      <w:pPr>
-        <w:spacing w:after="0"/>
-        <w:rPr>
-          <w:rFonts w:ascii="Courier New" w:hAnsi="Courier New" w:cs="Courier New"/>
-        </w:rPr>
-      </w:pPr>
-      <w:r>
-        <w:rPr>
-          <w:rFonts w:ascii="Courier New" w:hAnsi="Courier New" w:cs="Courier New"/>
-        </w:rPr>
-        <w:t xml:space="preserve">69   </w:t>
-      </w:r>
-      <w:proofErr w:type="gramStart"/>
-      <w:r>
-        <w:rPr>
-          <w:rFonts w:ascii="Courier New" w:hAnsi="Courier New" w:cs="Courier New"/>
-        </w:rPr>
-        <w:t xml:space="preserve">35  </w:t>
-      </w:r>
-      <w:proofErr w:type="spellStart"/>
-      <w:r>
-        <w:rPr>
-          <w:rFonts w:ascii="Courier New" w:hAnsi="Courier New" w:cs="Courier New"/>
-        </w:rPr>
-        <w:t>xxxx</w:t>
-      </w:r>
-      <w:proofErr w:type="spellEnd"/>
-      <w:proofErr w:type="gramEnd"/>
-      <w:r>
-        <w:rPr>
-          <w:rFonts w:ascii="Courier New" w:hAnsi="Courier New" w:cs="Courier New"/>
-        </w:rPr>
-        <w:t xml:space="preserve">     </w:t>
-      </w:r>
-      <w:proofErr w:type="spellStart"/>
-      <w:r>
-        <w:rPr>
-          <w:rFonts w:ascii="Courier New" w:hAnsi="Courier New" w:cs="Courier New"/>
-        </w:rPr>
-        <w:t>xxxx</w:t>
-      </w:r>
-      <w:proofErr w:type="spellEnd"/>
-      <w:r>
-        <w:rPr>
-          <w:rFonts w:ascii="Courier New" w:hAnsi="Courier New" w:cs="Courier New"/>
-        </w:rPr>
-        <w:t xml:space="preserve">     </w:t>
-      </w:r>
-      <w:proofErr w:type="spellStart"/>
-      <w:r>
-        <w:rPr>
-          <w:rFonts w:ascii="Courier New" w:hAnsi="Courier New" w:cs="Courier New"/>
-        </w:rPr>
-        <w:t>xxxx</w:t>
-      </w:r>
-      <w:proofErr w:type="spellEnd"/>
-      <w:r>
-        <w:rPr>
-          <w:rFonts w:ascii="Courier New" w:hAnsi="Courier New" w:cs="Courier New"/>
-        </w:rPr>
-        <w:t xml:space="preserve">      b2a0      00ad</w:t>
-      </w:r>
-    </w:p>
-    <w:p>
-      <w:pPr>
-        <w:spacing w:after="0"/>
-        <w:rPr>
-          <w:rFonts w:ascii="Courier New" w:hAnsi="Courier New" w:cs="Courier New"/>
-        </w:rPr>
-      </w:pPr>
-      <w:r>
-        <w:rPr>
-          <w:rFonts w:ascii="Courier New" w:hAnsi="Courier New" w:cs="Courier New"/>
-        </w:rPr>
-        <w:t xml:space="preserve">71   </w:t>
-      </w:r>
-      <w:proofErr w:type="gramStart"/>
-      <w:r>
-        <w:rPr>
-          <w:rFonts w:ascii="Courier New" w:hAnsi="Courier New" w:cs="Courier New"/>
-        </w:rPr>
-        <w:t xml:space="preserve">36  </w:t>
-      </w:r>
-      <w:proofErr w:type="spellStart"/>
-      <w:r>
-        <w:rPr>
-          <w:rFonts w:ascii="Courier New" w:hAnsi="Courier New" w:cs="Courier New"/>
-        </w:rPr>
-        <w:t>xxxx</w:t>
-      </w:r>
-      <w:proofErr w:type="spellEnd"/>
-      <w:proofErr w:type="gramEnd"/>
-      <w:r>
-        <w:rPr>
-          <w:rFonts w:ascii="Courier New" w:hAnsi="Courier New" w:cs="Courier New"/>
-        </w:rPr>
-        <w:t xml:space="preserve">     </w:t>
-      </w:r>
-      <w:proofErr w:type="spellStart"/>
-      <w:r>
-        <w:rPr>
-          <w:rFonts w:ascii="Courier New" w:hAnsi="Courier New" w:cs="Courier New"/>
-        </w:rPr>
-        <w:t>xxxx</w:t>
-      </w:r>
-      <w:proofErr w:type="spellEnd"/>
-      <w:r>
-        <w:rPr>
-          <w:rFonts w:ascii="Courier New" w:hAnsi="Courier New" w:cs="Courier New"/>
-        </w:rPr>
-        <w:t xml:space="preserve">     </w:t>
-      </w:r>
-      <w:proofErr w:type="spellStart"/>
-      <w:r>
-        <w:rPr>
-          <w:rFonts w:ascii="Courier New" w:hAnsi="Courier New" w:cs="Courier New"/>
-        </w:rPr>
-        <w:t>xxxx</w:t>
-      </w:r>
-      <w:proofErr w:type="spellEnd"/>
-      <w:r>
-        <w:rPr>
-          <w:rFonts w:ascii="Courier New" w:hAnsi="Courier New" w:cs="Courier New"/>
-        </w:rPr>
-        <w:t xml:space="preserve">      </w:t>
-      </w:r>
-      <w:proofErr w:type="spellStart"/>
-      <w:r>
-        <w:rPr>
-          <w:rFonts w:ascii="Courier New" w:hAnsi="Courier New" w:cs="Courier New"/>
-        </w:rPr>
-        <w:t>xxxx</w:t>
-      </w:r>
-      <w:proofErr w:type="spellEnd"/>
-      <w:r>
-        <w:rPr>
-          <w:rFonts w:ascii="Courier New" w:hAnsi="Courier New" w:cs="Courier New"/>
-        </w:rPr>
-        <w:t xml:space="preserve">      </w:t>
-      </w:r>
-      <w:proofErr w:type="spellStart"/>
-      <w:r>
-        <w:rPr>
-          <w:rFonts w:ascii="Courier New" w:hAnsi="Courier New" w:cs="Courier New"/>
-        </w:rPr>
-        <w:t>xxxx</w:t>
-      </w:r>
-      <w:proofErr w:type="spellEnd"/>
-    </w:p>
-    <w:p>
-      <w:pPr>
-        <w:spacing w:after="0"/>
-        <w:rPr>
-          <w:rFonts w:ascii="Courier New" w:hAnsi="Courier New" w:cs="Courier New"/>
-        </w:rPr>
-      </w:pPr>
-      <w:r>
-        <w:rPr>
-          <w:rFonts w:ascii="Courier New" w:hAnsi="Courier New" w:cs="Courier New"/>
-        </w:rPr>
-        <w:t xml:space="preserve">73   </w:t>
-      </w:r>
-      <w:proofErr w:type="gramStart"/>
-      <w:r>
-        <w:rPr>
-          <w:rFonts w:ascii="Courier New" w:hAnsi="Courier New" w:cs="Courier New"/>
-        </w:rPr>
-        <w:t xml:space="preserve">37  </w:t>
-      </w:r>
-      <w:proofErr w:type="spellStart"/>
-      <w:r>
-        <w:rPr>
-          <w:rFonts w:ascii="Courier New" w:hAnsi="Courier New" w:cs="Courier New"/>
-        </w:rPr>
-        <w:t>xxxx</w:t>
-      </w:r>
-      <w:proofErr w:type="spellEnd"/>
-      <w:proofErr w:type="gramEnd"/>
-      <w:r>
-        <w:rPr>
-          <w:rFonts w:ascii="Courier New" w:hAnsi="Courier New" w:cs="Courier New"/>
-        </w:rPr>
-        <w:t xml:space="preserve">     </w:t>
-      </w:r>
-      <w:proofErr w:type="spellStart"/>
-      <w:r>
-        <w:rPr>
-          <w:rFonts w:ascii="Courier New" w:hAnsi="Courier New" w:cs="Courier New"/>
-        </w:rPr>
-        <w:t>xxxx</w:t>
-      </w:r>
-      <w:proofErr w:type="spellEnd"/>
-      <w:r>
-        <w:rPr>
-          <w:rFonts w:ascii="Courier New" w:hAnsi="Courier New" w:cs="Courier New"/>
-        </w:rPr>
-        <w:t xml:space="preserve">     </w:t>
-      </w:r>
-      <w:proofErr w:type="spellStart"/>
-      <w:r>
-        <w:rPr>
-          <w:rFonts w:ascii="Courier New" w:hAnsi="Courier New" w:cs="Courier New"/>
-        </w:rPr>
-        <w:t>xxxx</w:t>
-      </w:r>
-      <w:proofErr w:type="spellEnd"/>
-      <w:r>
-        <w:rPr>
-          <w:rFonts w:ascii="Courier New" w:hAnsi="Courier New" w:cs="Courier New"/>
-        </w:rPr>
-        <w:t xml:space="preserve">      </w:t>
-      </w:r>
-      <w:proofErr w:type="spellStart"/>
-      <w:r>
-        <w:rPr>
-          <w:rFonts w:ascii="Courier New" w:hAnsi="Courier New" w:cs="Courier New"/>
-        </w:rPr>
-        <w:t>xxxx</w:t>
-      </w:r>
-      <w:proofErr w:type="spellEnd"/>
-      <w:r>
-        <w:rPr>
-          <w:rFonts w:ascii="Courier New" w:hAnsi="Courier New" w:cs="Courier New"/>
-        </w:rPr>
-        <w:t xml:space="preserve">      </w:t>
-      </w:r>
-      <w:proofErr w:type="spellStart"/>
-      <w:r>
-        <w:rPr>
-          <w:rFonts w:ascii="Courier New" w:hAnsi="Courier New" w:cs="Courier New"/>
-        </w:rPr>
-        <w:t>xxxx</w:t>
-      </w:r>
-      <w:proofErr w:type="spellEnd"/>
-    </w:p>
-    <w:p>
-      <w:pPr>
-        <w:spacing w:after="0"/>
-        <w:rPr>
-          <w:rFonts w:ascii="Courier New" w:hAnsi="Courier New" w:cs="Courier New"/>
-        </w:rPr>
-      </w:pPr>
-      <w:r>
-        <w:rPr>
-          <w:rFonts w:ascii="Courier New" w:hAnsi="Courier New" w:cs="Courier New"/>
-        </w:rPr>
-        <w:t xml:space="preserve">75   </w:t>
-      </w:r>
-      <w:proofErr w:type="gramStart"/>
-      <w:r>
-        <w:rPr>
-          <w:rFonts w:ascii="Courier New" w:hAnsi="Courier New" w:cs="Courier New"/>
-        </w:rPr>
-        <w:t xml:space="preserve">38  </w:t>
-      </w:r>
-      <w:proofErr w:type="spellStart"/>
-      <w:r>
-        <w:rPr>
-          <w:rFonts w:ascii="Courier New" w:hAnsi="Courier New" w:cs="Courier New"/>
-        </w:rPr>
-        <w:t>xxxx</w:t>
-      </w:r>
-      <w:proofErr w:type="spellEnd"/>
-      <w:proofErr w:type="gramEnd"/>
-      <w:r>
-        <w:rPr>
-          <w:rFonts w:ascii="Courier New" w:hAnsi="Courier New" w:cs="Courier New"/>
-        </w:rPr>
-        <w:t xml:space="preserve">     </w:t>
-      </w:r>
-      <w:proofErr w:type="spellStart"/>
-      <w:r>
-        <w:rPr>
-          <w:rFonts w:ascii="Courier New" w:hAnsi="Courier New" w:cs="Courier New"/>
-        </w:rPr>
-        <w:t>xxxx</w:t>
-      </w:r>
-      <w:proofErr w:type="spellEnd"/>
-      <w:r>
-        <w:rPr>
-          <w:rFonts w:ascii="Courier New" w:hAnsi="Courier New" w:cs="Courier New"/>
-        </w:rPr>
-        <w:t xml:space="preserve">     </w:t>
-      </w:r>
-      <w:proofErr w:type="spellStart"/>
-      <w:r>
-        <w:rPr>
-          <w:rFonts w:ascii="Courier New" w:hAnsi="Courier New" w:cs="Courier New"/>
-        </w:rPr>
-        <w:t>xxxx</w:t>
-      </w:r>
-      <w:proofErr w:type="spellEnd"/>
-      <w:r>
-        <w:rPr>
-          <w:rFonts w:ascii="Courier New" w:hAnsi="Courier New" w:cs="Courier New"/>
-        </w:rPr>
-        <w:t xml:space="preserve">      </w:t>
-      </w:r>
-      <w:proofErr w:type="spellStart"/>
-      <w:r>
-        <w:rPr>
-          <w:rFonts w:ascii="Courier New" w:hAnsi="Courier New" w:cs="Courier New"/>
-        </w:rPr>
-        <w:t>xxxx</w:t>
-      </w:r>
-      <w:proofErr w:type="spellEnd"/>
-      <w:r>
-        <w:rPr>
-          <w:rFonts w:ascii="Courier New" w:hAnsi="Courier New" w:cs="Courier New"/>
-        </w:rPr>
-        <w:t xml:space="preserve">      </w:t>
-      </w:r>
-      <w:proofErr w:type="spellStart"/>
-      <w:r>
-        <w:rPr>
-          <w:rFonts w:ascii="Courier New" w:hAnsi="Courier New" w:cs="Courier New"/>
-        </w:rPr>
-        <w:t>xxxx</w:t>
-      </w:r>
-      <w:proofErr w:type="spellEnd"/>
-    </w:p>
-    <w:p>
-      <w:pPr>
-        <w:spacing w:after="0"/>
-        <w:rPr>
-          <w:rFonts w:ascii="Courier New" w:hAnsi="Courier New" w:cs="Courier New"/>
-        </w:rPr>
-      </w:pPr>
-      <w:r>
-        <w:rPr>
-          <w:rFonts w:ascii="Courier New" w:hAnsi="Courier New" w:cs="Courier New"/>
-        </w:rPr>
-        <w:t xml:space="preserve">77   </w:t>
-      </w:r>
-      <w:proofErr w:type="gramStart"/>
-      <w:r>
-        <w:rPr>
-          <w:rFonts w:ascii="Courier New" w:hAnsi="Courier New" w:cs="Courier New"/>
-        </w:rPr>
-        <w:t xml:space="preserve">39  </w:t>
-      </w:r>
-      <w:proofErr w:type="spellStart"/>
-      <w:r>
-        <w:rPr>
-          <w:rFonts w:ascii="Courier New" w:hAnsi="Courier New" w:cs="Courier New"/>
-        </w:rPr>
-        <w:t>xxxx</w:t>
-      </w:r>
-      <w:proofErr w:type="spellEnd"/>
-      <w:proofErr w:type="gramEnd"/>
-      <w:r>
-        <w:rPr>
-          <w:rFonts w:ascii="Courier New" w:hAnsi="Courier New" w:cs="Courier New"/>
-        </w:rPr>
-        <w:t xml:space="preserve">     </w:t>
-      </w:r>
-      <w:proofErr w:type="spellStart"/>
-      <w:r>
-        <w:rPr>
-          <w:rFonts w:ascii="Courier New" w:hAnsi="Courier New" w:cs="Courier New"/>
-        </w:rPr>
-        <w:t>xxxx</w:t>
-      </w:r>
-      <w:proofErr w:type="spellEnd"/>
-      <w:r>
-        <w:rPr>
-          <w:rFonts w:ascii="Courier New" w:hAnsi="Courier New" w:cs="Courier New"/>
-        </w:rPr>
-        <w:t xml:space="preserve">     </w:t>
-      </w:r>
-      <w:proofErr w:type="spellStart"/>
-      <w:r>
-        <w:rPr>
-          <w:rFonts w:ascii="Courier New" w:hAnsi="Courier New" w:cs="Courier New"/>
-        </w:rPr>
-        <w:t>xxxx</w:t>
-      </w:r>
-      <w:proofErr w:type="spellEnd"/>
-      <w:r>
-        <w:rPr>
-          <w:rFonts w:ascii="Courier New" w:hAnsi="Courier New" w:cs="Courier New"/>
-        </w:rPr>
-        <w:t xml:space="preserve">      </w:t>
-      </w:r>
-      <w:proofErr w:type="spellStart"/>
-      <w:r>
-        <w:rPr>
-          <w:rFonts w:ascii="Courier New" w:hAnsi="Courier New" w:cs="Courier New"/>
-        </w:rPr>
-        <w:t>xxxx</w:t>
-      </w:r>
-      <w:proofErr w:type="spellEnd"/>
-      <w:r>
-        <w:rPr>
-          <w:rFonts w:ascii="Courier New" w:hAnsi="Courier New" w:cs="Courier New"/>
-        </w:rPr>
-        <w:t xml:space="preserve">      </w:t>
-      </w:r>
-      <w:proofErr w:type="spellStart"/>
-      <w:r>
-        <w:rPr>
-          <w:rFonts w:ascii="Courier New" w:hAnsi="Courier New" w:cs="Courier New"/>
-        </w:rPr>
-        <w:t>xxxx</w:t>
-      </w:r>
-      <w:proofErr w:type="spellEnd"/>
-    </w:p>
-    <w:p>
-      <w:pPr>
-        <w:spacing w:after="0"/>
-        <w:rPr>
-          <w:rFonts w:ascii="Courier New" w:hAnsi="Courier New" w:cs="Courier New"/>
-        </w:rPr>
-      </w:pPr>
-      <w:r>
-        <w:rPr>
-          <w:rFonts w:ascii="Courier New" w:hAnsi="Courier New" w:cs="Courier New"/>
-        </w:rPr>
-        <w:t xml:space="preserve">79   </w:t>
-      </w:r>
-      <w:proofErr w:type="gramStart"/>
-      <w:r>
-        <w:rPr>
-          <w:rFonts w:ascii="Courier New" w:hAnsi="Courier New" w:cs="Courier New"/>
-        </w:rPr>
-        <w:t xml:space="preserve">40  </w:t>
-      </w:r>
-      <w:proofErr w:type="spellStart"/>
-      <w:r>
-        <w:rPr>
-          <w:rFonts w:ascii="Courier New" w:hAnsi="Courier New" w:cs="Courier New"/>
-        </w:rPr>
-        <w:t>xxxx</w:t>
-      </w:r>
-      <w:proofErr w:type="spellEnd"/>
-      <w:proofErr w:type="gramEnd"/>
-      <w:r>
-        <w:rPr>
-          <w:rFonts w:ascii="Courier New" w:hAnsi="Courier New" w:cs="Courier New"/>
-        </w:rPr>
-        <w:t xml:space="preserve">     </w:t>
-      </w:r>
-      <w:proofErr w:type="spellStart"/>
-      <w:r>
-        <w:rPr>
-          <w:rFonts w:ascii="Courier New" w:hAnsi="Courier New" w:cs="Courier New"/>
-        </w:rPr>
-        <w:t>xxxx</w:t>
-      </w:r>
-      <w:proofErr w:type="spellEnd"/>
-      <w:r>
-        <w:rPr>
-          <w:rFonts w:ascii="Courier New" w:hAnsi="Courier New" w:cs="Courier New"/>
-        </w:rPr>
-        <w:t xml:space="preserve">     </w:t>
-      </w:r>
-      <w:proofErr w:type="spellStart"/>
-      <w:r>
-        <w:rPr>
-          <w:rFonts w:ascii="Courier New" w:hAnsi="Courier New" w:cs="Courier New"/>
-        </w:rPr>
-        <w:t>xxxx</w:t>
-      </w:r>
-      <w:proofErr w:type="spellEnd"/>
-      <w:r>
-        <w:rPr>
-          <w:rFonts w:ascii="Courier New" w:hAnsi="Courier New" w:cs="Courier New"/>
-        </w:rPr>
-        <w:t xml:space="preserve">      </w:t>
-      </w:r>
-      <w:proofErr w:type="spellStart"/>
-      <w:r>
-        <w:rPr>
-          <w:rFonts w:ascii="Courier New" w:hAnsi="Courier New" w:cs="Courier New"/>
-        </w:rPr>
-        <w:t>xxxx</w:t>
-      </w:r>
-      <w:proofErr w:type="spellEnd"/>
-      <w:r>
-        <w:rPr>
-          <w:rFonts w:ascii="Courier New" w:hAnsi="Courier New" w:cs="Courier New"/>
-        </w:rPr>
-        <w:t xml:space="preserve">      </w:t>
-      </w:r>
-      <w:proofErr w:type="spellStart"/>
-      <w:r>
-        <w:rPr>
-          <w:rFonts w:ascii="Courier New" w:hAnsi="Courier New" w:cs="Courier New"/>
-        </w:rPr>
-        <w:t>xxxx</w:t>
-      </w:r>
-      <w:proofErr w:type="spellEnd"/>
-    </w:p>
-    <w:p>
-      <w:pPr>
-        <w:spacing w:after="0"/>
-        <w:rPr>
-          <w:rFonts w:ascii="Courier New" w:hAnsi="Courier New" w:cs="Courier New"/>
-        </w:rPr>
-      </w:pPr>
-      <w:proofErr w:type="spellStart"/>
-      <w:r>
-        <w:rPr>
-          <w:rFonts w:ascii="Courier New" w:hAnsi="Courier New" w:cs="Courier New"/>
-        </w:rPr>
-        <w:t>reishka@behe</w:t>
-      </w:r>
-      <w:r>
-        <w:rPr>
-          <w:rFonts w:ascii="Courier New" w:hAnsi="Courier New" w:cs="Courier New"/>
-        </w:rPr>
-        <w:t>moth-ubu</w:t>
-      </w:r>
-      <w:proofErr w:type="spellEnd"/>
-      <w:r>
-        <w:rPr>
-          <w:rFonts w:ascii="Courier New" w:hAnsi="Courier New" w:cs="Courier New"/>
-        </w:rPr>
-        <w:t xml:space="preserve">:~/cs385-finalProject$ </w:t>
+      <w:proofErr w:type="spellStart"/>
+      <w:r>
+        <w:rPr>
+          <w:rFonts w:ascii="Courier New" w:hAnsi="Courier New" w:cs="Courier New"/>
+        </w:rPr>
+        <w:t>reishka@behemoth-ubu</w:t>
+      </w:r>
+      <w:proofErr w:type="spellEnd"/>
+      <w:r>
+        <w:rPr>
+          <w:rFonts w:ascii="Courier New" w:hAnsi="Courier New" w:cs="Courier New"/>
+        </w:rPr>
+        <w:t>:~/cs385-finalProject$</w:t>
       </w:r>
     </w:p>
     <w:sectPr>

</xml_diff>